<commit_message>
MU e MDI revisione
</commit_message>
<xml_diff>
--- a/Documentazione/MDI.docx
+++ b/Documentazione/MDI.docx
@@ -1,6 +1,6 @@
 
 <file path=word/document.xml><?xml version="1.0" encoding="utf-8"?>
-<w:document xmlns:wpc="http://schemas.microsoft.com/office/word/2010/wordprocessingCanvas" xmlns:cx="http://schemas.microsoft.com/office/drawing/2014/chartex" xmlns:cx1="http://schemas.microsoft.com/office/drawing/2015/9/8/chartex" xmlns:mc="http://schemas.openxmlformats.org/markup-compatibility/2006" xmlns:o="urn:schemas-microsoft-com:office:office" xmlns:r="http://schemas.openxmlformats.org/officeDocument/2006/relationships" xmlns:m="http://schemas.openxmlformats.org/officeDocument/2006/math" xmlns:v="urn:schemas-microsoft-com:vml" xmlns:wp14="http://schemas.microsoft.com/office/word/2010/wordprocessingDrawing" xmlns:wp="http://schemas.openxmlformats.org/drawingml/2006/wordprocessingDrawing" xmlns:w10="urn:schemas-microsoft-com:office:word" xmlns:w="http://schemas.openxmlformats.org/wordprocessingml/2006/main" xmlns:w14="http://schemas.microsoft.com/office/word/2010/wordml" xmlns:w15="http://schemas.microsoft.com/office/word/2012/wordml" xmlns:w16se="http://schemas.microsoft.com/office/word/2015/wordml/symex" xmlns:wpg="http://schemas.microsoft.com/office/word/2010/wordprocessingGroup" xmlns:wpi="http://schemas.microsoft.com/office/word/2010/wordprocessingInk" xmlns:wne="http://schemas.microsoft.com/office/word/2006/wordml" xmlns:wps="http://schemas.microsoft.com/office/word/2010/wordprocessingShape" mc:Ignorable="w14 w15 w16se wp14">
+<w:document xmlns:wpc="http://schemas.microsoft.com/office/word/2010/wordprocessingCanvas" xmlns:cx="http://schemas.microsoft.com/office/drawing/2014/chartex" xmlns:cx1="http://schemas.microsoft.com/office/drawing/2015/9/8/chartex" xmlns:cx2="http://schemas.microsoft.com/office/drawing/2015/10/21/chartex" xmlns:cx3="http://schemas.microsoft.com/office/drawing/2016/5/9/chartex" xmlns:cx4="http://schemas.microsoft.com/office/drawing/2016/5/10/chartex" xmlns:cx5="http://schemas.microsoft.com/office/drawing/2016/5/11/chartex" xmlns:cx6="http://schemas.microsoft.com/office/drawing/2016/5/12/chartex" xmlns:cx7="http://schemas.microsoft.com/office/drawing/2016/5/13/chartex" xmlns:cx8="http://schemas.microsoft.com/office/drawing/2016/5/14/chartex" xmlns:mc="http://schemas.openxmlformats.org/markup-compatibility/2006" xmlns:aink="http://schemas.microsoft.com/office/drawing/2016/ink" xmlns:am3d="http://schemas.microsoft.com/office/drawing/2017/model3d" xmlns:o="urn:schemas-microsoft-com:office:office" xmlns:r="http://schemas.openxmlformats.org/officeDocument/2006/relationships" xmlns:m="http://schemas.openxmlformats.org/officeDocument/2006/math" xmlns:v="urn:schemas-microsoft-com:vml" xmlns:wp14="http://schemas.microsoft.com/office/word/2010/wordprocessingDrawing" xmlns:wp="http://schemas.openxmlformats.org/drawingml/2006/wordprocessingDrawing" xmlns:w10="urn:schemas-microsoft-com:office:word" xmlns:w="http://schemas.openxmlformats.org/wordprocessingml/2006/main" xmlns:w14="http://schemas.microsoft.com/office/word/2010/wordml" xmlns:w15="http://schemas.microsoft.com/office/word/2012/wordml" xmlns:w16cex="http://schemas.microsoft.com/office/word/2018/wordml/cex" xmlns:w16cid="http://schemas.microsoft.com/office/word/2016/wordml/cid" xmlns:w16="http://schemas.microsoft.com/office/word/2018/wordml" xmlns:w16sdtdh="http://schemas.microsoft.com/office/word/2020/wordml/sdtdatahash" xmlns:w16se="http://schemas.microsoft.com/office/word/2015/wordml/symex" xmlns:wpg="http://schemas.microsoft.com/office/word/2010/wordprocessingGroup" xmlns:wpi="http://schemas.microsoft.com/office/word/2010/wordprocessingInk" xmlns:wne="http://schemas.microsoft.com/office/word/2006/wordml" xmlns:wps="http://schemas.microsoft.com/office/word/2010/wordprocessingShape" mc:Ignorable="w14 w15 w16se w16cid w16 w16cex w16sdtdh wp14">
   <w:body>
     <w:p>
       <w:pPr>
@@ -137,8 +137,6 @@
             <w:bookmarkStart w:id="0" w:name="_Toc526532074"/>
             <w:r>
               <w:rPr>
-                <w:b/>
-                <w:bCs/>
                 <w:color w:val="3E762A" w:themeColor="accent1" w:themeShade="BF"/>
                 <w:sz w:val="72"/>
                 <w:szCs w:val="94"/>
@@ -755,7 +753,7 @@
       <w:sdtContent>
         <w:p>
           <w:pPr>
-            <w:pStyle w:val="TOCHeading"/>
+            <w:pStyle w:val="Titolosommario"/>
             <w:spacing w:after="0"/>
             <w:rPr>
               <w:rFonts w:asciiTheme="minorHAnsi" w:eastAsiaTheme="minorHAnsi" w:hAnsiTheme="minorHAnsi" w:cstheme="minorBidi"/>
@@ -771,7 +769,7 @@
         </w:p>
         <w:p>
           <w:pPr>
-            <w:pStyle w:val="TOC1"/>
+            <w:pStyle w:val="Sommario1"/>
             <w:numPr>
               <w:ilvl w:val="0"/>
               <w:numId w:val="0"/>
@@ -792,7 +790,7 @@
           <w:hyperlink w:anchor="_Toc530825397" w:history="1">
             <w:r>
               <w:rPr>
-                <w:rStyle w:val="Hyperlink"/>
+                <w:rStyle w:val="Collegamentoipertestuale"/>
                 <w:noProof/>
                 <w:u w:val="none"/>
               </w:rPr>
@@ -800,7 +798,7 @@
             </w:r>
             <w:r>
               <w:rPr>
-                <w:rStyle w:val="Hyperlink"/>
+                <w:rStyle w:val="Collegamentoipertestuale"/>
                 <w:noProof/>
                 <w:u w:val="none"/>
               </w:rPr>
@@ -824,7 +822,7 @@
         </w:p>
         <w:p>
           <w:pPr>
-            <w:pStyle w:val="TOC1"/>
+            <w:pStyle w:val="Sommario1"/>
             <w:numPr>
               <w:ilvl w:val="0"/>
               <w:numId w:val="0"/>
@@ -836,7 +834,7 @@
           <w:hyperlink w:anchor="_Toc530825396" w:history="1">
             <w:r>
               <w:rPr>
-                <w:rStyle w:val="Hyperlink"/>
+                <w:rStyle w:val="Collegamentoipertestuale"/>
                 <w:rFonts w:eastAsia="Droid Sans"/>
                 <w:noProof/>
                 <w:u w:val="none"/>
@@ -845,7 +843,7 @@
             </w:r>
             <w:r>
               <w:rPr>
-                <w:rStyle w:val="Hyperlink"/>
+                <w:rStyle w:val="Collegamentoipertestuale"/>
                 <w:rFonts w:eastAsia="Droid Sans"/>
                 <w:b/>
                 <w:noProof/>
@@ -855,7 +853,7 @@
             </w:r>
             <w:r>
               <w:rPr>
-                <w:rStyle w:val="Hyperlink"/>
+                <w:rStyle w:val="Collegamentoipertestuale"/>
                 <w:rFonts w:eastAsia="Droid Sans"/>
                 <w:noProof/>
                 <w:u w:val="none"/>
@@ -915,7 +913,7 @@
         </w:p>
         <w:p>
           <w:pPr>
-            <w:pStyle w:val="TOC1"/>
+            <w:pStyle w:val="Sommario1"/>
             <w:rPr>
               <w:noProof/>
             </w:rPr>
@@ -923,7 +921,7 @@
           <w:hyperlink w:anchor="_Toc530825398" w:history="1">
             <w:r>
               <w:rPr>
-                <w:rStyle w:val="Hyperlink"/>
+                <w:rStyle w:val="Collegamentoipertestuale"/>
                 <w:noProof/>
                 <w:u w:val="none"/>
               </w:rPr>
@@ -931,7 +929,7 @@
             </w:r>
             <w:r>
               <w:rPr>
-                <w:rStyle w:val="Hyperlink"/>
+                <w:rStyle w:val="Collegamentoipertestuale"/>
                 <w:noProof/>
                 <w:u w:val="none"/>
               </w:rPr>
@@ -949,12 +947,12 @@
             <w:rPr>
               <w:noProof/>
             </w:rPr>
-            <w:t>3</w:t>
+            <w:t>4</w:t>
           </w:r>
         </w:p>
         <w:p>
           <w:pPr>
-            <w:pStyle w:val="TOC1"/>
+            <w:pStyle w:val="Sommario1"/>
             <w:numPr>
               <w:ilvl w:val="0"/>
               <w:numId w:val="0"/>
@@ -995,12 +993,12 @@
               <w:webHidden/>
               <w:lang w:val="en-US"/>
             </w:rPr>
-            <w:t>3</w:t>
+            <w:t>4</w:t>
           </w:r>
         </w:p>
         <w:p>
           <w:pPr>
-            <w:pStyle w:val="TOC1"/>
+            <w:pStyle w:val="Sommario1"/>
             <w:numPr>
               <w:ilvl w:val="0"/>
               <w:numId w:val="0"/>
@@ -1053,12 +1051,12 @@
               <w:webHidden/>
               <w:lang w:val="en-US"/>
             </w:rPr>
-            <w:t>3</w:t>
+            <w:t>4</w:t>
           </w:r>
         </w:p>
         <w:p>
           <w:pPr>
-            <w:pStyle w:val="TOC1"/>
+            <w:pStyle w:val="Sommario1"/>
           </w:pPr>
           <w:r>
             <w:t>Requisiti per l'installazione .......</w:t>
@@ -1078,7 +1076,7 @@
         </w:p>
         <w:p>
           <w:pPr>
-            <w:pStyle w:val="TOC1"/>
+            <w:pStyle w:val="Sommario1"/>
             <w:numPr>
               <w:ilvl w:val="0"/>
               <w:numId w:val="0"/>
@@ -1104,7 +1102,10 @@
             <w:t>............................................................................</w:t>
           </w:r>
           <w:r>
-            <w:t>...............................4</w:t>
+            <w:t>...............................</w:t>
+          </w:r>
+          <w:r>
+            <w:t>5</w:t>
           </w:r>
         </w:p>
         <w:p>
@@ -1131,12 +1132,15 @@
             <w:t>............................................................................................</w:t>
           </w:r>
           <w:r>
-            <w:t>...............................4</w:t>
+            <w:t>...............................</w:t>
+          </w:r>
+          <w:r>
+            <w:t>5</w:t>
           </w:r>
         </w:p>
         <w:p>
           <w:pPr>
-            <w:pStyle w:val="TOC1"/>
+            <w:pStyle w:val="Sommario1"/>
             <w:numPr>
               <w:ilvl w:val="0"/>
               <w:numId w:val="0"/>
@@ -1170,8 +1174,6 @@
         </w:rPr>
         <w:br w:type="page"/>
       </w:r>
-      <w:bookmarkStart w:id="1" w:name="_GoBack"/>
-      <w:bookmarkEnd w:id="1"/>
     </w:p>
     <w:p>
       <w:pPr>
@@ -1181,7 +1183,7 @@
           <w:b/>
         </w:rPr>
       </w:pPr>
-      <w:bookmarkStart w:id="2" w:name="_Toc530825396"/>
+      <w:bookmarkStart w:id="1" w:name="_Toc530825396"/>
       <w:r>
         <w:rPr>
           <w:rFonts w:eastAsia="Droid Sans"/>
@@ -1203,11 +1205,11 @@
         <w:t>History</w:t>
       </w:r>
       <w:bookmarkEnd w:id="0"/>
-      <w:bookmarkEnd w:id="2"/>
+      <w:bookmarkEnd w:id="1"/>
     </w:p>
     <w:tbl>
       <w:tblPr>
-        <w:tblStyle w:val="GridTable5Dark-Accent1"/>
+        <w:tblStyle w:val="Tabellagriglia5scura-colore1"/>
         <w:tblW w:w="9634" w:type="dxa"/>
         <w:tblLayout w:type="fixed"/>
         <w:tblLook w:val="0400" w:firstRow="0" w:lastRow="0" w:firstColumn="0" w:lastColumn="0" w:noHBand="0" w:noVBand="1"/>
@@ -1238,7 +1240,7 @@
                 <w:color w:val="FFFFFF" w:themeColor="background1"/>
               </w:rPr>
             </w:pPr>
-            <w:bookmarkStart w:id="3" w:name="_Hlk89073431"/>
+            <w:bookmarkStart w:id="2" w:name="_Hlk89073431"/>
             <w:r>
               <w:rPr>
                 <w:rFonts w:ascii="Century Gothic" w:eastAsia="Droid Sans" w:hAnsi="Century Gothic" w:cs="Droid Sans"/>
@@ -1684,15 +1686,80 @@
       <w:pPr>
         <w:pStyle w:val="Gpstesto"/>
       </w:pPr>
-      <w:bookmarkStart w:id="4" w:name="_Toc526532075"/>
-      <w:bookmarkEnd w:id="3"/>
+      <w:bookmarkStart w:id="3" w:name="_Toc526532075"/>
+      <w:bookmarkEnd w:id="2"/>
     </w:p>
     <w:p>
       <w:pPr>
         <w:pStyle w:val="Gpstesto"/>
       </w:pPr>
     </w:p>
-    <w:bookmarkEnd w:id="4"/>
+    <w:p>
+      <w:pPr>
+        <w:pStyle w:val="Gpstesto"/>
+      </w:pPr>
+    </w:p>
+    <w:p>
+      <w:pPr>
+        <w:pStyle w:val="Gpstesto"/>
+      </w:pPr>
+    </w:p>
+    <w:p>
+      <w:pPr>
+        <w:pStyle w:val="Gpstesto"/>
+      </w:pPr>
+    </w:p>
+    <w:p>
+      <w:pPr>
+        <w:pStyle w:val="Gpstesto"/>
+      </w:pPr>
+    </w:p>
+    <w:p>
+      <w:pPr>
+        <w:pStyle w:val="Gpstesto"/>
+      </w:pPr>
+    </w:p>
+    <w:p>
+      <w:pPr>
+        <w:pStyle w:val="Gpstesto"/>
+      </w:pPr>
+    </w:p>
+    <w:p>
+      <w:pPr>
+        <w:pStyle w:val="Gpstesto"/>
+      </w:pPr>
+    </w:p>
+    <w:p>
+      <w:pPr>
+        <w:pStyle w:val="Gpstesto"/>
+      </w:pPr>
+    </w:p>
+    <w:p>
+      <w:pPr>
+        <w:pStyle w:val="Gpstesto"/>
+      </w:pPr>
+    </w:p>
+    <w:p>
+      <w:pPr>
+        <w:pStyle w:val="Gpstesto"/>
+      </w:pPr>
+    </w:p>
+    <w:p>
+      <w:pPr>
+        <w:pStyle w:val="Gpstesto"/>
+      </w:pPr>
+    </w:p>
+    <w:p>
+      <w:pPr>
+        <w:pStyle w:val="Gpstesto"/>
+      </w:pPr>
+    </w:p>
+    <w:p>
+      <w:pPr>
+        <w:pStyle w:val="Gpstesto"/>
+      </w:pPr>
+    </w:p>
+    <w:bookmarkEnd w:id="3"/>
     <w:p>
       <w:pPr>
         <w:pStyle w:val="GpsTitolo1"/>
@@ -1700,13 +1767,14 @@
           <w:ilvl w:val="0"/>
           <w:numId w:val="4"/>
         </w:numPr>
+        <w:pBdr>
+          <w:bottom w:val="none" w:sz="0" w:space="0" w:color="auto"/>
+        </w:pBdr>
         <w:ind w:left="709"/>
       </w:pPr>
       <w:r>
+        <w:lastRenderedPageBreak/>
         <w:t>Introduzione</w:t>
-      </w:r>
-      <w:r>
-        <w:tab/>
       </w:r>
     </w:p>
     <w:p>
@@ -1740,11 +1808,11 @@
       <w:r>
         <w:t xml:space="preserve">A seguito dello stato di emergenza dovuto alla pandemia da COVID-19, è stato necessario introdurre, nella maggior parte degli ambienti lavorativi, delle procedure di controllo più rigide con l’obiettivo di contenere e di </w:t>
       </w:r>
-      <w:bookmarkStart w:id="5" w:name="_Hlk89512616"/>
+      <w:bookmarkStart w:id="4" w:name="_Hlk89512616"/>
       <w:r>
         <w:t xml:space="preserve">evitare </w:t>
       </w:r>
-      <w:bookmarkEnd w:id="5"/>
+      <w:bookmarkEnd w:id="4"/>
       <w:r>
         <w:t>i contagi. A tal proposito, il Sistema che si sta sviluppando vuole essere di supporto a tali procedure, fornendo ai Docenti dell’Università degli S</w:t>
       </w:r>
@@ -1807,7 +1875,13 @@
         <w:t>. In particolare, sarà mostrata l’installaz</w:t>
       </w:r>
       <w:r>
-        <w:t>ione della webApp</w:t>
+        <w:t xml:space="preserve">ione della </w:t>
+      </w:r>
+      <w:r>
+        <w:t>w</w:t>
+      </w:r>
+      <w:r>
+        <w:t>ebApp</w:t>
       </w:r>
       <w:r>
         <w:t xml:space="preserve"> e del database.</w:t>
@@ -1828,7 +1902,6 @@
         <w:ind w:left="709"/>
       </w:pPr>
       <w:r>
-        <w:lastRenderedPageBreak/>
         <w:t>Requisiti</w:t>
       </w:r>
       <w:r>
@@ -1850,12 +1923,16 @@
           <w:ilvl w:val="0"/>
           <w:numId w:val="28"/>
         </w:numPr>
+        <w:ind w:left="426"/>
       </w:pPr>
       <w:r>
         <w:t xml:space="preserve">Browser web </w:t>
       </w:r>
       <w:r>
-        <w:t>Google Chrome;</w:t>
+        <w:t>Google Chrome</w:t>
+      </w:r>
+      <w:r>
+        <w:t>;</w:t>
       </w:r>
     </w:p>
     <w:p>
@@ -1865,6 +1942,7 @@
           <w:ilvl w:val="0"/>
           <w:numId w:val="28"/>
         </w:numPr>
+        <w:ind w:left="426"/>
       </w:pPr>
       <w:r>
         <w:t>Avere a disposizione una</w:t>
@@ -1897,18 +1975,21 @@
           <w:ilvl w:val="0"/>
           <w:numId w:val="30"/>
         </w:numPr>
+        <w:ind w:left="426"/>
       </w:pPr>
       <w:r>
         <w:t xml:space="preserve">Server </w:t>
       </w:r>
       <w:r>
-        <w:t xml:space="preserve">Apache Tomcat 9.0 (scaricabile al seguente indirizzo: </w:t>
+        <w:t>Apache Tomcat 9.0 (scaricabile al seguente indirizzo:</w:t>
+      </w:r>
+      <w:r>
+        <w:t xml:space="preserve"> </w:t>
       </w:r>
       <w:hyperlink r:id="rId9" w:history="1">
         <w:r>
           <w:rPr>
-            <w:rStyle w:val="Hyperlink"/>
-            <w:color w:val="auto"/>
+            <w:rStyle w:val="Collegamentoipertestuale"/>
           </w:rPr>
           <w:t>https://tomcat.apache.org/download-90.cgi</w:t>
         </w:r>
@@ -1920,10 +2001,18 @@
     <w:p>
       <w:pPr>
         <w:pStyle w:val="Gpstesto"/>
+        <w:spacing w:line="120" w:lineRule="auto"/>
+        <w:ind w:left="425"/>
+      </w:pPr>
+    </w:p>
+    <w:p>
+      <w:pPr>
+        <w:pStyle w:val="Gpstesto"/>
         <w:numPr>
           <w:ilvl w:val="0"/>
           <w:numId w:val="30"/>
         </w:numPr>
+        <w:ind w:left="426"/>
       </w:pPr>
       <w:r>
         <w:t xml:space="preserve"> </w:t>
@@ -1932,9 +2021,17 @@
         <w:t xml:space="preserve">Database MySQL (scaricabile all’indirizzo: </w:t>
       </w:r>
       <w:r>
+        <w:rPr>
+          <w:color w:val="0070C0"/>
+          <w:u w:val="single"/>
+        </w:rPr>
         <w:t>https:</w:t>
       </w:r>
       <w:r>
+        <w:rPr>
+          <w:color w:val="0070C0"/>
+          <w:u w:val="single"/>
+        </w:rPr>
         <w:t>//dev.mysql.com/downloads/mysql</w:t>
       </w:r>
       <w:r>
@@ -1959,11 +2056,6 @@
     </w:p>
     <w:p>
       <w:pPr>
-        <w:pStyle w:val="Gpstesto"/>
-      </w:pPr>
-    </w:p>
-    <w:p>
-      <w:pPr>
         <w:pStyle w:val="GpsTitolo1"/>
         <w:numPr>
           <w:ilvl w:val="1"/>
@@ -1977,6 +2069,7 @@
         <w:rPr>
           <w:color w:val="3E762A" w:themeColor="accent1" w:themeShade="BF"/>
         </w:rPr>
+        <w:lastRenderedPageBreak/>
         <w:t>Installazione applicazione Web</w:t>
       </w:r>
     </w:p>
@@ -1985,7 +2078,10 @@
         <w:pStyle w:val="Gpstesto"/>
       </w:pPr>
       <w:r>
-        <w:t>L’appWeb</w:t>
+        <w:t>L</w:t>
+      </w:r>
+      <w:r>
+        <w:t>a webApp</w:t>
       </w:r>
       <w:r>
         <w:t xml:space="preserve"> </w:t>
@@ -2019,11 +2115,6 @@
       <w:pPr>
         <w:pStyle w:val="Gpstesto"/>
       </w:pPr>
-    </w:p>
-    <w:p>
-      <w:pPr>
-        <w:pStyle w:val="Gpstesto"/>
-      </w:pPr>
       <w:r>
         <w:t>Sarà fornito all’utente un file .war per eseguire il deploy del Sistema su Tomcat.</w:t>
       </w:r>
@@ -2034,7 +2125,19 @@
         <w:t>Per farlo, bisogna importare il file .war nella sottocartella “webapps” in cui si trova Tomcat e, successivamente, avviare il server</w:t>
       </w:r>
       <w:r>
-        <w:t xml:space="preserve"> tramite il file startup.bat, collocato nella sottocartella “bin”. Con </w:t>
+        <w:t xml:space="preserve"> tramite il file </w:t>
+      </w:r>
+      <w:r>
+        <w:t>“</w:t>
+      </w:r>
+      <w:r>
+        <w:t>startup.bat</w:t>
+      </w:r>
+      <w:r>
+        <w:t>”</w:t>
+      </w:r>
+      <w:r>
+        <w:t xml:space="preserve">, collocato nella sottocartella “bin”. Con </w:t>
       </w:r>
       <w:r>
         <w:t>un web browser sarà possibile accedere alla webA</w:t>
@@ -2046,10 +2149,21 @@
         <w:t>digitando l’indirizzo “</w:t>
       </w:r>
       <w:r>
+        <w:rPr>
+          <w:color w:val="0070C0"/>
+          <w:u w:val="single"/>
+        </w:rPr>
         <w:t>http://</w:t>
       </w:r>
       <w:r>
-        <w:t>localhost:8080/EasyPass”.</w:t>
+        <w:rPr>
+          <w:color w:val="0070C0"/>
+          <w:u w:val="single"/>
+        </w:rPr>
+        <w:t>localhost:8080/EasyPass</w:t>
+      </w:r>
+      <w:r>
+        <w:t>”.</w:t>
       </w:r>
     </w:p>
     <w:p>
@@ -2104,7 +2218,7 @@
 </file>
 
 <file path=word/endnotes.xml><?xml version="1.0" encoding="utf-8"?>
-<w:endnotes xmlns:wpc="http://schemas.microsoft.com/office/word/2010/wordprocessingCanvas" xmlns:cx="http://schemas.microsoft.com/office/drawing/2014/chartex" xmlns:cx1="http://schemas.microsoft.com/office/drawing/2015/9/8/chartex" xmlns:mc="http://schemas.openxmlformats.org/markup-compatibility/2006" xmlns:o="urn:schemas-microsoft-com:office:office" xmlns:r="http://schemas.openxmlformats.org/officeDocument/2006/relationships" xmlns:m="http://schemas.openxmlformats.org/officeDocument/2006/math" xmlns:v="urn:schemas-microsoft-com:vml" xmlns:wp14="http://schemas.microsoft.com/office/word/2010/wordprocessingDrawing" xmlns:wp="http://schemas.openxmlformats.org/drawingml/2006/wordprocessingDrawing" xmlns:w10="urn:schemas-microsoft-com:office:word" xmlns:w="http://schemas.openxmlformats.org/wordprocessingml/2006/main" xmlns:w14="http://schemas.microsoft.com/office/word/2010/wordml" xmlns:w15="http://schemas.microsoft.com/office/word/2012/wordml" xmlns:w16se="http://schemas.microsoft.com/office/word/2015/wordml/symex" xmlns:wpg="http://schemas.microsoft.com/office/word/2010/wordprocessingGroup" xmlns:wpi="http://schemas.microsoft.com/office/word/2010/wordprocessingInk" xmlns:wne="http://schemas.microsoft.com/office/word/2006/wordml" xmlns:wps="http://schemas.microsoft.com/office/word/2010/wordprocessingShape" mc:Ignorable="w14 w15 w16se wp14">
+<w:endnotes xmlns:wpc="http://schemas.microsoft.com/office/word/2010/wordprocessingCanvas" xmlns:cx="http://schemas.microsoft.com/office/drawing/2014/chartex" xmlns:cx1="http://schemas.microsoft.com/office/drawing/2015/9/8/chartex" xmlns:cx2="http://schemas.microsoft.com/office/drawing/2015/10/21/chartex" xmlns:cx3="http://schemas.microsoft.com/office/drawing/2016/5/9/chartex" xmlns:cx4="http://schemas.microsoft.com/office/drawing/2016/5/10/chartex" xmlns:cx5="http://schemas.microsoft.com/office/drawing/2016/5/11/chartex" xmlns:cx6="http://schemas.microsoft.com/office/drawing/2016/5/12/chartex" xmlns:cx7="http://schemas.microsoft.com/office/drawing/2016/5/13/chartex" xmlns:cx8="http://schemas.microsoft.com/office/drawing/2016/5/14/chartex" xmlns:mc="http://schemas.openxmlformats.org/markup-compatibility/2006" xmlns:aink="http://schemas.microsoft.com/office/drawing/2016/ink" xmlns:am3d="http://schemas.microsoft.com/office/drawing/2017/model3d" xmlns:o="urn:schemas-microsoft-com:office:office" xmlns:r="http://schemas.openxmlformats.org/officeDocument/2006/relationships" xmlns:m="http://schemas.openxmlformats.org/officeDocument/2006/math" xmlns:v="urn:schemas-microsoft-com:vml" xmlns:wp14="http://schemas.microsoft.com/office/word/2010/wordprocessingDrawing" xmlns:wp="http://schemas.openxmlformats.org/drawingml/2006/wordprocessingDrawing" xmlns:w10="urn:schemas-microsoft-com:office:word" xmlns:w="http://schemas.openxmlformats.org/wordprocessingml/2006/main" xmlns:w14="http://schemas.microsoft.com/office/word/2010/wordml" xmlns:w15="http://schemas.microsoft.com/office/word/2012/wordml" xmlns:w16cex="http://schemas.microsoft.com/office/word/2018/wordml/cex" xmlns:w16cid="http://schemas.microsoft.com/office/word/2016/wordml/cid" xmlns:w16="http://schemas.microsoft.com/office/word/2018/wordml" xmlns:w16sdtdh="http://schemas.microsoft.com/office/word/2020/wordml/sdtdatahash" xmlns:w16se="http://schemas.microsoft.com/office/word/2015/wordml/symex" xmlns:wpg="http://schemas.microsoft.com/office/word/2010/wordprocessingGroup" xmlns:wpi="http://schemas.microsoft.com/office/word/2010/wordprocessingInk" xmlns:wne="http://schemas.microsoft.com/office/word/2006/wordml" xmlns:wps="http://schemas.microsoft.com/office/word/2010/wordprocessingShape" mc:Ignorable="w14 w15 w16se w16cid w16 w16cex w16sdtdh wp14">
   <w:endnote w:type="separator" w:id="-1">
     <w:p>
       <w:pPr>
@@ -2129,17 +2243,17 @@
 </file>
 
 <file path=word/footer1.xml><?xml version="1.0" encoding="utf-8"?>
-<w:ftr xmlns:wpc="http://schemas.microsoft.com/office/word/2010/wordprocessingCanvas" xmlns:cx="http://schemas.microsoft.com/office/drawing/2014/chartex" xmlns:cx1="http://schemas.microsoft.com/office/drawing/2015/9/8/chartex" xmlns:mc="http://schemas.openxmlformats.org/markup-compatibility/2006" xmlns:o="urn:schemas-microsoft-com:office:office" xmlns:r="http://schemas.openxmlformats.org/officeDocument/2006/relationships" xmlns:m="http://schemas.openxmlformats.org/officeDocument/2006/math" xmlns:v="urn:schemas-microsoft-com:vml" xmlns:wp14="http://schemas.microsoft.com/office/word/2010/wordprocessingDrawing" xmlns:wp="http://schemas.openxmlformats.org/drawingml/2006/wordprocessingDrawing" xmlns:w10="urn:schemas-microsoft-com:office:word" xmlns:w="http://schemas.openxmlformats.org/wordprocessingml/2006/main" xmlns:w14="http://schemas.microsoft.com/office/word/2010/wordml" xmlns:w15="http://schemas.microsoft.com/office/word/2012/wordml" xmlns:w16se="http://schemas.microsoft.com/office/word/2015/wordml/symex" xmlns:wpg="http://schemas.microsoft.com/office/word/2010/wordprocessingGroup" xmlns:wpi="http://schemas.microsoft.com/office/word/2010/wordprocessingInk" xmlns:wne="http://schemas.microsoft.com/office/word/2006/wordml" xmlns:wps="http://schemas.microsoft.com/office/word/2010/wordprocessingShape" mc:Ignorable="w14 w15 w16se wp14">
+<w:ftr xmlns:wpc="http://schemas.microsoft.com/office/word/2010/wordprocessingCanvas" xmlns:cx="http://schemas.microsoft.com/office/drawing/2014/chartex" xmlns:cx1="http://schemas.microsoft.com/office/drawing/2015/9/8/chartex" xmlns:cx2="http://schemas.microsoft.com/office/drawing/2015/10/21/chartex" xmlns:cx3="http://schemas.microsoft.com/office/drawing/2016/5/9/chartex" xmlns:cx4="http://schemas.microsoft.com/office/drawing/2016/5/10/chartex" xmlns:cx5="http://schemas.microsoft.com/office/drawing/2016/5/11/chartex" xmlns:cx6="http://schemas.microsoft.com/office/drawing/2016/5/12/chartex" xmlns:cx7="http://schemas.microsoft.com/office/drawing/2016/5/13/chartex" xmlns:cx8="http://schemas.microsoft.com/office/drawing/2016/5/14/chartex" xmlns:mc="http://schemas.openxmlformats.org/markup-compatibility/2006" xmlns:aink="http://schemas.microsoft.com/office/drawing/2016/ink" xmlns:am3d="http://schemas.microsoft.com/office/drawing/2017/model3d" xmlns:o="urn:schemas-microsoft-com:office:office" xmlns:r="http://schemas.openxmlformats.org/officeDocument/2006/relationships" xmlns:m="http://schemas.openxmlformats.org/officeDocument/2006/math" xmlns:v="urn:schemas-microsoft-com:vml" xmlns:wp14="http://schemas.microsoft.com/office/word/2010/wordprocessingDrawing" xmlns:wp="http://schemas.openxmlformats.org/drawingml/2006/wordprocessingDrawing" xmlns:w10="urn:schemas-microsoft-com:office:word" xmlns:w="http://schemas.openxmlformats.org/wordprocessingml/2006/main" xmlns:w14="http://schemas.microsoft.com/office/word/2010/wordml" xmlns:w15="http://schemas.microsoft.com/office/word/2012/wordml" xmlns:w16cex="http://schemas.microsoft.com/office/word/2018/wordml/cex" xmlns:w16cid="http://schemas.microsoft.com/office/word/2016/wordml/cid" xmlns:w16="http://schemas.microsoft.com/office/word/2018/wordml" xmlns:w16sdtdh="http://schemas.microsoft.com/office/word/2020/wordml/sdtdatahash" xmlns:w16se="http://schemas.microsoft.com/office/word/2015/wordml/symex" xmlns:wpg="http://schemas.microsoft.com/office/word/2010/wordprocessingGroup" xmlns:wpi="http://schemas.microsoft.com/office/word/2010/wordprocessingInk" xmlns:wne="http://schemas.microsoft.com/office/word/2006/wordml" xmlns:wps="http://schemas.microsoft.com/office/word/2010/wordprocessingShape" mc:Ignorable="w14 w15 w16se w16cid w16 w16cex w16sdtdh wp14">
   <w:p>
     <w:pPr>
-      <w:pStyle w:val="Footer"/>
+      <w:pStyle w:val="Pidipagina"/>
     </w:pPr>
   </w:p>
 </w:ftr>
 </file>
 
 <file path=word/footer2.xml><?xml version="1.0" encoding="utf-8"?>
-<w:ftr xmlns:wpc="http://schemas.microsoft.com/office/word/2010/wordprocessingCanvas" xmlns:cx="http://schemas.microsoft.com/office/drawing/2014/chartex" xmlns:cx1="http://schemas.microsoft.com/office/drawing/2015/9/8/chartex" xmlns:mc="http://schemas.openxmlformats.org/markup-compatibility/2006" xmlns:o="urn:schemas-microsoft-com:office:office" xmlns:r="http://schemas.openxmlformats.org/officeDocument/2006/relationships" xmlns:m="http://schemas.openxmlformats.org/officeDocument/2006/math" xmlns:v="urn:schemas-microsoft-com:vml" xmlns:wp14="http://schemas.microsoft.com/office/word/2010/wordprocessingDrawing" xmlns:wp="http://schemas.openxmlformats.org/drawingml/2006/wordprocessingDrawing" xmlns:w10="urn:schemas-microsoft-com:office:word" xmlns:w="http://schemas.openxmlformats.org/wordprocessingml/2006/main" xmlns:w14="http://schemas.microsoft.com/office/word/2010/wordml" xmlns:w15="http://schemas.microsoft.com/office/word/2012/wordml" xmlns:w16se="http://schemas.microsoft.com/office/word/2015/wordml/symex" xmlns:wpg="http://schemas.microsoft.com/office/word/2010/wordprocessingGroup" xmlns:wpi="http://schemas.microsoft.com/office/word/2010/wordprocessingInk" xmlns:wne="http://schemas.microsoft.com/office/word/2006/wordml" xmlns:wps="http://schemas.microsoft.com/office/word/2010/wordprocessingShape" mc:Ignorable="w14 w15 w16se wp14">
+<w:ftr xmlns:wpc="http://schemas.microsoft.com/office/word/2010/wordprocessingCanvas" xmlns:cx="http://schemas.microsoft.com/office/drawing/2014/chartex" xmlns:cx1="http://schemas.microsoft.com/office/drawing/2015/9/8/chartex" xmlns:cx2="http://schemas.microsoft.com/office/drawing/2015/10/21/chartex" xmlns:cx3="http://schemas.microsoft.com/office/drawing/2016/5/9/chartex" xmlns:cx4="http://schemas.microsoft.com/office/drawing/2016/5/10/chartex" xmlns:cx5="http://schemas.microsoft.com/office/drawing/2016/5/11/chartex" xmlns:cx6="http://schemas.microsoft.com/office/drawing/2016/5/12/chartex" xmlns:cx7="http://schemas.microsoft.com/office/drawing/2016/5/13/chartex" xmlns:cx8="http://schemas.microsoft.com/office/drawing/2016/5/14/chartex" xmlns:mc="http://schemas.openxmlformats.org/markup-compatibility/2006" xmlns:aink="http://schemas.microsoft.com/office/drawing/2016/ink" xmlns:am3d="http://schemas.microsoft.com/office/drawing/2017/model3d" xmlns:o="urn:schemas-microsoft-com:office:office" xmlns:r="http://schemas.openxmlformats.org/officeDocument/2006/relationships" xmlns:m="http://schemas.openxmlformats.org/officeDocument/2006/math" xmlns:v="urn:schemas-microsoft-com:vml" xmlns:wp14="http://schemas.microsoft.com/office/word/2010/wordprocessingDrawing" xmlns:wp="http://schemas.openxmlformats.org/drawingml/2006/wordprocessingDrawing" xmlns:w10="urn:schemas-microsoft-com:office:word" xmlns:w="http://schemas.openxmlformats.org/wordprocessingml/2006/main" xmlns:w14="http://schemas.microsoft.com/office/word/2010/wordml" xmlns:w15="http://schemas.microsoft.com/office/word/2012/wordml" xmlns:w16cex="http://schemas.microsoft.com/office/word/2018/wordml/cex" xmlns:w16cid="http://schemas.microsoft.com/office/word/2016/wordml/cid" xmlns:w16="http://schemas.microsoft.com/office/word/2018/wordml" xmlns:w16sdtdh="http://schemas.microsoft.com/office/word/2020/wordml/sdtdatahash" xmlns:w16se="http://schemas.microsoft.com/office/word/2015/wordml/symex" xmlns:wpg="http://schemas.microsoft.com/office/word/2010/wordprocessingGroup" xmlns:wpi="http://schemas.microsoft.com/office/word/2010/wordprocessingInk" xmlns:wne="http://schemas.microsoft.com/office/word/2006/wordml" xmlns:wps="http://schemas.microsoft.com/office/word/2010/wordprocessingShape" mc:Ignorable="w14 w15 w16se w16cid w16 w16cex w16sdtdh wp14">
   <w:p>
     <w:pPr>
       <w:tabs>
@@ -2350,24 +2464,24 @@
   </w:p>
   <w:p>
     <w:pPr>
-      <w:pStyle w:val="Footer"/>
+      <w:pStyle w:val="Pidipagina"/>
     </w:pPr>
   </w:p>
 </w:ftr>
 </file>
 
 <file path=word/footer3.xml><?xml version="1.0" encoding="utf-8"?>
-<w:ftr xmlns:wpc="http://schemas.microsoft.com/office/word/2010/wordprocessingCanvas" xmlns:cx="http://schemas.microsoft.com/office/drawing/2014/chartex" xmlns:cx1="http://schemas.microsoft.com/office/drawing/2015/9/8/chartex" xmlns:mc="http://schemas.openxmlformats.org/markup-compatibility/2006" xmlns:o="urn:schemas-microsoft-com:office:office" xmlns:r="http://schemas.openxmlformats.org/officeDocument/2006/relationships" xmlns:m="http://schemas.openxmlformats.org/officeDocument/2006/math" xmlns:v="urn:schemas-microsoft-com:vml" xmlns:wp14="http://schemas.microsoft.com/office/word/2010/wordprocessingDrawing" xmlns:wp="http://schemas.openxmlformats.org/drawingml/2006/wordprocessingDrawing" xmlns:w10="urn:schemas-microsoft-com:office:word" xmlns:w="http://schemas.openxmlformats.org/wordprocessingml/2006/main" xmlns:w14="http://schemas.microsoft.com/office/word/2010/wordml" xmlns:w15="http://schemas.microsoft.com/office/word/2012/wordml" xmlns:w16se="http://schemas.microsoft.com/office/word/2015/wordml/symex" xmlns:wpg="http://schemas.microsoft.com/office/word/2010/wordprocessingGroup" xmlns:wpi="http://schemas.microsoft.com/office/word/2010/wordprocessingInk" xmlns:wne="http://schemas.microsoft.com/office/word/2006/wordml" xmlns:wps="http://schemas.microsoft.com/office/word/2010/wordprocessingShape" mc:Ignorable="w14 w15 w16se wp14">
+<w:ftr xmlns:wpc="http://schemas.microsoft.com/office/word/2010/wordprocessingCanvas" xmlns:cx="http://schemas.microsoft.com/office/drawing/2014/chartex" xmlns:cx1="http://schemas.microsoft.com/office/drawing/2015/9/8/chartex" xmlns:cx2="http://schemas.microsoft.com/office/drawing/2015/10/21/chartex" xmlns:cx3="http://schemas.microsoft.com/office/drawing/2016/5/9/chartex" xmlns:cx4="http://schemas.microsoft.com/office/drawing/2016/5/10/chartex" xmlns:cx5="http://schemas.microsoft.com/office/drawing/2016/5/11/chartex" xmlns:cx6="http://schemas.microsoft.com/office/drawing/2016/5/12/chartex" xmlns:cx7="http://schemas.microsoft.com/office/drawing/2016/5/13/chartex" xmlns:cx8="http://schemas.microsoft.com/office/drawing/2016/5/14/chartex" xmlns:mc="http://schemas.openxmlformats.org/markup-compatibility/2006" xmlns:aink="http://schemas.microsoft.com/office/drawing/2016/ink" xmlns:am3d="http://schemas.microsoft.com/office/drawing/2017/model3d" xmlns:o="urn:schemas-microsoft-com:office:office" xmlns:r="http://schemas.openxmlformats.org/officeDocument/2006/relationships" xmlns:m="http://schemas.openxmlformats.org/officeDocument/2006/math" xmlns:v="urn:schemas-microsoft-com:vml" xmlns:wp14="http://schemas.microsoft.com/office/word/2010/wordprocessingDrawing" xmlns:wp="http://schemas.openxmlformats.org/drawingml/2006/wordprocessingDrawing" xmlns:w10="urn:schemas-microsoft-com:office:word" xmlns:w="http://schemas.openxmlformats.org/wordprocessingml/2006/main" xmlns:w14="http://schemas.microsoft.com/office/word/2010/wordml" xmlns:w15="http://schemas.microsoft.com/office/word/2012/wordml" xmlns:w16cex="http://schemas.microsoft.com/office/word/2018/wordml/cex" xmlns:w16cid="http://schemas.microsoft.com/office/word/2016/wordml/cid" xmlns:w16="http://schemas.microsoft.com/office/word/2018/wordml" xmlns:w16sdtdh="http://schemas.microsoft.com/office/word/2020/wordml/sdtdatahash" xmlns:w16se="http://schemas.microsoft.com/office/word/2015/wordml/symex" xmlns:wpg="http://schemas.microsoft.com/office/word/2010/wordprocessingGroup" xmlns:wpi="http://schemas.microsoft.com/office/word/2010/wordprocessingInk" xmlns:wne="http://schemas.microsoft.com/office/word/2006/wordml" xmlns:wps="http://schemas.microsoft.com/office/word/2010/wordprocessingShape" mc:Ignorable="w14 w15 w16se w16cid w16 w16cex w16sdtdh wp14">
   <w:p>
     <w:pPr>
-      <w:pStyle w:val="Footer"/>
+      <w:pStyle w:val="Pidipagina"/>
     </w:pPr>
   </w:p>
 </w:ftr>
 </file>
 
 <file path=word/footnotes.xml><?xml version="1.0" encoding="utf-8"?>
-<w:footnotes xmlns:wpc="http://schemas.microsoft.com/office/word/2010/wordprocessingCanvas" xmlns:cx="http://schemas.microsoft.com/office/drawing/2014/chartex" xmlns:cx1="http://schemas.microsoft.com/office/drawing/2015/9/8/chartex" xmlns:mc="http://schemas.openxmlformats.org/markup-compatibility/2006" xmlns:o="urn:schemas-microsoft-com:office:office" xmlns:r="http://schemas.openxmlformats.org/officeDocument/2006/relationships" xmlns:m="http://schemas.openxmlformats.org/officeDocument/2006/math" xmlns:v="urn:schemas-microsoft-com:vml" xmlns:wp14="http://schemas.microsoft.com/office/word/2010/wordprocessingDrawing" xmlns:wp="http://schemas.openxmlformats.org/drawingml/2006/wordprocessingDrawing" xmlns:w10="urn:schemas-microsoft-com:office:word" xmlns:w="http://schemas.openxmlformats.org/wordprocessingml/2006/main" xmlns:w14="http://schemas.microsoft.com/office/word/2010/wordml" xmlns:w15="http://schemas.microsoft.com/office/word/2012/wordml" xmlns:w16se="http://schemas.microsoft.com/office/word/2015/wordml/symex" xmlns:wpg="http://schemas.microsoft.com/office/word/2010/wordprocessingGroup" xmlns:wpi="http://schemas.microsoft.com/office/word/2010/wordprocessingInk" xmlns:wne="http://schemas.microsoft.com/office/word/2006/wordml" xmlns:wps="http://schemas.microsoft.com/office/word/2010/wordprocessingShape" mc:Ignorable="w14 w15 w16se wp14">
+<w:footnotes xmlns:wpc="http://schemas.microsoft.com/office/word/2010/wordprocessingCanvas" xmlns:cx="http://schemas.microsoft.com/office/drawing/2014/chartex" xmlns:cx1="http://schemas.microsoft.com/office/drawing/2015/9/8/chartex" xmlns:cx2="http://schemas.microsoft.com/office/drawing/2015/10/21/chartex" xmlns:cx3="http://schemas.microsoft.com/office/drawing/2016/5/9/chartex" xmlns:cx4="http://schemas.microsoft.com/office/drawing/2016/5/10/chartex" xmlns:cx5="http://schemas.microsoft.com/office/drawing/2016/5/11/chartex" xmlns:cx6="http://schemas.microsoft.com/office/drawing/2016/5/12/chartex" xmlns:cx7="http://schemas.microsoft.com/office/drawing/2016/5/13/chartex" xmlns:cx8="http://schemas.microsoft.com/office/drawing/2016/5/14/chartex" xmlns:mc="http://schemas.openxmlformats.org/markup-compatibility/2006" xmlns:aink="http://schemas.microsoft.com/office/drawing/2016/ink" xmlns:am3d="http://schemas.microsoft.com/office/drawing/2017/model3d" xmlns:o="urn:schemas-microsoft-com:office:office" xmlns:r="http://schemas.openxmlformats.org/officeDocument/2006/relationships" xmlns:m="http://schemas.openxmlformats.org/officeDocument/2006/math" xmlns:v="urn:schemas-microsoft-com:vml" xmlns:wp14="http://schemas.microsoft.com/office/word/2010/wordprocessingDrawing" xmlns:wp="http://schemas.openxmlformats.org/drawingml/2006/wordprocessingDrawing" xmlns:w10="urn:schemas-microsoft-com:office:word" xmlns:w="http://schemas.openxmlformats.org/wordprocessingml/2006/main" xmlns:w14="http://schemas.microsoft.com/office/word/2010/wordml" xmlns:w15="http://schemas.microsoft.com/office/word/2012/wordml" xmlns:w16cex="http://schemas.microsoft.com/office/word/2018/wordml/cex" xmlns:w16cid="http://schemas.microsoft.com/office/word/2016/wordml/cid" xmlns:w16="http://schemas.microsoft.com/office/word/2018/wordml" xmlns:w16sdtdh="http://schemas.microsoft.com/office/word/2020/wordml/sdtdatahash" xmlns:w16se="http://schemas.microsoft.com/office/word/2015/wordml/symex" xmlns:wpg="http://schemas.microsoft.com/office/word/2010/wordprocessingGroup" xmlns:wpi="http://schemas.microsoft.com/office/word/2010/wordprocessingInk" xmlns:wne="http://schemas.microsoft.com/office/word/2006/wordml" xmlns:wps="http://schemas.microsoft.com/office/word/2010/wordprocessingShape" mc:Ignorable="w14 w15 w16se w16cid w16 w16cex w16sdtdh wp14">
   <w:footnote w:type="separator" w:id="-1">
     <w:p>
       <w:pPr>
@@ -2392,20 +2506,20 @@
 </file>
 
 <file path=word/header1.xml><?xml version="1.0" encoding="utf-8"?>
-<w:hdr xmlns:wpc="http://schemas.microsoft.com/office/word/2010/wordprocessingCanvas" xmlns:cx="http://schemas.microsoft.com/office/drawing/2014/chartex" xmlns:cx1="http://schemas.microsoft.com/office/drawing/2015/9/8/chartex" xmlns:mc="http://schemas.openxmlformats.org/markup-compatibility/2006" xmlns:o="urn:schemas-microsoft-com:office:office" xmlns:r="http://schemas.openxmlformats.org/officeDocument/2006/relationships" xmlns:m="http://schemas.openxmlformats.org/officeDocument/2006/math" xmlns:v="urn:schemas-microsoft-com:vml" xmlns:wp14="http://schemas.microsoft.com/office/word/2010/wordprocessingDrawing" xmlns:wp="http://schemas.openxmlformats.org/drawingml/2006/wordprocessingDrawing" xmlns:w10="urn:schemas-microsoft-com:office:word" xmlns:w="http://schemas.openxmlformats.org/wordprocessingml/2006/main" xmlns:w14="http://schemas.microsoft.com/office/word/2010/wordml" xmlns:w15="http://schemas.microsoft.com/office/word/2012/wordml" xmlns:w16se="http://schemas.microsoft.com/office/word/2015/wordml/symex" xmlns:wpg="http://schemas.microsoft.com/office/word/2010/wordprocessingGroup" xmlns:wpi="http://schemas.microsoft.com/office/word/2010/wordprocessingInk" xmlns:wne="http://schemas.microsoft.com/office/word/2006/wordml" xmlns:wps="http://schemas.microsoft.com/office/word/2010/wordprocessingShape" mc:Ignorable="w14 w15 w16se wp14">
+<w:hdr xmlns:wpc="http://schemas.microsoft.com/office/word/2010/wordprocessingCanvas" xmlns:cx="http://schemas.microsoft.com/office/drawing/2014/chartex" xmlns:cx1="http://schemas.microsoft.com/office/drawing/2015/9/8/chartex" xmlns:cx2="http://schemas.microsoft.com/office/drawing/2015/10/21/chartex" xmlns:cx3="http://schemas.microsoft.com/office/drawing/2016/5/9/chartex" xmlns:cx4="http://schemas.microsoft.com/office/drawing/2016/5/10/chartex" xmlns:cx5="http://schemas.microsoft.com/office/drawing/2016/5/11/chartex" xmlns:cx6="http://schemas.microsoft.com/office/drawing/2016/5/12/chartex" xmlns:cx7="http://schemas.microsoft.com/office/drawing/2016/5/13/chartex" xmlns:cx8="http://schemas.microsoft.com/office/drawing/2016/5/14/chartex" xmlns:mc="http://schemas.openxmlformats.org/markup-compatibility/2006" xmlns:aink="http://schemas.microsoft.com/office/drawing/2016/ink" xmlns:am3d="http://schemas.microsoft.com/office/drawing/2017/model3d" xmlns:o="urn:schemas-microsoft-com:office:office" xmlns:r="http://schemas.openxmlformats.org/officeDocument/2006/relationships" xmlns:m="http://schemas.openxmlformats.org/officeDocument/2006/math" xmlns:v="urn:schemas-microsoft-com:vml" xmlns:wp14="http://schemas.microsoft.com/office/word/2010/wordprocessingDrawing" xmlns:wp="http://schemas.openxmlformats.org/drawingml/2006/wordprocessingDrawing" xmlns:w10="urn:schemas-microsoft-com:office:word" xmlns:w="http://schemas.openxmlformats.org/wordprocessingml/2006/main" xmlns:w14="http://schemas.microsoft.com/office/word/2010/wordml" xmlns:w15="http://schemas.microsoft.com/office/word/2012/wordml" xmlns:w16cex="http://schemas.microsoft.com/office/word/2018/wordml/cex" xmlns:w16cid="http://schemas.microsoft.com/office/word/2016/wordml/cid" xmlns:w16="http://schemas.microsoft.com/office/word/2018/wordml" xmlns:w16sdtdh="http://schemas.microsoft.com/office/word/2020/wordml/sdtdatahash" xmlns:w16se="http://schemas.microsoft.com/office/word/2015/wordml/symex" xmlns:wpg="http://schemas.microsoft.com/office/word/2010/wordprocessingGroup" xmlns:wpi="http://schemas.microsoft.com/office/word/2010/wordprocessingInk" xmlns:wne="http://schemas.microsoft.com/office/word/2006/wordml" xmlns:wps="http://schemas.microsoft.com/office/word/2010/wordprocessingShape" mc:Ignorable="w14 w15 w16se w16cid w16 w16cex w16sdtdh wp14">
   <w:p>
     <w:pPr>
-      <w:pStyle w:val="Header"/>
+      <w:pStyle w:val="Intestazione"/>
     </w:pPr>
   </w:p>
 </w:hdr>
 </file>
 
 <file path=word/header2.xml><?xml version="1.0" encoding="utf-8"?>
-<w:hdr xmlns:wpc="http://schemas.microsoft.com/office/word/2010/wordprocessingCanvas" xmlns:cx="http://schemas.microsoft.com/office/drawing/2014/chartex" xmlns:cx1="http://schemas.microsoft.com/office/drawing/2015/9/8/chartex" xmlns:mc="http://schemas.openxmlformats.org/markup-compatibility/2006" xmlns:o="urn:schemas-microsoft-com:office:office" xmlns:r="http://schemas.openxmlformats.org/officeDocument/2006/relationships" xmlns:m="http://schemas.openxmlformats.org/officeDocument/2006/math" xmlns:v="urn:schemas-microsoft-com:vml" xmlns:wp14="http://schemas.microsoft.com/office/word/2010/wordprocessingDrawing" xmlns:wp="http://schemas.openxmlformats.org/drawingml/2006/wordprocessingDrawing" xmlns:w10="urn:schemas-microsoft-com:office:word" xmlns:w="http://schemas.openxmlformats.org/wordprocessingml/2006/main" xmlns:w14="http://schemas.microsoft.com/office/word/2010/wordml" xmlns:w15="http://schemas.microsoft.com/office/word/2012/wordml" xmlns:w16se="http://schemas.microsoft.com/office/word/2015/wordml/symex" xmlns:wpg="http://schemas.microsoft.com/office/word/2010/wordprocessingGroup" xmlns:wpi="http://schemas.microsoft.com/office/word/2010/wordprocessingInk" xmlns:wne="http://schemas.microsoft.com/office/word/2006/wordml" xmlns:wps="http://schemas.microsoft.com/office/word/2010/wordprocessingShape" mc:Ignorable="w14 w15 w16se wp14">
+<w:hdr xmlns:wpc="http://schemas.microsoft.com/office/word/2010/wordprocessingCanvas" xmlns:cx="http://schemas.microsoft.com/office/drawing/2014/chartex" xmlns:cx1="http://schemas.microsoft.com/office/drawing/2015/9/8/chartex" xmlns:cx2="http://schemas.microsoft.com/office/drawing/2015/10/21/chartex" xmlns:cx3="http://schemas.microsoft.com/office/drawing/2016/5/9/chartex" xmlns:cx4="http://schemas.microsoft.com/office/drawing/2016/5/10/chartex" xmlns:cx5="http://schemas.microsoft.com/office/drawing/2016/5/11/chartex" xmlns:cx6="http://schemas.microsoft.com/office/drawing/2016/5/12/chartex" xmlns:cx7="http://schemas.microsoft.com/office/drawing/2016/5/13/chartex" xmlns:cx8="http://schemas.microsoft.com/office/drawing/2016/5/14/chartex" xmlns:mc="http://schemas.openxmlformats.org/markup-compatibility/2006" xmlns:aink="http://schemas.microsoft.com/office/drawing/2016/ink" xmlns:am3d="http://schemas.microsoft.com/office/drawing/2017/model3d" xmlns:o="urn:schemas-microsoft-com:office:office" xmlns:r="http://schemas.openxmlformats.org/officeDocument/2006/relationships" xmlns:m="http://schemas.openxmlformats.org/officeDocument/2006/math" xmlns:v="urn:schemas-microsoft-com:vml" xmlns:wp14="http://schemas.microsoft.com/office/word/2010/wordprocessingDrawing" xmlns:wp="http://schemas.openxmlformats.org/drawingml/2006/wordprocessingDrawing" xmlns:w10="urn:schemas-microsoft-com:office:word" xmlns:w="http://schemas.openxmlformats.org/wordprocessingml/2006/main" xmlns:w14="http://schemas.microsoft.com/office/word/2010/wordml" xmlns:w15="http://schemas.microsoft.com/office/word/2012/wordml" xmlns:w16cex="http://schemas.microsoft.com/office/word/2018/wordml/cex" xmlns:w16cid="http://schemas.microsoft.com/office/word/2016/wordml/cid" xmlns:w16="http://schemas.microsoft.com/office/word/2018/wordml" xmlns:w16sdtdh="http://schemas.microsoft.com/office/word/2020/wordml/sdtdatahash" xmlns:w16se="http://schemas.microsoft.com/office/word/2015/wordml/symex" xmlns:wpg="http://schemas.microsoft.com/office/word/2010/wordprocessingGroup" xmlns:wpi="http://schemas.microsoft.com/office/word/2010/wordprocessingInk" xmlns:wne="http://schemas.microsoft.com/office/word/2006/wordml" xmlns:wps="http://schemas.microsoft.com/office/word/2010/wordprocessingShape" mc:Ignorable="w14 w15 w16se w16cid w16 w16cex w16sdtdh wp14">
   <w:p>
     <w:pPr>
-      <w:pStyle w:val="Header"/>
+      <w:pStyle w:val="Intestazione"/>
     </w:pPr>
     <w:r>
       <w:rPr>
@@ -2476,7 +2590,7 @@
   </w:p>
   <w:p>
     <w:pPr>
-      <w:pStyle w:val="Header"/>
+      <w:pStyle w:val="Intestazione"/>
       <w:jc w:val="center"/>
     </w:pPr>
     <w:r>
@@ -2554,7 +2668,7 @@
   </w:p>
   <w:p>
     <w:pPr>
-      <w:pStyle w:val="Header"/>
+      <w:pStyle w:val="Intestazione"/>
       <w:jc w:val="center"/>
       <w:rPr>
         <w:rFonts w:ascii="Garamond" w:hAnsi="Garamond"/>
@@ -2632,7 +2746,7 @@
   </w:p>
   <w:p>
     <w:pPr>
-      <w:pStyle w:val="Header"/>
+      <w:pStyle w:val="Intestazione"/>
       <w:jc w:val="center"/>
       <w:rPr>
         <w:rFonts w:ascii="Garamond" w:hAnsi="Garamond"/>
@@ -2643,7 +2757,7 @@
   </w:p>
   <w:p>
     <w:pPr>
-      <w:pStyle w:val="Header"/>
+      <w:pStyle w:val="Intestazione"/>
       <w:jc w:val="center"/>
       <w:rPr>
         <w:rFonts w:ascii="Garamond" w:hAnsi="Garamond"/>
@@ -2654,7 +2768,7 @@
   </w:p>
   <w:p>
     <w:pPr>
-      <w:pStyle w:val="Header"/>
+      <w:pStyle w:val="Intestazione"/>
       <w:jc w:val="center"/>
       <w:rPr>
         <w:rFonts w:ascii="Garamond" w:hAnsi="Garamond"/>
@@ -2667,10 +2781,10 @@
 </file>
 
 <file path=word/header3.xml><?xml version="1.0" encoding="utf-8"?>
-<w:hdr xmlns:wpc="http://schemas.microsoft.com/office/word/2010/wordprocessingCanvas" xmlns:cx="http://schemas.microsoft.com/office/drawing/2014/chartex" xmlns:cx1="http://schemas.microsoft.com/office/drawing/2015/9/8/chartex" xmlns:mc="http://schemas.openxmlformats.org/markup-compatibility/2006" xmlns:o="urn:schemas-microsoft-com:office:office" xmlns:r="http://schemas.openxmlformats.org/officeDocument/2006/relationships" xmlns:m="http://schemas.openxmlformats.org/officeDocument/2006/math" xmlns:v="urn:schemas-microsoft-com:vml" xmlns:wp14="http://schemas.microsoft.com/office/word/2010/wordprocessingDrawing" xmlns:wp="http://schemas.openxmlformats.org/drawingml/2006/wordprocessingDrawing" xmlns:w10="urn:schemas-microsoft-com:office:word" xmlns:w="http://schemas.openxmlformats.org/wordprocessingml/2006/main" xmlns:w14="http://schemas.microsoft.com/office/word/2010/wordml" xmlns:w15="http://schemas.microsoft.com/office/word/2012/wordml" xmlns:w16se="http://schemas.microsoft.com/office/word/2015/wordml/symex" xmlns:wpg="http://schemas.microsoft.com/office/word/2010/wordprocessingGroup" xmlns:wpi="http://schemas.microsoft.com/office/word/2010/wordprocessingInk" xmlns:wne="http://schemas.microsoft.com/office/word/2006/wordml" xmlns:wps="http://schemas.microsoft.com/office/word/2010/wordprocessingShape" mc:Ignorable="w14 w15 w16se wp14">
+<w:hdr xmlns:wpc="http://schemas.microsoft.com/office/word/2010/wordprocessingCanvas" xmlns:cx="http://schemas.microsoft.com/office/drawing/2014/chartex" xmlns:cx1="http://schemas.microsoft.com/office/drawing/2015/9/8/chartex" xmlns:cx2="http://schemas.microsoft.com/office/drawing/2015/10/21/chartex" xmlns:cx3="http://schemas.microsoft.com/office/drawing/2016/5/9/chartex" xmlns:cx4="http://schemas.microsoft.com/office/drawing/2016/5/10/chartex" xmlns:cx5="http://schemas.microsoft.com/office/drawing/2016/5/11/chartex" xmlns:cx6="http://schemas.microsoft.com/office/drawing/2016/5/12/chartex" xmlns:cx7="http://schemas.microsoft.com/office/drawing/2016/5/13/chartex" xmlns:cx8="http://schemas.microsoft.com/office/drawing/2016/5/14/chartex" xmlns:mc="http://schemas.openxmlformats.org/markup-compatibility/2006" xmlns:aink="http://schemas.microsoft.com/office/drawing/2016/ink" xmlns:am3d="http://schemas.microsoft.com/office/drawing/2017/model3d" xmlns:o="urn:schemas-microsoft-com:office:office" xmlns:r="http://schemas.openxmlformats.org/officeDocument/2006/relationships" xmlns:m="http://schemas.openxmlformats.org/officeDocument/2006/math" xmlns:v="urn:schemas-microsoft-com:vml" xmlns:wp14="http://schemas.microsoft.com/office/word/2010/wordprocessingDrawing" xmlns:wp="http://schemas.openxmlformats.org/drawingml/2006/wordprocessingDrawing" xmlns:w10="urn:schemas-microsoft-com:office:word" xmlns:w="http://schemas.openxmlformats.org/wordprocessingml/2006/main" xmlns:w14="http://schemas.microsoft.com/office/word/2010/wordml" xmlns:w15="http://schemas.microsoft.com/office/word/2012/wordml" xmlns:w16cex="http://schemas.microsoft.com/office/word/2018/wordml/cex" xmlns:w16cid="http://schemas.microsoft.com/office/word/2016/wordml/cid" xmlns:w16="http://schemas.microsoft.com/office/word/2018/wordml" xmlns:w16sdtdh="http://schemas.microsoft.com/office/word/2020/wordml/sdtdatahash" xmlns:w16se="http://schemas.microsoft.com/office/word/2015/wordml/symex" xmlns:wpg="http://schemas.microsoft.com/office/word/2010/wordprocessingGroup" xmlns:wpi="http://schemas.microsoft.com/office/word/2010/wordprocessingInk" xmlns:wne="http://schemas.microsoft.com/office/word/2006/wordml" xmlns:wps="http://schemas.microsoft.com/office/word/2010/wordprocessingShape" mc:Ignorable="w14 w15 w16se w16cid w16 w16cex w16sdtdh wp14">
   <w:p>
     <w:pPr>
-      <w:pStyle w:val="Header"/>
+      <w:pStyle w:val="Intestazione"/>
       <w:rPr>
         <w:sz w:val="24"/>
         <w:szCs w:val="24"/>
@@ -2759,7 +2873,7 @@
   </w:p>
   <w:p>
     <w:pPr>
-      <w:pStyle w:val="Header"/>
+      <w:pStyle w:val="Intestazione"/>
       <w:rPr>
         <w:sz w:val="24"/>
         <w:szCs w:val="24"/>
@@ -2768,7 +2882,7 @@
   </w:p>
   <w:p>
     <w:pPr>
-      <w:pStyle w:val="Header"/>
+      <w:pStyle w:val="Intestazione"/>
       <w:jc w:val="center"/>
       <w:rPr>
         <w:rFonts w:ascii="Century Gothic" w:hAnsi="Century Gothic"/>
@@ -2861,7 +2975,7 @@
   </w:p>
   <w:p>
     <w:pPr>
-      <w:pStyle w:val="Header"/>
+      <w:pStyle w:val="Intestazione"/>
       <w:jc w:val="center"/>
       <w:rPr>
         <w:rFonts w:ascii="Century Gothic" w:hAnsi="Century Gothic"/>
@@ -2928,7 +3042,7 @@
   </w:p>
   <w:p>
     <w:pPr>
-      <w:pStyle w:val="Header"/>
+      <w:pStyle w:val="Intestazione"/>
       <w:jc w:val="center"/>
       <w:rPr>
         <w:rFonts w:ascii="Century Gothic" w:hAnsi="Century Gothic"/>
@@ -2940,7 +3054,7 @@
   </w:p>
   <w:p>
     <w:pPr>
-      <w:pStyle w:val="Header"/>
+      <w:pStyle w:val="Intestazione"/>
       <w:jc w:val="center"/>
       <w:rPr>
         <w:rFonts w:ascii="Century Gothic" w:hAnsi="Century Gothic"/>
@@ -2954,7 +3068,7 @@
 </file>
 
 <file path=word/numbering.xml><?xml version="1.0" encoding="utf-8"?>
-<w:numbering xmlns:wpc="http://schemas.microsoft.com/office/word/2010/wordprocessingCanvas" xmlns:cx="http://schemas.microsoft.com/office/drawing/2014/chartex" xmlns:cx1="http://schemas.microsoft.com/office/drawing/2015/9/8/chartex" xmlns:mc="http://schemas.openxmlformats.org/markup-compatibility/2006" xmlns:o="urn:schemas-microsoft-com:office:office" xmlns:r="http://schemas.openxmlformats.org/officeDocument/2006/relationships" xmlns:m="http://schemas.openxmlformats.org/officeDocument/2006/math" xmlns:v="urn:schemas-microsoft-com:vml" xmlns:wp14="http://schemas.microsoft.com/office/word/2010/wordprocessingDrawing" xmlns:wp="http://schemas.openxmlformats.org/drawingml/2006/wordprocessingDrawing" xmlns:w10="urn:schemas-microsoft-com:office:word" xmlns:w="http://schemas.openxmlformats.org/wordprocessingml/2006/main" xmlns:w14="http://schemas.microsoft.com/office/word/2010/wordml" xmlns:w15="http://schemas.microsoft.com/office/word/2012/wordml" xmlns:w16se="http://schemas.microsoft.com/office/word/2015/wordml/symex" xmlns:wpg="http://schemas.microsoft.com/office/word/2010/wordprocessingGroup" xmlns:wpi="http://schemas.microsoft.com/office/word/2010/wordprocessingInk" xmlns:wne="http://schemas.microsoft.com/office/word/2006/wordml" xmlns:wps="http://schemas.microsoft.com/office/word/2010/wordprocessingShape" mc:Ignorable="w14 w15 w16se wp14">
+<w:numbering xmlns:wpc="http://schemas.microsoft.com/office/word/2010/wordprocessingCanvas" xmlns:cx="http://schemas.microsoft.com/office/drawing/2014/chartex" xmlns:cx1="http://schemas.microsoft.com/office/drawing/2015/9/8/chartex" xmlns:cx2="http://schemas.microsoft.com/office/drawing/2015/10/21/chartex" xmlns:cx3="http://schemas.microsoft.com/office/drawing/2016/5/9/chartex" xmlns:cx4="http://schemas.microsoft.com/office/drawing/2016/5/10/chartex" xmlns:cx5="http://schemas.microsoft.com/office/drawing/2016/5/11/chartex" xmlns:cx6="http://schemas.microsoft.com/office/drawing/2016/5/12/chartex" xmlns:cx7="http://schemas.microsoft.com/office/drawing/2016/5/13/chartex" xmlns:cx8="http://schemas.microsoft.com/office/drawing/2016/5/14/chartex" xmlns:mc="http://schemas.openxmlformats.org/markup-compatibility/2006" xmlns:aink="http://schemas.microsoft.com/office/drawing/2016/ink" xmlns:am3d="http://schemas.microsoft.com/office/drawing/2017/model3d" xmlns:o="urn:schemas-microsoft-com:office:office" xmlns:r="http://schemas.openxmlformats.org/officeDocument/2006/relationships" xmlns:m="http://schemas.openxmlformats.org/officeDocument/2006/math" xmlns:v="urn:schemas-microsoft-com:vml" xmlns:wp14="http://schemas.microsoft.com/office/word/2010/wordprocessingDrawing" xmlns:wp="http://schemas.openxmlformats.org/drawingml/2006/wordprocessingDrawing" xmlns:w10="urn:schemas-microsoft-com:office:word" xmlns:w="http://schemas.openxmlformats.org/wordprocessingml/2006/main" xmlns:w14="http://schemas.microsoft.com/office/word/2010/wordml" xmlns:w15="http://schemas.microsoft.com/office/word/2012/wordml" xmlns:w16cex="http://schemas.microsoft.com/office/word/2018/wordml/cex" xmlns:w16cid="http://schemas.microsoft.com/office/word/2016/wordml/cid" xmlns:w16="http://schemas.microsoft.com/office/word/2018/wordml" xmlns:w16sdtdh="http://schemas.microsoft.com/office/word/2020/wordml/sdtdatahash" xmlns:w16se="http://schemas.microsoft.com/office/word/2015/wordml/symex" xmlns:wpg="http://schemas.microsoft.com/office/word/2010/wordprocessingGroup" xmlns:wpi="http://schemas.microsoft.com/office/word/2010/wordprocessingInk" xmlns:wne="http://schemas.microsoft.com/office/word/2006/wordml" xmlns:wps="http://schemas.microsoft.com/office/word/2010/wordprocessingShape" mc:Ignorable="w14 w15 w16se w16cid w16 w16cex w16sdtdh wp14">
   <w:abstractNum w:abstractNumId="0" w15:restartNumberingAfterBreak="0">
     <w:nsid w:val="0047449E"/>
     <w:multiLevelType w:val="hybridMultilevel"/>
@@ -4951,7 +5065,7 @@
     <w:lvl w:ilvl="0" w:tplc="A2E47812">
       <w:start w:val="1"/>
       <w:numFmt w:val="decimal"/>
-      <w:pStyle w:val="TOC1"/>
+      <w:pStyle w:val="Sommario1"/>
       <w:lvlText w:val="%1."/>
       <w:lvlJc w:val="left"/>
       <w:pPr>
@@ -6605,7 +6719,7 @@
 </file>
 
 <file path=word/styles.xml><?xml version="1.0" encoding="utf-8"?>
-<w:styles xmlns:mc="http://schemas.openxmlformats.org/markup-compatibility/2006" xmlns:r="http://schemas.openxmlformats.org/officeDocument/2006/relationships" xmlns:w="http://schemas.openxmlformats.org/wordprocessingml/2006/main" xmlns:w14="http://schemas.microsoft.com/office/word/2010/wordml" xmlns:w15="http://schemas.microsoft.com/office/word/2012/wordml" xmlns:w16se="http://schemas.microsoft.com/office/word/2015/wordml/symex" mc:Ignorable="w14 w15 w16se">
+<w:styles xmlns:mc="http://schemas.openxmlformats.org/markup-compatibility/2006" xmlns:r="http://schemas.openxmlformats.org/officeDocument/2006/relationships" xmlns:w="http://schemas.openxmlformats.org/wordprocessingml/2006/main" xmlns:w14="http://schemas.microsoft.com/office/word/2010/wordml" xmlns:w15="http://schemas.microsoft.com/office/word/2012/wordml" xmlns:w16cex="http://schemas.microsoft.com/office/word/2018/wordml/cex" xmlns:w16cid="http://schemas.microsoft.com/office/word/2016/wordml/cid" xmlns:w16="http://schemas.microsoft.com/office/word/2018/wordml" xmlns:w16sdtdh="http://schemas.microsoft.com/office/word/2020/wordml/sdtdatahash" xmlns:w16se="http://schemas.microsoft.com/office/word/2015/wordml/symex" mc:Ignorable="w14 w15 w16se w16cid w16 w16cex w16sdtdh">
   <w:docDefaults>
     <w:rPrDefault>
       <w:rPr>
@@ -6621,7 +6735,7 @@
       </w:pPr>
     </w:pPrDefault>
   </w:docDefaults>
-  <w:latentStyles w:defLockedState="0" w:defUIPriority="99" w:defSemiHidden="0" w:defUnhideWhenUsed="0" w:defQFormat="0" w:count="371">
+  <w:latentStyles w:defLockedState="0" w:defUIPriority="99" w:defSemiHidden="0" w:defUnhideWhenUsed="0" w:defQFormat="0" w:count="376">
     <w:lsdException w:name="Normal" w:uiPriority="0" w:qFormat="1"/>
     <w:lsdException w:name="heading 1" w:uiPriority="9" w:qFormat="1"/>
     <w:lsdException w:name="heading 2" w:semiHidden="1" w:uiPriority="0" w:unhideWhenUsed="1" w:qFormat="1"/>
@@ -6727,7 +6841,6 @@
     <w:lsdException w:name="HTML Sample" w:semiHidden="1" w:unhideWhenUsed="1"/>
     <w:lsdException w:name="HTML Typewriter" w:semiHidden="1" w:unhideWhenUsed="1"/>
     <w:lsdException w:name="HTML Variable" w:semiHidden="1" w:unhideWhenUsed="1"/>
-    <w:lsdException w:name="Normal Table" w:semiHidden="1" w:unhideWhenUsed="1"/>
     <w:lsdException w:name="annotation subject" w:semiHidden="1" w:unhideWhenUsed="1"/>
     <w:lsdException w:name="No List" w:semiHidden="1" w:unhideWhenUsed="1"/>
     <w:lsdException w:name="Outline List 1" w:semiHidden="1" w:unhideWhenUsed="1"/>
@@ -6770,11 +6883,8 @@
     <w:lsdException w:name="Table Contemporary" w:semiHidden="1" w:unhideWhenUsed="1"/>
     <w:lsdException w:name="Table Elegant" w:semiHidden="1" w:unhideWhenUsed="1"/>
     <w:lsdException w:name="Table Professional" w:semiHidden="1" w:unhideWhenUsed="1"/>
-    <w:lsdException w:name="Table Subtle 1" w:semiHidden="1" w:unhideWhenUsed="1"/>
     <w:lsdException w:name="Table Subtle 2" w:semiHidden="1" w:unhideWhenUsed="1"/>
     <w:lsdException w:name="Table Web 1" w:semiHidden="1" w:unhideWhenUsed="1"/>
-    <w:lsdException w:name="Table Web 2" w:semiHidden="1" w:unhideWhenUsed="1"/>
-    <w:lsdException w:name="Table Web 3" w:semiHidden="1" w:unhideWhenUsed="1"/>
     <w:lsdException w:name="Balloon Text" w:semiHidden="1" w:unhideWhenUsed="1"/>
     <w:lsdException w:name="Table Grid" w:uiPriority="59"/>
     <w:lsdException w:name="Table Theme" w:semiHidden="1" w:unhideWhenUsed="1"/>
@@ -6993,8 +7103,13 @@
     <w:lsdException w:name="List Table 5 Dark Accent 6" w:uiPriority="50"/>
     <w:lsdException w:name="List Table 6 Colorful Accent 6" w:uiPriority="51"/>
     <w:lsdException w:name="List Table 7 Colorful Accent 6" w:uiPriority="52"/>
+    <w:lsdException w:name="Mention" w:semiHidden="1" w:unhideWhenUsed="1"/>
+    <w:lsdException w:name="Smart Hyperlink" w:semiHidden="1" w:unhideWhenUsed="1"/>
+    <w:lsdException w:name="Hashtag" w:semiHidden="1" w:unhideWhenUsed="1"/>
+    <w:lsdException w:name="Unresolved Mention" w:semiHidden="1" w:unhideWhenUsed="1"/>
+    <w:lsdException w:name="Smart Link" w:semiHidden="1" w:unhideWhenUsed="1"/>
   </w:latentStyles>
-  <w:style w:type="paragraph" w:default="1" w:styleId="Normal">
+  <w:style w:type="paragraph" w:default="1" w:styleId="Normale">
     <w:name w:val="Normal"/>
     <w:qFormat/>
     <w:rsid w:val="003D1A42"/>
@@ -7002,11 +7117,11 @@
       <w:spacing w:after="40"/>
     </w:pPr>
   </w:style>
-  <w:style w:type="paragraph" w:styleId="Heading1">
+  <w:style w:type="paragraph" w:styleId="Titolo1">
     <w:name w:val="heading 1"/>
-    <w:basedOn w:val="Normal"/>
-    <w:next w:val="Normal"/>
-    <w:link w:val="Heading1Char"/>
+    <w:basedOn w:val="Normale"/>
+    <w:next w:val="Normale"/>
+    <w:link w:val="Titolo1Carattere"/>
     <w:uiPriority w:val="9"/>
     <w:qFormat/>
     <w:rsid w:val="005C3DBA"/>
@@ -7023,11 +7138,11 @@
       <w:szCs w:val="32"/>
     </w:rPr>
   </w:style>
-  <w:style w:type="paragraph" w:styleId="Heading2">
+  <w:style w:type="paragraph" w:styleId="Titolo2">
     <w:name w:val="heading 2"/>
-    <w:basedOn w:val="Normal"/>
-    <w:next w:val="Normal"/>
-    <w:link w:val="Heading2Char"/>
+    <w:basedOn w:val="Normale"/>
+    <w:next w:val="Normale"/>
+    <w:link w:val="Titolo2Carattere"/>
     <w:unhideWhenUsed/>
     <w:qFormat/>
     <w:rsid w:val="005060F1"/>
@@ -7044,11 +7159,11 @@
       <w:szCs w:val="26"/>
     </w:rPr>
   </w:style>
-  <w:style w:type="paragraph" w:styleId="Heading3">
+  <w:style w:type="paragraph" w:styleId="Titolo3">
     <w:name w:val="heading 3"/>
-    <w:basedOn w:val="Normal"/>
-    <w:next w:val="Normal"/>
-    <w:link w:val="Heading3Char"/>
+    <w:basedOn w:val="Normale"/>
+    <w:next w:val="Normale"/>
+    <w:link w:val="Titolo3Carattere"/>
     <w:uiPriority w:val="9"/>
     <w:semiHidden/>
     <w:unhideWhenUsed/>
@@ -7067,13 +7182,13 @@
       <w:szCs w:val="24"/>
     </w:rPr>
   </w:style>
-  <w:style w:type="character" w:default="1" w:styleId="DefaultParagraphFont">
+  <w:style w:type="character" w:default="1" w:styleId="Carpredefinitoparagrafo">
     <w:name w:val="Default Paragraph Font"/>
     <w:uiPriority w:val="1"/>
     <w:semiHidden/>
     <w:unhideWhenUsed/>
   </w:style>
-  <w:style w:type="table" w:default="1" w:styleId="TableNormal">
+  <w:style w:type="table" w:default="1" w:styleId="Tabellanormale">
     <w:name w:val="Normal Table"/>
     <w:uiPriority w:val="99"/>
     <w:semiHidden/>
@@ -7088,7 +7203,7 @@
       </w:tblCellMar>
     </w:tblPr>
   </w:style>
-  <w:style w:type="numbering" w:default="1" w:styleId="NoList">
+  <w:style w:type="numbering" w:default="1" w:styleId="Nessunelenco">
     <w:name w:val="No List"/>
     <w:uiPriority w:val="99"/>
     <w:semiHidden/>
@@ -7096,7 +7211,7 @@
   </w:style>
   <w:style w:type="paragraph" w:customStyle="1" w:styleId="GpsTitolo">
     <w:name w:val="Gps Titolo"/>
-    <w:basedOn w:val="Heading1"/>
+    <w:basedOn w:val="Titolo1"/>
     <w:link w:val="GpsTitoloCarattere"/>
     <w:qFormat/>
     <w:rsid w:val="00CE5178"/>
@@ -7117,7 +7232,7 @@
   </w:style>
   <w:style w:type="character" w:customStyle="1" w:styleId="GpsTitoloCarattere">
     <w:name w:val="Gps Titolo Carattere"/>
-    <w:basedOn w:val="TitleChar"/>
+    <w:basedOn w:val="TitoloCarattere"/>
     <w:link w:val="GpsTitolo"/>
     <w:rsid w:val="00CE5178"/>
     <w:rPr>
@@ -7130,11 +7245,11 @@
       <w:u w:color="2A4F1C" w:themeColor="accent1" w:themeShade="80"/>
     </w:rPr>
   </w:style>
-  <w:style w:type="paragraph" w:styleId="Title">
+  <w:style w:type="paragraph" w:styleId="Titolo">
     <w:name w:val="Title"/>
-    <w:basedOn w:val="Normal"/>
-    <w:next w:val="Normal"/>
-    <w:link w:val="TitleChar"/>
+    <w:basedOn w:val="Normale"/>
+    <w:next w:val="Normale"/>
+    <w:link w:val="TitoloCarattere"/>
     <w:uiPriority w:val="10"/>
     <w:qFormat/>
     <w:rsid w:val="005060F1"/>
@@ -7150,10 +7265,10 @@
       <w:szCs w:val="56"/>
     </w:rPr>
   </w:style>
-  <w:style w:type="character" w:customStyle="1" w:styleId="TitleChar">
-    <w:name w:val="Title Char"/>
-    <w:basedOn w:val="DefaultParagraphFont"/>
-    <w:link w:val="Title"/>
+  <w:style w:type="character" w:customStyle="1" w:styleId="TitoloCarattere">
+    <w:name w:val="Titolo Carattere"/>
+    <w:basedOn w:val="Carpredefinitoparagrafo"/>
+    <w:link w:val="Titolo"/>
     <w:uiPriority w:val="10"/>
     <w:rsid w:val="005060F1"/>
     <w:rPr>
@@ -7166,7 +7281,7 @@
   </w:style>
   <w:style w:type="paragraph" w:customStyle="1" w:styleId="GpsParagrafo">
     <w:name w:val="Gps Paragrafo"/>
-    <w:basedOn w:val="Heading2"/>
+    <w:basedOn w:val="Titolo2"/>
     <w:link w:val="GpsParagrafoCarattere"/>
     <w:rsid w:val="00940DAE"/>
     <w:pPr>
@@ -7180,7 +7295,7 @@
   </w:style>
   <w:style w:type="paragraph" w:customStyle="1" w:styleId="Gpstesto">
     <w:name w:val="Gps testo"/>
-    <w:basedOn w:val="Normal"/>
+    <w:basedOn w:val="Normale"/>
     <w:link w:val="GpstestoCarattere"/>
     <w:qFormat/>
     <w:rsid w:val="00940DAE"/>
@@ -7195,7 +7310,7 @@
   </w:style>
   <w:style w:type="character" w:customStyle="1" w:styleId="GpsParagrafoCarattere">
     <w:name w:val="Gps Paragrafo Carattere"/>
-    <w:basedOn w:val="Heading2Char"/>
+    <w:basedOn w:val="Titolo2Carattere"/>
     <w:link w:val="GpsParagrafo"/>
     <w:rsid w:val="00940DAE"/>
     <w:rPr>
@@ -7208,7 +7323,7 @@
   </w:style>
   <w:style w:type="character" w:customStyle="1" w:styleId="GpstestoCarattere">
     <w:name w:val="Gps testo Carattere"/>
-    <w:basedOn w:val="DefaultParagraphFont"/>
+    <w:basedOn w:val="Carpredefinitoparagrafo"/>
     <w:link w:val="Gpstesto"/>
     <w:rsid w:val="00940DAE"/>
     <w:rPr>
@@ -7216,10 +7331,10 @@
       <w:sz w:val="24"/>
     </w:rPr>
   </w:style>
-  <w:style w:type="character" w:customStyle="1" w:styleId="Heading2Char">
-    <w:name w:val="Heading 2 Char"/>
-    <w:basedOn w:val="DefaultParagraphFont"/>
-    <w:link w:val="Heading2"/>
+  <w:style w:type="character" w:customStyle="1" w:styleId="Titolo2Carattere">
+    <w:name w:val="Titolo 2 Carattere"/>
+    <w:basedOn w:val="Carpredefinitoparagrafo"/>
+    <w:link w:val="Titolo2"/>
     <w:uiPriority w:val="9"/>
     <w:semiHidden/>
     <w:rsid w:val="005060F1"/>
@@ -7230,10 +7345,10 @@
       <w:szCs w:val="26"/>
     </w:rPr>
   </w:style>
-  <w:style w:type="character" w:customStyle="1" w:styleId="Heading1Char">
-    <w:name w:val="Heading 1 Char"/>
-    <w:basedOn w:val="DefaultParagraphFont"/>
-    <w:link w:val="Heading1"/>
+  <w:style w:type="character" w:customStyle="1" w:styleId="Titolo1Carattere">
+    <w:name w:val="Titolo 1 Carattere"/>
+    <w:basedOn w:val="Carpredefinitoparagrafo"/>
+    <w:link w:val="Titolo1"/>
     <w:uiPriority w:val="9"/>
     <w:rsid w:val="005C3DBA"/>
     <w:rPr>
@@ -7243,9 +7358,9 @@
       <w:szCs w:val="32"/>
     </w:rPr>
   </w:style>
-  <w:style w:type="paragraph" w:styleId="TOCHeading">
+  <w:style w:type="paragraph" w:styleId="Titolosommario">
     <w:name w:val="TOC Heading"/>
-    <w:basedOn w:val="Heading1"/>
+    <w:basedOn w:val="Titolo1"/>
     <w:next w:val="Gpstesto"/>
     <w:uiPriority w:val="39"/>
     <w:unhideWhenUsed/>
@@ -7262,7 +7377,7 @@
       <w:lang w:eastAsia="it-IT"/>
     </w:rPr>
   </w:style>
-  <w:style w:type="paragraph" w:styleId="TOC2">
+  <w:style w:type="paragraph" w:styleId="Sommario2">
     <w:name w:val="toc 2"/>
     <w:basedOn w:val="Gpstesto"/>
     <w:next w:val="Gpstesto"/>
@@ -7275,9 +7390,9 @@
       <w:ind w:left="220"/>
     </w:pPr>
   </w:style>
-  <w:style w:type="character" w:styleId="Hyperlink">
+  <w:style w:type="character" w:styleId="Collegamentoipertestuale">
     <w:name w:val="Hyperlink"/>
-    <w:basedOn w:val="DefaultParagraphFont"/>
+    <w:basedOn w:val="Carpredefinitoparagrafo"/>
     <w:uiPriority w:val="99"/>
     <w:unhideWhenUsed/>
     <w:rsid w:val="005C3DBA"/>
@@ -7286,7 +7401,7 @@
       <w:u w:val="single"/>
     </w:rPr>
   </w:style>
-  <w:style w:type="paragraph" w:styleId="TOC1">
+  <w:style w:type="paragraph" w:styleId="Sommario1">
     <w:name w:val="toc 1"/>
     <w:basedOn w:val="Gpstesto"/>
     <w:next w:val="Gpstesto"/>
@@ -7305,10 +7420,10 @@
       <w:ind w:left="426"/>
     </w:pPr>
   </w:style>
-  <w:style w:type="paragraph" w:styleId="Header">
+  <w:style w:type="paragraph" w:styleId="Intestazione">
     <w:name w:val="header"/>
-    <w:basedOn w:val="Normal"/>
-    <w:link w:val="HeaderChar"/>
+    <w:basedOn w:val="Normale"/>
+    <w:link w:val="IntestazioneCarattere"/>
     <w:uiPriority w:val="99"/>
     <w:unhideWhenUsed/>
     <w:rsid w:val="00F6438F"/>
@@ -7320,17 +7435,17 @@
       <w:spacing w:after="0" w:line="240" w:lineRule="auto"/>
     </w:pPr>
   </w:style>
-  <w:style w:type="character" w:customStyle="1" w:styleId="HeaderChar">
-    <w:name w:val="Header Char"/>
-    <w:basedOn w:val="DefaultParagraphFont"/>
-    <w:link w:val="Header"/>
+  <w:style w:type="character" w:customStyle="1" w:styleId="IntestazioneCarattere">
+    <w:name w:val="Intestazione Carattere"/>
+    <w:basedOn w:val="Carpredefinitoparagrafo"/>
+    <w:link w:val="Intestazione"/>
     <w:uiPriority w:val="99"/>
     <w:rsid w:val="00F6438F"/>
   </w:style>
-  <w:style w:type="paragraph" w:styleId="Footer">
+  <w:style w:type="paragraph" w:styleId="Pidipagina">
     <w:name w:val="footer"/>
-    <w:basedOn w:val="Normal"/>
-    <w:link w:val="FooterChar"/>
+    <w:basedOn w:val="Normale"/>
+    <w:link w:val="PidipaginaCarattere"/>
     <w:uiPriority w:val="99"/>
     <w:unhideWhenUsed/>
     <w:rsid w:val="00F6438F"/>
@@ -7342,16 +7457,16 @@
       <w:spacing w:after="0" w:line="240" w:lineRule="auto"/>
     </w:pPr>
   </w:style>
-  <w:style w:type="character" w:customStyle="1" w:styleId="FooterChar">
-    <w:name w:val="Footer Char"/>
-    <w:basedOn w:val="DefaultParagraphFont"/>
-    <w:link w:val="Footer"/>
+  <w:style w:type="character" w:customStyle="1" w:styleId="PidipaginaCarattere">
+    <w:name w:val="Piè di pagina Carattere"/>
+    <w:basedOn w:val="Carpredefinitoparagrafo"/>
+    <w:link w:val="Pidipagina"/>
     <w:uiPriority w:val="99"/>
     <w:rsid w:val="00F6438F"/>
   </w:style>
-  <w:style w:type="paragraph" w:styleId="ListParagraph">
+  <w:style w:type="paragraph" w:styleId="Paragrafoelenco">
     <w:name w:val="List Paragraph"/>
-    <w:basedOn w:val="Normal"/>
+    <w:basedOn w:val="Normale"/>
     <w:uiPriority w:val="34"/>
     <w:qFormat/>
     <w:rsid w:val="007904A2"/>
@@ -7362,7 +7477,7 @@
   </w:style>
   <w:style w:type="paragraph" w:customStyle="1" w:styleId="SottotitoloDocumento">
     <w:name w:val="Sottotitolo Documento"/>
-    <w:basedOn w:val="Normal"/>
+    <w:basedOn w:val="Normale"/>
     <w:link w:val="SottotitoloDocumentoCarattere"/>
     <w:qFormat/>
     <w:rsid w:val="004C1221"/>
@@ -7379,9 +7494,9 @@
       <w:lang w:eastAsia="it-IT"/>
     </w:rPr>
   </w:style>
-  <w:style w:type="table" w:styleId="GridTable5Dark-Accent1">
+  <w:style w:type="table" w:styleId="Tabellagriglia5scura-colore1">
     <w:name w:val="Grid Table 5 Dark Accent 1"/>
-    <w:basedOn w:val="TableNormal"/>
+    <w:basedOn w:val="Tabellanormale"/>
     <w:uiPriority w:val="50"/>
     <w:rsid w:val="00940DAE"/>
     <w:pPr>
@@ -7487,7 +7602,7 @@
   </w:style>
   <w:style w:type="character" w:customStyle="1" w:styleId="SottotitoloDocumentoCarattere">
     <w:name w:val="Sottotitolo Documento Carattere"/>
-    <w:basedOn w:val="DefaultParagraphFont"/>
+    <w:basedOn w:val="Carpredefinitoparagrafo"/>
     <w:link w:val="SottotitoloDocumento"/>
     <w:rsid w:val="004C1221"/>
     <w:rPr>
@@ -7500,7 +7615,7 @@
   </w:style>
   <w:style w:type="paragraph" w:customStyle="1" w:styleId="SottotitoliParagrafo">
     <w:name w:val="Sottotitoli Paragrafo"/>
-    <w:basedOn w:val="Heading2"/>
+    <w:basedOn w:val="Titolo2"/>
     <w:link w:val="SottotitoliParagrafoCarattere"/>
     <w:rsid w:val="009D6912"/>
     <w:pPr>
@@ -7518,7 +7633,7 @@
   </w:style>
   <w:style w:type="paragraph" w:customStyle="1" w:styleId="TitoloDocumento">
     <w:name w:val="Titolo Documento"/>
-    <w:basedOn w:val="Normal"/>
+    <w:basedOn w:val="Normale"/>
     <w:link w:val="TitoloDocumentoCarattere"/>
     <w:qFormat/>
     <w:rsid w:val="00CC73AE"/>
@@ -7537,7 +7652,7 @@
   </w:style>
   <w:style w:type="character" w:customStyle="1" w:styleId="SottotitoliParagrafoCarattere">
     <w:name w:val="Sottotitoli Paragrafo Carattere"/>
-    <w:basedOn w:val="Heading2Char"/>
+    <w:basedOn w:val="Titolo2Carattere"/>
     <w:link w:val="SottotitoliParagrafo"/>
     <w:rsid w:val="009D6912"/>
     <w:rPr>
@@ -7551,7 +7666,7 @@
   </w:style>
   <w:style w:type="character" w:customStyle="1" w:styleId="TitoloDocumentoCarattere">
     <w:name w:val="Titolo Documento Carattere"/>
-    <w:basedOn w:val="DefaultParagraphFont"/>
+    <w:basedOn w:val="Carpredefinitoparagrafo"/>
     <w:link w:val="TitoloDocumento"/>
     <w:rsid w:val="00CC73AE"/>
     <w:rPr>
@@ -7562,7 +7677,7 @@
       <w:lang w:eastAsia="it-IT"/>
     </w:rPr>
   </w:style>
-  <w:style w:type="paragraph" w:styleId="NoSpacing">
+  <w:style w:type="paragraph" w:styleId="Nessunaspaziatura">
     <w:name w:val="No Spacing"/>
     <w:uiPriority w:val="1"/>
     <w:qFormat/>
@@ -7644,10 +7759,10 @@
       <w:u w:color="2A4F1C" w:themeColor="accent1" w:themeShade="80"/>
     </w:rPr>
   </w:style>
-  <w:style w:type="character" w:customStyle="1" w:styleId="Heading3Char">
-    <w:name w:val="Heading 3 Char"/>
-    <w:basedOn w:val="DefaultParagraphFont"/>
-    <w:link w:val="Heading3"/>
+  <w:style w:type="character" w:customStyle="1" w:styleId="Titolo3Carattere">
+    <w:name w:val="Titolo 3 Carattere"/>
+    <w:basedOn w:val="Carpredefinitoparagrafo"/>
+    <w:link w:val="Titolo3"/>
     <w:uiPriority w:val="9"/>
     <w:semiHidden/>
     <w:rsid w:val="00840326"/>
@@ -7673,7 +7788,7 @@
       <w:u w:color="2A4F1C" w:themeColor="accent1" w:themeShade="80"/>
     </w:rPr>
   </w:style>
-  <w:style w:type="paragraph" w:styleId="TOC3">
+  <w:style w:type="paragraph" w:styleId="Sommario3">
     <w:name w:val="toc 3"/>
     <w:basedOn w:val="Gpstesto"/>
     <w:next w:val="Gpstesto"/>
@@ -7686,9 +7801,9 @@
       <w:ind w:left="440"/>
     </w:pPr>
   </w:style>
-  <w:style w:type="table" w:styleId="TableGrid">
+  <w:style w:type="table" w:styleId="Grigliatabella">
     <w:name w:val="Table Grid"/>
-    <w:basedOn w:val="TableNormal"/>
+    <w:basedOn w:val="Tabellanormale"/>
     <w:uiPriority w:val="59"/>
     <w:rsid w:val="00242E39"/>
     <w:pPr>
@@ -7808,7 +7923,7 @@
   </w:style>
   <w:style w:type="character" w:customStyle="1" w:styleId="Menzionenonrisolta1">
     <w:name w:val="Menzione non risolta1"/>
-    <w:basedOn w:val="DefaultParagraphFont"/>
+    <w:basedOn w:val="Carpredefinitoparagrafo"/>
     <w:uiPriority w:val="99"/>
     <w:semiHidden/>
     <w:unhideWhenUsed/>
@@ -7818,10 +7933,10 @@
       <w:shd w:val="clear" w:color="auto" w:fill="E1DFDD"/>
     </w:rPr>
   </w:style>
-  <w:style w:type="paragraph" w:styleId="HTMLPreformatted">
+  <w:style w:type="paragraph" w:styleId="PreformattatoHTML">
     <w:name w:val="HTML Preformatted"/>
-    <w:basedOn w:val="Normal"/>
-    <w:link w:val="HTMLPreformattedChar"/>
+    <w:basedOn w:val="Normale"/>
+    <w:link w:val="PreformattatoHTMLCarattere"/>
     <w:uiPriority w:val="99"/>
     <w:semiHidden/>
     <w:unhideWhenUsed/>
@@ -7835,10 +7950,10 @@
       <w:szCs w:val="20"/>
     </w:rPr>
   </w:style>
-  <w:style w:type="character" w:customStyle="1" w:styleId="HTMLPreformattedChar">
-    <w:name w:val="HTML Preformatted Char"/>
-    <w:basedOn w:val="DefaultParagraphFont"/>
-    <w:link w:val="HTMLPreformatted"/>
+  <w:style w:type="character" w:customStyle="1" w:styleId="PreformattatoHTMLCarattere">
+    <w:name w:val="Preformattato HTML Carattere"/>
+    <w:basedOn w:val="Carpredefinitoparagrafo"/>
+    <w:link w:val="PreformattatoHTML"/>
     <w:uiPriority w:val="99"/>
     <w:semiHidden/>
     <w:rsid w:val="00606E18"/>
@@ -7850,8 +7965,8 @@
   </w:style>
   <w:style w:type="table" w:customStyle="1" w:styleId="Tabellagriglia5scura-colore11">
     <w:name w:val="Tabella griglia 5 scura - colore 11"/>
-    <w:basedOn w:val="TableNormal"/>
-    <w:next w:val="GridTable5Dark-Accent1"/>
+    <w:basedOn w:val="Tabellanormale"/>
+    <w:next w:val="Tabellagriglia5scura-colore1"/>
     <w:uiPriority w:val="50"/>
     <w:rsid w:val="00DE5D60"/>
     <w:pPr>
@@ -7957,8 +8072,8 @@
   </w:style>
   <w:style w:type="table" w:customStyle="1" w:styleId="Tabellagriglia5scura-colore12">
     <w:name w:val="Tabella griglia 5 scura - colore 12"/>
-    <w:basedOn w:val="TableNormal"/>
-    <w:next w:val="GridTable5Dark-Accent1"/>
+    <w:basedOn w:val="Tabellanormale"/>
+    <w:next w:val="Tabellagriglia5scura-colore1"/>
     <w:uiPriority w:val="50"/>
     <w:rsid w:val="00DE5D60"/>
     <w:pPr>
@@ -8061,6 +8176,18 @@
         <w:shd w:val="clear" w:color="auto" w:fill="B7DFA8"/>
       </w:tcPr>
     </w:tblStylePr>
+  </w:style>
+  <w:style w:type="character" w:styleId="Menzionenonrisolta">
+    <w:name w:val="Unresolved Mention"/>
+    <w:basedOn w:val="Carpredefinitoparagrafo"/>
+    <w:uiPriority w:val="99"/>
+    <w:semiHidden/>
+    <w:unhideWhenUsed/>
+    <w:rsid w:val="00221D23"/>
+    <w:rPr>
+      <w:color w:val="605E5C"/>
+      <w:shd w:val="clear" w:color="auto" w:fill="E1DFDD"/>
+    </w:rPr>
   </w:style>
 </w:styles>
 </file>

</xml_diff>

<commit_message>
Revisione TCS e TP
</commit_message>
<xml_diff>
--- a/Documentazione/MDI.docx
+++ b/Documentazione/MDI.docx
@@ -1184,6 +1184,7 @@
         </w:rPr>
       </w:pPr>
       <w:bookmarkStart w:id="1" w:name="_Toc530825396"/>
+      <w:proofErr w:type="spellStart"/>
       <w:r>
         <w:rPr>
           <w:rFonts w:eastAsia="Droid Sans"/>
@@ -1191,6 +1192,7 @@
         <w:lastRenderedPageBreak/>
         <w:t>Revision</w:t>
       </w:r>
+      <w:proofErr w:type="spellEnd"/>
       <w:r>
         <w:rPr>
           <w:rFonts w:eastAsia="Droid Sans"/>
@@ -1877,12 +1879,14 @@
       <w:r>
         <w:t xml:space="preserve">ione della </w:t>
       </w:r>
+      <w:proofErr w:type="spellStart"/>
       <w:r>
         <w:t>w</w:t>
       </w:r>
       <w:r>
         <w:t>ebApp</w:t>
       </w:r>
+      <w:proofErr w:type="spellEnd"/>
       <w:r>
         <w:t xml:space="preserve"> e del database.</w:t>
       </w:r>
@@ -1990,6 +1994,7 @@
         <w:r>
           <w:rPr>
             <w:rStyle w:val="Collegamentoipertestuale"/>
+            <w:color w:val="0070C0"/>
           </w:rPr>
           <w:t>https://tomcat.apache.org/download-90.cgi</w:t>
         </w:r>
@@ -2081,8 +2086,13 @@
         <w:t>L</w:t>
       </w:r>
       <w:r>
-        <w:t>a webApp</w:t>
-      </w:r>
+        <w:t xml:space="preserve">a </w:t>
+      </w:r>
+      <w:proofErr w:type="spellStart"/>
+      <w:r>
+        <w:t>webApp</w:t>
+      </w:r>
+      <w:proofErr w:type="spellEnd"/>
       <w:r>
         <w:t xml:space="preserve"> </w:t>
       </w:r>
@@ -2090,7 +2100,15 @@
         <w:t xml:space="preserve">Easy Pass </w:t>
       </w:r>
       <w:r>
-        <w:t>è distribuita tramite un archivio WAR (Web application Archive)</w:t>
+        <w:t xml:space="preserve">è distribuita tramite un archivio WAR (Web </w:t>
+      </w:r>
+      <w:proofErr w:type="spellStart"/>
+      <w:r>
+        <w:t>application</w:t>
+      </w:r>
+      <w:proofErr w:type="spellEnd"/>
+      <w:r>
+        <w:t xml:space="preserve"> Archive)</w:t>
       </w:r>
       <w:r>
         <w:t xml:space="preserve"> contenente una collezione di file, quali</w:t>
@@ -2116,13 +2134,29 @@
         <w:pStyle w:val="Gpstesto"/>
       </w:pPr>
       <w:r>
-        <w:t>Sarà fornito all’utente un file .war per eseguire il deploy del Sistema su Tomcat.</w:t>
+        <w:t xml:space="preserve">Sarà fornito all’utente un file .war per eseguire il </w:t>
+      </w:r>
+      <w:proofErr w:type="spellStart"/>
+      <w:r>
+        <w:t>deploy</w:t>
+      </w:r>
+      <w:proofErr w:type="spellEnd"/>
+      <w:r>
+        <w:t xml:space="preserve"> del Sistema su Tomcat.</w:t>
       </w:r>
       <w:r>
         <w:t xml:space="preserve"> </w:t>
       </w:r>
       <w:r>
-        <w:t>Per farlo, bisogna importare il file .war nella sottocartella “webapps” in cui si trova Tomcat e, successivamente, avviare il server</w:t>
+        <w:t>Per farlo, bisogna importare il file .war nella sottocartella “</w:t>
+      </w:r>
+      <w:proofErr w:type="spellStart"/>
+      <w:r>
+        <w:t>webapps</w:t>
+      </w:r>
+      <w:proofErr w:type="spellEnd"/>
+      <w:r>
+        <w:t>” in cui si trova Tomcat e, successivamente, avviare il server</w:t>
       </w:r>
       <w:r>
         <w:t xml:space="preserve"> tramite il file </w:t>
@@ -2140,10 +2174,18 @@
         <w:t xml:space="preserve">, collocato nella sottocartella “bin”. Con </w:t>
       </w:r>
       <w:r>
-        <w:t>un web browser sarà possibile accedere alla webA</w:t>
-      </w:r>
-      <w:r>
-        <w:t xml:space="preserve">pp realizzata </w:t>
+        <w:t xml:space="preserve">un web browser sarà possibile accedere alla </w:t>
+      </w:r>
+      <w:proofErr w:type="spellStart"/>
+      <w:r>
+        <w:t>webA</w:t>
+      </w:r>
+      <w:r>
+        <w:t>pp</w:t>
+      </w:r>
+      <w:proofErr w:type="spellEnd"/>
+      <w:r>
+        <w:t xml:space="preserve"> realizzata </w:t>
       </w:r>
       <w:r>
         <w:t>digitando l’indirizzo “</w:t>
@@ -2160,8 +2202,17 @@
           <w:color w:val="0070C0"/>
           <w:u w:val="single"/>
         </w:rPr>
-        <w:t>localhost:8080/EasyPass</w:t>
-      </w:r>
+        <w:t>localhost:8080/</w:t>
+      </w:r>
+      <w:proofErr w:type="spellStart"/>
+      <w:r>
+        <w:rPr>
+          <w:color w:val="0070C0"/>
+          <w:u w:val="single"/>
+        </w:rPr>
+        <w:t>EasyPass</w:t>
+      </w:r>
+      <w:proofErr w:type="spellEnd"/>
       <w:r>
         <w:t>”.</w:t>
       </w:r>
@@ -2194,10 +2245,26 @@
         <w:pStyle w:val="Gpstesto"/>
       </w:pPr>
       <w:r>
-        <w:t>Una volta che MySQL è stato installato, avviare MySQL Workbench e accedere a “Local instance MSQL80”</w:t>
-      </w:r>
-      <w:r>
-        <w:t xml:space="preserve"> con le proprie credenziali d’accesso. Avvenuta l’autenticazione, sarà possibile inizializzare il database, creando le tabelle e popolandole con i dati già disponibili, eseguendo i file .sql contenuti nel progetto.</w:t>
+        <w:t xml:space="preserve">Una volta che MySQL è stato installato, avviare MySQL Workbench e accedere a “Local </w:t>
+      </w:r>
+      <w:proofErr w:type="spellStart"/>
+      <w:r>
+        <w:t>instance</w:t>
+      </w:r>
+      <w:proofErr w:type="spellEnd"/>
+      <w:r>
+        <w:t xml:space="preserve"> MSQL80”</w:t>
+      </w:r>
+      <w:r>
+        <w:t xml:space="preserve"> con le proprie credenziali d’accesso. Avvenuta l’autenticazione, sarà possibile inizializzare il database, creando le tabelle e popolandole con i dati già disponibili, eseguendo i file .</w:t>
+      </w:r>
+      <w:proofErr w:type="spellStart"/>
+      <w:r>
+        <w:t>sql</w:t>
+      </w:r>
+      <w:proofErr w:type="spellEnd"/>
+      <w:r>
+        <w:t xml:space="preserve"> contenuti nel progetto.</w:t>
       </w:r>
     </w:p>
     <w:sectPr>
@@ -6841,6 +6908,7 @@
     <w:lsdException w:name="HTML Sample" w:semiHidden="1" w:unhideWhenUsed="1"/>
     <w:lsdException w:name="HTML Typewriter" w:semiHidden="1" w:unhideWhenUsed="1"/>
     <w:lsdException w:name="HTML Variable" w:semiHidden="1" w:unhideWhenUsed="1"/>
+    <w:lsdException w:name="Normal Table" w:semiHidden="1" w:unhideWhenUsed="1"/>
     <w:lsdException w:name="annotation subject" w:semiHidden="1" w:unhideWhenUsed="1"/>
     <w:lsdException w:name="No List" w:semiHidden="1" w:unhideWhenUsed="1"/>
     <w:lsdException w:name="Outline List 1" w:semiHidden="1" w:unhideWhenUsed="1"/>
@@ -6883,8 +6951,11 @@
     <w:lsdException w:name="Table Contemporary" w:semiHidden="1" w:unhideWhenUsed="1"/>
     <w:lsdException w:name="Table Elegant" w:semiHidden="1" w:unhideWhenUsed="1"/>
     <w:lsdException w:name="Table Professional" w:semiHidden="1" w:unhideWhenUsed="1"/>
+    <w:lsdException w:name="Table Subtle 1" w:semiHidden="1" w:unhideWhenUsed="1"/>
     <w:lsdException w:name="Table Subtle 2" w:semiHidden="1" w:unhideWhenUsed="1"/>
     <w:lsdException w:name="Table Web 1" w:semiHidden="1" w:unhideWhenUsed="1"/>
+    <w:lsdException w:name="Table Web 2" w:semiHidden="1" w:unhideWhenUsed="1"/>
+    <w:lsdException w:name="Table Web 3" w:semiHidden="1" w:unhideWhenUsed="1"/>
     <w:lsdException w:name="Balloon Text" w:semiHidden="1" w:unhideWhenUsed="1"/>
     <w:lsdException w:name="Table Grid" w:uiPriority="59"/>
     <w:lsdException w:name="Table Theme" w:semiHidden="1" w:unhideWhenUsed="1"/>

</xml_diff>

<commit_message>
MDI e Responsability Document
-MDI: aggiunta ValidationServer
-Responsability Document: manca resp. del codice, quelle della documentazione sono per lo più complete (check comments)
</commit_message>
<xml_diff>
--- a/Documentazione/MDI.docx
+++ b/Documentazione/MDI.docx
@@ -1,6 +1,6 @@
 
 <file path=word/document.xml><?xml version="1.0" encoding="utf-8"?>
-<w:document xmlns:wpc="http://schemas.microsoft.com/office/word/2010/wordprocessingCanvas" xmlns:cx="http://schemas.microsoft.com/office/drawing/2014/chartex" xmlns:cx1="http://schemas.microsoft.com/office/drawing/2015/9/8/chartex" xmlns:cx2="http://schemas.microsoft.com/office/drawing/2015/10/21/chartex" xmlns:cx3="http://schemas.microsoft.com/office/drawing/2016/5/9/chartex" xmlns:cx4="http://schemas.microsoft.com/office/drawing/2016/5/10/chartex" xmlns:cx5="http://schemas.microsoft.com/office/drawing/2016/5/11/chartex" xmlns:cx6="http://schemas.microsoft.com/office/drawing/2016/5/12/chartex" xmlns:cx7="http://schemas.microsoft.com/office/drawing/2016/5/13/chartex" xmlns:cx8="http://schemas.microsoft.com/office/drawing/2016/5/14/chartex" xmlns:mc="http://schemas.openxmlformats.org/markup-compatibility/2006" xmlns:aink="http://schemas.microsoft.com/office/drawing/2016/ink" xmlns:am3d="http://schemas.microsoft.com/office/drawing/2017/model3d" xmlns:o="urn:schemas-microsoft-com:office:office" xmlns:r="http://schemas.openxmlformats.org/officeDocument/2006/relationships" xmlns:m="http://schemas.openxmlformats.org/officeDocument/2006/math" xmlns:v="urn:schemas-microsoft-com:vml" xmlns:wp14="http://schemas.microsoft.com/office/word/2010/wordprocessingDrawing" xmlns:wp="http://schemas.openxmlformats.org/drawingml/2006/wordprocessingDrawing" xmlns:w10="urn:schemas-microsoft-com:office:word" xmlns:w="http://schemas.openxmlformats.org/wordprocessingml/2006/main" xmlns:w14="http://schemas.microsoft.com/office/word/2010/wordml" xmlns:w15="http://schemas.microsoft.com/office/word/2012/wordml" xmlns:w16cex="http://schemas.microsoft.com/office/word/2018/wordml/cex" xmlns:w16cid="http://schemas.microsoft.com/office/word/2016/wordml/cid" xmlns:w16="http://schemas.microsoft.com/office/word/2018/wordml" xmlns:w16sdtdh="http://schemas.microsoft.com/office/word/2020/wordml/sdtdatahash" xmlns:w16se="http://schemas.microsoft.com/office/word/2015/wordml/symex" xmlns:wpg="http://schemas.microsoft.com/office/word/2010/wordprocessingGroup" xmlns:wpi="http://schemas.microsoft.com/office/word/2010/wordprocessingInk" xmlns:wne="http://schemas.microsoft.com/office/word/2006/wordml" xmlns:wps="http://schemas.microsoft.com/office/word/2010/wordprocessingShape" mc:Ignorable="w14 w15 w16se w16cid w16 w16cex w16sdtdh wp14">
+<w:document xmlns:wpc="http://schemas.microsoft.com/office/word/2010/wordprocessingCanvas" xmlns:cx="http://schemas.microsoft.com/office/drawing/2014/chartex" xmlns:cx1="http://schemas.microsoft.com/office/drawing/2015/9/8/chartex" xmlns:mc="http://schemas.openxmlformats.org/markup-compatibility/2006" xmlns:o="urn:schemas-microsoft-com:office:office" xmlns:r="http://schemas.openxmlformats.org/officeDocument/2006/relationships" xmlns:m="http://schemas.openxmlformats.org/officeDocument/2006/math" xmlns:v="urn:schemas-microsoft-com:vml" xmlns:wp14="http://schemas.microsoft.com/office/word/2010/wordprocessingDrawing" xmlns:wp="http://schemas.openxmlformats.org/drawingml/2006/wordprocessingDrawing" xmlns:w10="urn:schemas-microsoft-com:office:word" xmlns:w="http://schemas.openxmlformats.org/wordprocessingml/2006/main" xmlns:w14="http://schemas.microsoft.com/office/word/2010/wordml" xmlns:w15="http://schemas.microsoft.com/office/word/2012/wordml" xmlns:w16se="http://schemas.microsoft.com/office/word/2015/wordml/symex" xmlns:wpg="http://schemas.microsoft.com/office/word/2010/wordprocessingGroup" xmlns:wpi="http://schemas.microsoft.com/office/word/2010/wordprocessingInk" xmlns:wne="http://schemas.microsoft.com/office/word/2006/wordml" xmlns:wps="http://schemas.microsoft.com/office/word/2010/wordprocessingShape" mc:Ignorable="w14 w15 w16se wp14">
   <w:body>
     <w:p>
       <w:pPr>
@@ -753,7 +753,7 @@
       <w:sdtContent>
         <w:p>
           <w:pPr>
-            <w:pStyle w:val="Titolosommario"/>
+            <w:pStyle w:val="TOCHeading"/>
             <w:spacing w:after="0"/>
             <w:rPr>
               <w:rFonts w:asciiTheme="minorHAnsi" w:eastAsiaTheme="minorHAnsi" w:hAnsiTheme="minorHAnsi" w:cstheme="minorBidi"/>
@@ -769,7 +769,7 @@
         </w:p>
         <w:p>
           <w:pPr>
-            <w:pStyle w:val="Sommario1"/>
+            <w:pStyle w:val="TOC1"/>
             <w:numPr>
               <w:ilvl w:val="0"/>
               <w:numId w:val="0"/>
@@ -790,7 +790,7 @@
           <w:hyperlink w:anchor="_Toc530825397" w:history="1">
             <w:r>
               <w:rPr>
-                <w:rStyle w:val="Collegamentoipertestuale"/>
+                <w:rStyle w:val="Hyperlink"/>
                 <w:noProof/>
                 <w:u w:val="none"/>
               </w:rPr>
@@ -798,7 +798,7 @@
             </w:r>
             <w:r>
               <w:rPr>
-                <w:rStyle w:val="Collegamentoipertestuale"/>
+                <w:rStyle w:val="Hyperlink"/>
                 <w:noProof/>
                 <w:u w:val="none"/>
               </w:rPr>
@@ -822,7 +822,7 @@
         </w:p>
         <w:p>
           <w:pPr>
-            <w:pStyle w:val="Sommario1"/>
+            <w:pStyle w:val="TOC1"/>
             <w:numPr>
               <w:ilvl w:val="0"/>
               <w:numId w:val="0"/>
@@ -834,7 +834,7 @@
           <w:hyperlink w:anchor="_Toc530825396" w:history="1">
             <w:r>
               <w:rPr>
-                <w:rStyle w:val="Collegamentoipertestuale"/>
+                <w:rStyle w:val="Hyperlink"/>
                 <w:rFonts w:eastAsia="Droid Sans"/>
                 <w:noProof/>
                 <w:u w:val="none"/>
@@ -843,7 +843,7 @@
             </w:r>
             <w:r>
               <w:rPr>
-                <w:rStyle w:val="Collegamentoipertestuale"/>
+                <w:rStyle w:val="Hyperlink"/>
                 <w:rFonts w:eastAsia="Droid Sans"/>
                 <w:b/>
                 <w:noProof/>
@@ -853,7 +853,7 @@
             </w:r>
             <w:r>
               <w:rPr>
-                <w:rStyle w:val="Collegamentoipertestuale"/>
+                <w:rStyle w:val="Hyperlink"/>
                 <w:rFonts w:eastAsia="Droid Sans"/>
                 <w:noProof/>
                 <w:u w:val="none"/>
@@ -913,7 +913,7 @@
         </w:p>
         <w:p>
           <w:pPr>
-            <w:pStyle w:val="Sommario1"/>
+            <w:pStyle w:val="TOC1"/>
             <w:rPr>
               <w:noProof/>
             </w:rPr>
@@ -921,7 +921,7 @@
           <w:hyperlink w:anchor="_Toc530825398" w:history="1">
             <w:r>
               <w:rPr>
-                <w:rStyle w:val="Collegamentoipertestuale"/>
+                <w:rStyle w:val="Hyperlink"/>
                 <w:noProof/>
                 <w:u w:val="none"/>
               </w:rPr>
@@ -929,7 +929,7 @@
             </w:r>
             <w:r>
               <w:rPr>
-                <w:rStyle w:val="Collegamentoipertestuale"/>
+                <w:rStyle w:val="Hyperlink"/>
                 <w:noProof/>
                 <w:u w:val="none"/>
               </w:rPr>
@@ -952,7 +952,7 @@
         </w:p>
         <w:p>
           <w:pPr>
-            <w:pStyle w:val="Sommario1"/>
+            <w:pStyle w:val="TOC1"/>
             <w:numPr>
               <w:ilvl w:val="0"/>
               <w:numId w:val="0"/>
@@ -998,7 +998,7 @@
         </w:p>
         <w:p>
           <w:pPr>
-            <w:pStyle w:val="Sommario1"/>
+            <w:pStyle w:val="TOC1"/>
             <w:numPr>
               <w:ilvl w:val="0"/>
               <w:numId w:val="0"/>
@@ -1056,7 +1056,7 @@
         </w:p>
         <w:p>
           <w:pPr>
-            <w:pStyle w:val="Sommario1"/>
+            <w:pStyle w:val="TOC1"/>
           </w:pPr>
           <w:r>
             <w:t>Requisiti per l'installazione .......</w:t>
@@ -1076,7 +1076,7 @@
         </w:p>
         <w:p>
           <w:pPr>
-            <w:pStyle w:val="Sommario1"/>
+            <w:pStyle w:val="TOC1"/>
             <w:numPr>
               <w:ilvl w:val="0"/>
               <w:numId w:val="0"/>
@@ -1140,7 +1140,7 @@
         </w:p>
         <w:p>
           <w:pPr>
-            <w:pStyle w:val="Sommario1"/>
+            <w:pStyle w:val="TOC1"/>
             <w:numPr>
               <w:ilvl w:val="0"/>
               <w:numId w:val="0"/>
@@ -1184,7 +1184,6 @@
         </w:rPr>
       </w:pPr>
       <w:bookmarkStart w:id="1" w:name="_Toc530825396"/>
-      <w:proofErr w:type="spellStart"/>
       <w:r>
         <w:rPr>
           <w:rFonts w:eastAsia="Droid Sans"/>
@@ -1192,7 +1191,6 @@
         <w:lastRenderedPageBreak/>
         <w:t>Revision</w:t>
       </w:r>
-      <w:proofErr w:type="spellEnd"/>
       <w:r>
         <w:rPr>
           <w:rFonts w:eastAsia="Droid Sans"/>
@@ -1211,7 +1209,7 @@
     </w:p>
     <w:tbl>
       <w:tblPr>
-        <w:tblStyle w:val="Tabellagriglia5scura-colore1"/>
+        <w:tblStyle w:val="GridTable5Dark-Accent1"/>
         <w:tblW w:w="9634" w:type="dxa"/>
         <w:tblLayout w:type="fixed"/>
         <w:tblLook w:val="0400" w:firstRow="0" w:lastRow="0" w:firstColumn="0" w:lastColumn="0" w:noHBand="0" w:noVBand="1"/>
@@ -1879,14 +1877,12 @@
       <w:r>
         <w:t xml:space="preserve">ione della </w:t>
       </w:r>
-      <w:proofErr w:type="spellStart"/>
       <w:r>
         <w:t>w</w:t>
       </w:r>
       <w:r>
         <w:t>ebApp</w:t>
       </w:r>
-      <w:proofErr w:type="spellEnd"/>
       <w:r>
         <w:t xml:space="preserve"> e del database.</w:t>
       </w:r>
@@ -1993,7 +1989,7 @@
       <w:hyperlink r:id="rId9" w:history="1">
         <w:r>
           <w:rPr>
-            <w:rStyle w:val="Collegamentoipertestuale"/>
+            <w:rStyle w:val="Hyperlink"/>
             <w:color w:val="0070C0"/>
           </w:rPr>
           <w:t>https://tomcat.apache.org/download-90.cgi</w:t>
@@ -2046,7 +2042,41 @@
         <w:t>,</w:t>
       </w:r>
       <w:r>
-        <w:t xml:space="preserve"> con il quale si potrà avere a disposizione il database. </w:t>
+        <w:t xml:space="preserve"> con il quale si potrà a</w:t>
+      </w:r>
+      <w:r>
+        <w:t>vere a disposizione il database;</w:t>
+      </w:r>
+    </w:p>
+    <w:p>
+      <w:pPr>
+        <w:pStyle w:val="ListParagraph"/>
+      </w:pPr>
+    </w:p>
+    <w:p>
+      <w:pPr>
+        <w:pStyle w:val="Gpstesto"/>
+        <w:numPr>
+          <w:ilvl w:val="0"/>
+          <w:numId w:val="30"/>
+        </w:numPr>
+        <w:ind w:left="426"/>
+      </w:pPr>
+      <w:r>
+        <w:lastRenderedPageBreak/>
+        <w:t xml:space="preserve">Validation Server </w:t>
+      </w:r>
+      <w:r>
+        <w:t>creato appositamente (messo a disposizione nel progetto stesso) che sfrutta le API del</w:t>
+      </w:r>
+      <w:r>
+        <w:t xml:space="preserve"> Ministero della Salute per la validazione dei Green Pass; </w:t>
+      </w:r>
+      <w:r>
+        <w:t xml:space="preserve">                                                                           </w:t>
+      </w:r>
+      <w:r>
+        <w:t>N.B. È necessario avviarlo prima di iniziare la Sessione di Validazione.</w:t>
       </w:r>
     </w:p>
     <w:p>
@@ -2074,7 +2104,6 @@
         <w:rPr>
           <w:color w:val="3E762A" w:themeColor="accent1" w:themeShade="BF"/>
         </w:rPr>
-        <w:lastRenderedPageBreak/>
         <w:t>Installazione applicazione Web</w:t>
       </w:r>
     </w:p>
@@ -2086,13 +2115,8 @@
         <w:t>L</w:t>
       </w:r>
       <w:r>
-        <w:t xml:space="preserve">a </w:t>
-      </w:r>
-      <w:proofErr w:type="spellStart"/>
-      <w:r>
-        <w:t>webApp</w:t>
-      </w:r>
-      <w:proofErr w:type="spellEnd"/>
+        <w:t>a webApp</w:t>
+      </w:r>
       <w:r>
         <w:t xml:space="preserve"> </w:t>
       </w:r>
@@ -2100,15 +2124,7 @@
         <w:t xml:space="preserve">Easy Pass </w:t>
       </w:r>
       <w:r>
-        <w:t xml:space="preserve">è distribuita tramite un archivio WAR (Web </w:t>
-      </w:r>
-      <w:proofErr w:type="spellStart"/>
-      <w:r>
-        <w:t>application</w:t>
-      </w:r>
-      <w:proofErr w:type="spellEnd"/>
-      <w:r>
-        <w:t xml:space="preserve"> Archive)</w:t>
+        <w:t>è distribuita tramite un archivio WAR (Web application Archive)</w:t>
       </w:r>
       <w:r>
         <w:t xml:space="preserve"> contenente una collezione di file, quali</w:t>
@@ -2134,29 +2150,13 @@
         <w:pStyle w:val="Gpstesto"/>
       </w:pPr>
       <w:r>
-        <w:t xml:space="preserve">Sarà fornito all’utente un file .war per eseguire il </w:t>
-      </w:r>
-      <w:proofErr w:type="spellStart"/>
-      <w:r>
-        <w:t>deploy</w:t>
-      </w:r>
-      <w:proofErr w:type="spellEnd"/>
-      <w:r>
-        <w:t xml:space="preserve"> del Sistema su Tomcat.</w:t>
+        <w:t>Sarà fornito all’utente un file .war per eseguire il deploy del Sistema su Tomcat.</w:t>
       </w:r>
       <w:r>
         <w:t xml:space="preserve"> </w:t>
       </w:r>
       <w:r>
-        <w:t>Per farlo, bisogna importare il file .war nella sottocartella “</w:t>
-      </w:r>
-      <w:proofErr w:type="spellStart"/>
-      <w:r>
-        <w:t>webapps</w:t>
-      </w:r>
-      <w:proofErr w:type="spellEnd"/>
-      <w:r>
-        <w:t>” in cui si trova Tomcat e, successivamente, avviare il server</w:t>
+        <w:t>Per farlo, bisogna importare il file .war nella sottocartella “webapps” in cui si trova Tomcat e, successivamente, avviare il server</w:t>
       </w:r>
       <w:r>
         <w:t xml:space="preserve"> tramite il file </w:t>
@@ -2174,18 +2174,10 @@
         <w:t xml:space="preserve">, collocato nella sottocartella “bin”. Con </w:t>
       </w:r>
       <w:r>
-        <w:t xml:space="preserve">un web browser sarà possibile accedere alla </w:t>
-      </w:r>
-      <w:proofErr w:type="spellStart"/>
-      <w:r>
-        <w:t>webA</w:t>
-      </w:r>
-      <w:r>
-        <w:t>pp</w:t>
-      </w:r>
-      <w:proofErr w:type="spellEnd"/>
-      <w:r>
-        <w:t xml:space="preserve"> realizzata </w:t>
+        <w:t>un web browser sarà possibile accedere alla webA</w:t>
+      </w:r>
+      <w:r>
+        <w:t xml:space="preserve">pp realizzata </w:t>
       </w:r>
       <w:r>
         <w:t>digitando l’indirizzo “</w:t>
@@ -2202,17 +2194,8 @@
           <w:color w:val="0070C0"/>
           <w:u w:val="single"/>
         </w:rPr>
-        <w:t>localhost:8080/</w:t>
-      </w:r>
-      <w:proofErr w:type="spellStart"/>
-      <w:r>
-        <w:rPr>
-          <w:color w:val="0070C0"/>
-          <w:u w:val="single"/>
-        </w:rPr>
-        <w:t>EasyPass</w:t>
-      </w:r>
-      <w:proofErr w:type="spellEnd"/>
+        <w:t>localhost:8080/EasyPass</w:t>
+      </w:r>
       <w:r>
         <w:t>”.</w:t>
       </w:r>
@@ -2245,26 +2228,58 @@
         <w:pStyle w:val="Gpstesto"/>
       </w:pPr>
       <w:r>
-        <w:t xml:space="preserve">Una volta che MySQL è stato installato, avviare MySQL Workbench e accedere a “Local </w:t>
-      </w:r>
-      <w:proofErr w:type="spellStart"/>
-      <w:r>
-        <w:t>instance</w:t>
-      </w:r>
-      <w:proofErr w:type="spellEnd"/>
-      <w:r>
-        <w:t xml:space="preserve"> MSQL80”</w:t>
-      </w:r>
-      <w:r>
-        <w:t xml:space="preserve"> con le proprie credenziali d’accesso. Avvenuta l’autenticazione, sarà possibile inizializzare il database, creando le tabelle e popolandole con i dati già disponibili, eseguendo i file .</w:t>
-      </w:r>
-      <w:proofErr w:type="spellStart"/>
-      <w:r>
-        <w:t>sql</w:t>
-      </w:r>
-      <w:proofErr w:type="spellEnd"/>
-      <w:r>
-        <w:t xml:space="preserve"> contenuti nel progetto.</w:t>
+        <w:t>Una volta che MySQL è stato installato, avviare MySQL Workbench e accedere a “Local instance MSQL80”</w:t>
+      </w:r>
+      <w:r>
+        <w:t xml:space="preserve"> con le proprie credenziali d’accesso. Avvenuta l’autenticazione, sarà possibile inizializzare il database, creando le tabelle e popolandole con i dati già disponibili, eseguendo i file .sql contenuti nel progetto.</w:t>
+      </w:r>
+    </w:p>
+    <w:p>
+      <w:pPr>
+        <w:pStyle w:val="Gpstesto"/>
+      </w:pPr>
+    </w:p>
+    <w:p>
+      <w:pPr>
+        <w:pStyle w:val="GpsTitolo1"/>
+        <w:numPr>
+          <w:ilvl w:val="1"/>
+          <w:numId w:val="32"/>
+        </w:numPr>
+        <w:rPr>
+          <w:color w:val="3E762A" w:themeColor="accent1" w:themeShade="BF"/>
+        </w:rPr>
+      </w:pPr>
+      <w:r>
+        <w:rPr>
+          <w:color w:val="3E762A" w:themeColor="accent1" w:themeShade="BF"/>
+        </w:rPr>
+        <w:t xml:space="preserve">Installazione </w:t>
+      </w:r>
+      <w:r>
+        <w:rPr>
+          <w:color w:val="3E762A" w:themeColor="accent1" w:themeShade="BF"/>
+        </w:rPr>
+        <w:t>ValidationServer</w:t>
+      </w:r>
+      <w:bookmarkStart w:id="5" w:name="_GoBack"/>
+      <w:bookmarkEnd w:id="5"/>
+    </w:p>
+    <w:p>
+      <w:pPr>
+        <w:pStyle w:val="Gpstesto"/>
+      </w:pPr>
+      <w:r>
+        <w:t>Per l’utilizzo del Server sarà necessario prima di tutto aver installato node.js, un’ambiente di esecuzione runtime Javascript scaricabile all’indirizzo “</w:t>
+      </w:r>
+      <w:r>
+        <w:t>https://nodejs.org/en/download/</w:t>
+      </w:r>
+      <w:r>
+        <w:t xml:space="preserve">”. </w:t>
+      </w:r>
+      <w:r>
+        <w:t>Dopo aver completato l’installazione, accedendo da terminale al percorso in cui si trova la cartella “validationServer” si potrà avviare il Server digitando “node app.js”.</w:t>
       </w:r>
     </w:p>
     <w:sectPr>
@@ -2285,7 +2300,7 @@
 </file>
 
 <file path=word/endnotes.xml><?xml version="1.0" encoding="utf-8"?>
-<w:endnotes xmlns:wpc="http://schemas.microsoft.com/office/word/2010/wordprocessingCanvas" xmlns:cx="http://schemas.microsoft.com/office/drawing/2014/chartex" xmlns:cx1="http://schemas.microsoft.com/office/drawing/2015/9/8/chartex" xmlns:cx2="http://schemas.microsoft.com/office/drawing/2015/10/21/chartex" xmlns:cx3="http://schemas.microsoft.com/office/drawing/2016/5/9/chartex" xmlns:cx4="http://schemas.microsoft.com/office/drawing/2016/5/10/chartex" xmlns:cx5="http://schemas.microsoft.com/office/drawing/2016/5/11/chartex" xmlns:cx6="http://schemas.microsoft.com/office/drawing/2016/5/12/chartex" xmlns:cx7="http://schemas.microsoft.com/office/drawing/2016/5/13/chartex" xmlns:cx8="http://schemas.microsoft.com/office/drawing/2016/5/14/chartex" xmlns:mc="http://schemas.openxmlformats.org/markup-compatibility/2006" xmlns:aink="http://schemas.microsoft.com/office/drawing/2016/ink" xmlns:am3d="http://schemas.microsoft.com/office/drawing/2017/model3d" xmlns:o="urn:schemas-microsoft-com:office:office" xmlns:r="http://schemas.openxmlformats.org/officeDocument/2006/relationships" xmlns:m="http://schemas.openxmlformats.org/officeDocument/2006/math" xmlns:v="urn:schemas-microsoft-com:vml" xmlns:wp14="http://schemas.microsoft.com/office/word/2010/wordprocessingDrawing" xmlns:wp="http://schemas.openxmlformats.org/drawingml/2006/wordprocessingDrawing" xmlns:w10="urn:schemas-microsoft-com:office:word" xmlns:w="http://schemas.openxmlformats.org/wordprocessingml/2006/main" xmlns:w14="http://schemas.microsoft.com/office/word/2010/wordml" xmlns:w15="http://schemas.microsoft.com/office/word/2012/wordml" xmlns:w16cex="http://schemas.microsoft.com/office/word/2018/wordml/cex" xmlns:w16cid="http://schemas.microsoft.com/office/word/2016/wordml/cid" xmlns:w16="http://schemas.microsoft.com/office/word/2018/wordml" xmlns:w16sdtdh="http://schemas.microsoft.com/office/word/2020/wordml/sdtdatahash" xmlns:w16se="http://schemas.microsoft.com/office/word/2015/wordml/symex" xmlns:wpg="http://schemas.microsoft.com/office/word/2010/wordprocessingGroup" xmlns:wpi="http://schemas.microsoft.com/office/word/2010/wordprocessingInk" xmlns:wne="http://schemas.microsoft.com/office/word/2006/wordml" xmlns:wps="http://schemas.microsoft.com/office/word/2010/wordprocessingShape" mc:Ignorable="w14 w15 w16se w16cid w16 w16cex w16sdtdh wp14">
+<w:endnotes xmlns:wpc="http://schemas.microsoft.com/office/word/2010/wordprocessingCanvas" xmlns:cx="http://schemas.microsoft.com/office/drawing/2014/chartex" xmlns:cx1="http://schemas.microsoft.com/office/drawing/2015/9/8/chartex" xmlns:mc="http://schemas.openxmlformats.org/markup-compatibility/2006" xmlns:o="urn:schemas-microsoft-com:office:office" xmlns:r="http://schemas.openxmlformats.org/officeDocument/2006/relationships" xmlns:m="http://schemas.openxmlformats.org/officeDocument/2006/math" xmlns:v="urn:schemas-microsoft-com:vml" xmlns:wp14="http://schemas.microsoft.com/office/word/2010/wordprocessingDrawing" xmlns:wp="http://schemas.openxmlformats.org/drawingml/2006/wordprocessingDrawing" xmlns:w10="urn:schemas-microsoft-com:office:word" xmlns:w="http://schemas.openxmlformats.org/wordprocessingml/2006/main" xmlns:w14="http://schemas.microsoft.com/office/word/2010/wordml" xmlns:w15="http://schemas.microsoft.com/office/word/2012/wordml" xmlns:w16se="http://schemas.microsoft.com/office/word/2015/wordml/symex" xmlns:wpg="http://schemas.microsoft.com/office/word/2010/wordprocessingGroup" xmlns:wpi="http://schemas.microsoft.com/office/word/2010/wordprocessingInk" xmlns:wne="http://schemas.microsoft.com/office/word/2006/wordml" xmlns:wps="http://schemas.microsoft.com/office/word/2010/wordprocessingShape" mc:Ignorable="w14 w15 w16se wp14">
   <w:endnote w:type="separator" w:id="-1">
     <w:p>
       <w:pPr>
@@ -2310,17 +2325,17 @@
 </file>
 
 <file path=word/footer1.xml><?xml version="1.0" encoding="utf-8"?>
-<w:ftr xmlns:wpc="http://schemas.microsoft.com/office/word/2010/wordprocessingCanvas" xmlns:cx="http://schemas.microsoft.com/office/drawing/2014/chartex" xmlns:cx1="http://schemas.microsoft.com/office/drawing/2015/9/8/chartex" xmlns:cx2="http://schemas.microsoft.com/office/drawing/2015/10/21/chartex" xmlns:cx3="http://schemas.microsoft.com/office/drawing/2016/5/9/chartex" xmlns:cx4="http://schemas.microsoft.com/office/drawing/2016/5/10/chartex" xmlns:cx5="http://schemas.microsoft.com/office/drawing/2016/5/11/chartex" xmlns:cx6="http://schemas.microsoft.com/office/drawing/2016/5/12/chartex" xmlns:cx7="http://schemas.microsoft.com/office/drawing/2016/5/13/chartex" xmlns:cx8="http://schemas.microsoft.com/office/drawing/2016/5/14/chartex" xmlns:mc="http://schemas.openxmlformats.org/markup-compatibility/2006" xmlns:aink="http://schemas.microsoft.com/office/drawing/2016/ink" xmlns:am3d="http://schemas.microsoft.com/office/drawing/2017/model3d" xmlns:o="urn:schemas-microsoft-com:office:office" xmlns:r="http://schemas.openxmlformats.org/officeDocument/2006/relationships" xmlns:m="http://schemas.openxmlformats.org/officeDocument/2006/math" xmlns:v="urn:schemas-microsoft-com:vml" xmlns:wp14="http://schemas.microsoft.com/office/word/2010/wordprocessingDrawing" xmlns:wp="http://schemas.openxmlformats.org/drawingml/2006/wordprocessingDrawing" xmlns:w10="urn:schemas-microsoft-com:office:word" xmlns:w="http://schemas.openxmlformats.org/wordprocessingml/2006/main" xmlns:w14="http://schemas.microsoft.com/office/word/2010/wordml" xmlns:w15="http://schemas.microsoft.com/office/word/2012/wordml" xmlns:w16cex="http://schemas.microsoft.com/office/word/2018/wordml/cex" xmlns:w16cid="http://schemas.microsoft.com/office/word/2016/wordml/cid" xmlns:w16="http://schemas.microsoft.com/office/word/2018/wordml" xmlns:w16sdtdh="http://schemas.microsoft.com/office/word/2020/wordml/sdtdatahash" xmlns:w16se="http://schemas.microsoft.com/office/word/2015/wordml/symex" xmlns:wpg="http://schemas.microsoft.com/office/word/2010/wordprocessingGroup" xmlns:wpi="http://schemas.microsoft.com/office/word/2010/wordprocessingInk" xmlns:wne="http://schemas.microsoft.com/office/word/2006/wordml" xmlns:wps="http://schemas.microsoft.com/office/word/2010/wordprocessingShape" mc:Ignorable="w14 w15 w16se w16cid w16 w16cex w16sdtdh wp14">
+<w:ftr xmlns:wpc="http://schemas.microsoft.com/office/word/2010/wordprocessingCanvas" xmlns:cx="http://schemas.microsoft.com/office/drawing/2014/chartex" xmlns:cx1="http://schemas.microsoft.com/office/drawing/2015/9/8/chartex" xmlns:mc="http://schemas.openxmlformats.org/markup-compatibility/2006" xmlns:o="urn:schemas-microsoft-com:office:office" xmlns:r="http://schemas.openxmlformats.org/officeDocument/2006/relationships" xmlns:m="http://schemas.openxmlformats.org/officeDocument/2006/math" xmlns:v="urn:schemas-microsoft-com:vml" xmlns:wp14="http://schemas.microsoft.com/office/word/2010/wordprocessingDrawing" xmlns:wp="http://schemas.openxmlformats.org/drawingml/2006/wordprocessingDrawing" xmlns:w10="urn:schemas-microsoft-com:office:word" xmlns:w="http://schemas.openxmlformats.org/wordprocessingml/2006/main" xmlns:w14="http://schemas.microsoft.com/office/word/2010/wordml" xmlns:w15="http://schemas.microsoft.com/office/word/2012/wordml" xmlns:w16se="http://schemas.microsoft.com/office/word/2015/wordml/symex" xmlns:wpg="http://schemas.microsoft.com/office/word/2010/wordprocessingGroup" xmlns:wpi="http://schemas.microsoft.com/office/word/2010/wordprocessingInk" xmlns:wne="http://schemas.microsoft.com/office/word/2006/wordml" xmlns:wps="http://schemas.microsoft.com/office/word/2010/wordprocessingShape" mc:Ignorable="w14 w15 w16se wp14">
   <w:p>
     <w:pPr>
-      <w:pStyle w:val="Pidipagina"/>
+      <w:pStyle w:val="Footer"/>
     </w:pPr>
   </w:p>
 </w:ftr>
 </file>
 
 <file path=word/footer2.xml><?xml version="1.0" encoding="utf-8"?>
-<w:ftr xmlns:wpc="http://schemas.microsoft.com/office/word/2010/wordprocessingCanvas" xmlns:cx="http://schemas.microsoft.com/office/drawing/2014/chartex" xmlns:cx1="http://schemas.microsoft.com/office/drawing/2015/9/8/chartex" xmlns:cx2="http://schemas.microsoft.com/office/drawing/2015/10/21/chartex" xmlns:cx3="http://schemas.microsoft.com/office/drawing/2016/5/9/chartex" xmlns:cx4="http://schemas.microsoft.com/office/drawing/2016/5/10/chartex" xmlns:cx5="http://schemas.microsoft.com/office/drawing/2016/5/11/chartex" xmlns:cx6="http://schemas.microsoft.com/office/drawing/2016/5/12/chartex" xmlns:cx7="http://schemas.microsoft.com/office/drawing/2016/5/13/chartex" xmlns:cx8="http://schemas.microsoft.com/office/drawing/2016/5/14/chartex" xmlns:mc="http://schemas.openxmlformats.org/markup-compatibility/2006" xmlns:aink="http://schemas.microsoft.com/office/drawing/2016/ink" xmlns:am3d="http://schemas.microsoft.com/office/drawing/2017/model3d" xmlns:o="urn:schemas-microsoft-com:office:office" xmlns:r="http://schemas.openxmlformats.org/officeDocument/2006/relationships" xmlns:m="http://schemas.openxmlformats.org/officeDocument/2006/math" xmlns:v="urn:schemas-microsoft-com:vml" xmlns:wp14="http://schemas.microsoft.com/office/word/2010/wordprocessingDrawing" xmlns:wp="http://schemas.openxmlformats.org/drawingml/2006/wordprocessingDrawing" xmlns:w10="urn:schemas-microsoft-com:office:word" xmlns:w="http://schemas.openxmlformats.org/wordprocessingml/2006/main" xmlns:w14="http://schemas.microsoft.com/office/word/2010/wordml" xmlns:w15="http://schemas.microsoft.com/office/word/2012/wordml" xmlns:w16cex="http://schemas.microsoft.com/office/word/2018/wordml/cex" xmlns:w16cid="http://schemas.microsoft.com/office/word/2016/wordml/cid" xmlns:w16="http://schemas.microsoft.com/office/word/2018/wordml" xmlns:w16sdtdh="http://schemas.microsoft.com/office/word/2020/wordml/sdtdatahash" xmlns:w16se="http://schemas.microsoft.com/office/word/2015/wordml/symex" xmlns:wpg="http://schemas.microsoft.com/office/word/2010/wordprocessingGroup" xmlns:wpi="http://schemas.microsoft.com/office/word/2010/wordprocessingInk" xmlns:wne="http://schemas.microsoft.com/office/word/2006/wordml" xmlns:wps="http://schemas.microsoft.com/office/word/2010/wordprocessingShape" mc:Ignorable="w14 w15 w16se w16cid w16 w16cex w16sdtdh wp14">
+<w:ftr xmlns:wpc="http://schemas.microsoft.com/office/word/2010/wordprocessingCanvas" xmlns:cx="http://schemas.microsoft.com/office/drawing/2014/chartex" xmlns:cx1="http://schemas.microsoft.com/office/drawing/2015/9/8/chartex" xmlns:mc="http://schemas.openxmlformats.org/markup-compatibility/2006" xmlns:o="urn:schemas-microsoft-com:office:office" xmlns:r="http://schemas.openxmlformats.org/officeDocument/2006/relationships" xmlns:m="http://schemas.openxmlformats.org/officeDocument/2006/math" xmlns:v="urn:schemas-microsoft-com:vml" xmlns:wp14="http://schemas.microsoft.com/office/word/2010/wordprocessingDrawing" xmlns:wp="http://schemas.openxmlformats.org/drawingml/2006/wordprocessingDrawing" xmlns:w10="urn:schemas-microsoft-com:office:word" xmlns:w="http://schemas.openxmlformats.org/wordprocessingml/2006/main" xmlns:w14="http://schemas.microsoft.com/office/word/2010/wordml" xmlns:w15="http://schemas.microsoft.com/office/word/2012/wordml" xmlns:w16se="http://schemas.microsoft.com/office/word/2015/wordml/symex" xmlns:wpg="http://schemas.microsoft.com/office/word/2010/wordprocessingGroup" xmlns:wpi="http://schemas.microsoft.com/office/word/2010/wordprocessingInk" xmlns:wne="http://schemas.microsoft.com/office/word/2006/wordml" xmlns:wps="http://schemas.microsoft.com/office/word/2010/wordprocessingShape" mc:Ignorable="w14 w15 w16se wp14">
   <w:p>
     <w:pPr>
       <w:tabs>
@@ -2462,7 +2477,7 @@
         <w:sz w:val="16"/>
         <w:szCs w:val="16"/>
       </w:rPr>
-      <w:t>2</w:t>
+      <w:t>5</w:t>
     </w:r>
     <w:r>
       <w:rPr>
@@ -2517,7 +2532,7 @@
         <w:sz w:val="16"/>
         <w:szCs w:val="16"/>
       </w:rPr>
-      <w:t>4</w:t>
+      <w:t>5</w:t>
     </w:r>
     <w:r>
       <w:rPr>
@@ -2531,24 +2546,24 @@
   </w:p>
   <w:p>
     <w:pPr>
-      <w:pStyle w:val="Pidipagina"/>
+      <w:pStyle w:val="Footer"/>
     </w:pPr>
   </w:p>
 </w:ftr>
 </file>
 
 <file path=word/footer3.xml><?xml version="1.0" encoding="utf-8"?>
-<w:ftr xmlns:wpc="http://schemas.microsoft.com/office/word/2010/wordprocessingCanvas" xmlns:cx="http://schemas.microsoft.com/office/drawing/2014/chartex" xmlns:cx1="http://schemas.microsoft.com/office/drawing/2015/9/8/chartex" xmlns:cx2="http://schemas.microsoft.com/office/drawing/2015/10/21/chartex" xmlns:cx3="http://schemas.microsoft.com/office/drawing/2016/5/9/chartex" xmlns:cx4="http://schemas.microsoft.com/office/drawing/2016/5/10/chartex" xmlns:cx5="http://schemas.microsoft.com/office/drawing/2016/5/11/chartex" xmlns:cx6="http://schemas.microsoft.com/office/drawing/2016/5/12/chartex" xmlns:cx7="http://schemas.microsoft.com/office/drawing/2016/5/13/chartex" xmlns:cx8="http://schemas.microsoft.com/office/drawing/2016/5/14/chartex" xmlns:mc="http://schemas.openxmlformats.org/markup-compatibility/2006" xmlns:aink="http://schemas.microsoft.com/office/drawing/2016/ink" xmlns:am3d="http://schemas.microsoft.com/office/drawing/2017/model3d" xmlns:o="urn:schemas-microsoft-com:office:office" xmlns:r="http://schemas.openxmlformats.org/officeDocument/2006/relationships" xmlns:m="http://schemas.openxmlformats.org/officeDocument/2006/math" xmlns:v="urn:schemas-microsoft-com:vml" xmlns:wp14="http://schemas.microsoft.com/office/word/2010/wordprocessingDrawing" xmlns:wp="http://schemas.openxmlformats.org/drawingml/2006/wordprocessingDrawing" xmlns:w10="urn:schemas-microsoft-com:office:word" xmlns:w="http://schemas.openxmlformats.org/wordprocessingml/2006/main" xmlns:w14="http://schemas.microsoft.com/office/word/2010/wordml" xmlns:w15="http://schemas.microsoft.com/office/word/2012/wordml" xmlns:w16cex="http://schemas.microsoft.com/office/word/2018/wordml/cex" xmlns:w16cid="http://schemas.microsoft.com/office/word/2016/wordml/cid" xmlns:w16="http://schemas.microsoft.com/office/word/2018/wordml" xmlns:w16sdtdh="http://schemas.microsoft.com/office/word/2020/wordml/sdtdatahash" xmlns:w16se="http://schemas.microsoft.com/office/word/2015/wordml/symex" xmlns:wpg="http://schemas.microsoft.com/office/word/2010/wordprocessingGroup" xmlns:wpi="http://schemas.microsoft.com/office/word/2010/wordprocessingInk" xmlns:wne="http://schemas.microsoft.com/office/word/2006/wordml" xmlns:wps="http://schemas.microsoft.com/office/word/2010/wordprocessingShape" mc:Ignorable="w14 w15 w16se w16cid w16 w16cex w16sdtdh wp14">
+<w:ftr xmlns:wpc="http://schemas.microsoft.com/office/word/2010/wordprocessingCanvas" xmlns:cx="http://schemas.microsoft.com/office/drawing/2014/chartex" xmlns:cx1="http://schemas.microsoft.com/office/drawing/2015/9/8/chartex" xmlns:mc="http://schemas.openxmlformats.org/markup-compatibility/2006" xmlns:o="urn:schemas-microsoft-com:office:office" xmlns:r="http://schemas.openxmlformats.org/officeDocument/2006/relationships" xmlns:m="http://schemas.openxmlformats.org/officeDocument/2006/math" xmlns:v="urn:schemas-microsoft-com:vml" xmlns:wp14="http://schemas.microsoft.com/office/word/2010/wordprocessingDrawing" xmlns:wp="http://schemas.openxmlformats.org/drawingml/2006/wordprocessingDrawing" xmlns:w10="urn:schemas-microsoft-com:office:word" xmlns:w="http://schemas.openxmlformats.org/wordprocessingml/2006/main" xmlns:w14="http://schemas.microsoft.com/office/word/2010/wordml" xmlns:w15="http://schemas.microsoft.com/office/word/2012/wordml" xmlns:w16se="http://schemas.microsoft.com/office/word/2015/wordml/symex" xmlns:wpg="http://schemas.microsoft.com/office/word/2010/wordprocessingGroup" xmlns:wpi="http://schemas.microsoft.com/office/word/2010/wordprocessingInk" xmlns:wne="http://schemas.microsoft.com/office/word/2006/wordml" xmlns:wps="http://schemas.microsoft.com/office/word/2010/wordprocessingShape" mc:Ignorable="w14 w15 w16se wp14">
   <w:p>
     <w:pPr>
-      <w:pStyle w:val="Pidipagina"/>
+      <w:pStyle w:val="Footer"/>
     </w:pPr>
   </w:p>
 </w:ftr>
 </file>
 
 <file path=word/footnotes.xml><?xml version="1.0" encoding="utf-8"?>
-<w:footnotes xmlns:wpc="http://schemas.microsoft.com/office/word/2010/wordprocessingCanvas" xmlns:cx="http://schemas.microsoft.com/office/drawing/2014/chartex" xmlns:cx1="http://schemas.microsoft.com/office/drawing/2015/9/8/chartex" xmlns:cx2="http://schemas.microsoft.com/office/drawing/2015/10/21/chartex" xmlns:cx3="http://schemas.microsoft.com/office/drawing/2016/5/9/chartex" xmlns:cx4="http://schemas.microsoft.com/office/drawing/2016/5/10/chartex" xmlns:cx5="http://schemas.microsoft.com/office/drawing/2016/5/11/chartex" xmlns:cx6="http://schemas.microsoft.com/office/drawing/2016/5/12/chartex" xmlns:cx7="http://schemas.microsoft.com/office/drawing/2016/5/13/chartex" xmlns:cx8="http://schemas.microsoft.com/office/drawing/2016/5/14/chartex" xmlns:mc="http://schemas.openxmlformats.org/markup-compatibility/2006" xmlns:aink="http://schemas.microsoft.com/office/drawing/2016/ink" xmlns:am3d="http://schemas.microsoft.com/office/drawing/2017/model3d" xmlns:o="urn:schemas-microsoft-com:office:office" xmlns:r="http://schemas.openxmlformats.org/officeDocument/2006/relationships" xmlns:m="http://schemas.openxmlformats.org/officeDocument/2006/math" xmlns:v="urn:schemas-microsoft-com:vml" xmlns:wp14="http://schemas.microsoft.com/office/word/2010/wordprocessingDrawing" xmlns:wp="http://schemas.openxmlformats.org/drawingml/2006/wordprocessingDrawing" xmlns:w10="urn:schemas-microsoft-com:office:word" xmlns:w="http://schemas.openxmlformats.org/wordprocessingml/2006/main" xmlns:w14="http://schemas.microsoft.com/office/word/2010/wordml" xmlns:w15="http://schemas.microsoft.com/office/word/2012/wordml" xmlns:w16cex="http://schemas.microsoft.com/office/word/2018/wordml/cex" xmlns:w16cid="http://schemas.microsoft.com/office/word/2016/wordml/cid" xmlns:w16="http://schemas.microsoft.com/office/word/2018/wordml" xmlns:w16sdtdh="http://schemas.microsoft.com/office/word/2020/wordml/sdtdatahash" xmlns:w16se="http://schemas.microsoft.com/office/word/2015/wordml/symex" xmlns:wpg="http://schemas.microsoft.com/office/word/2010/wordprocessingGroup" xmlns:wpi="http://schemas.microsoft.com/office/word/2010/wordprocessingInk" xmlns:wne="http://schemas.microsoft.com/office/word/2006/wordml" xmlns:wps="http://schemas.microsoft.com/office/word/2010/wordprocessingShape" mc:Ignorable="w14 w15 w16se w16cid w16 w16cex w16sdtdh wp14">
+<w:footnotes xmlns:wpc="http://schemas.microsoft.com/office/word/2010/wordprocessingCanvas" xmlns:cx="http://schemas.microsoft.com/office/drawing/2014/chartex" xmlns:cx1="http://schemas.microsoft.com/office/drawing/2015/9/8/chartex" xmlns:mc="http://schemas.openxmlformats.org/markup-compatibility/2006" xmlns:o="urn:schemas-microsoft-com:office:office" xmlns:r="http://schemas.openxmlformats.org/officeDocument/2006/relationships" xmlns:m="http://schemas.openxmlformats.org/officeDocument/2006/math" xmlns:v="urn:schemas-microsoft-com:vml" xmlns:wp14="http://schemas.microsoft.com/office/word/2010/wordprocessingDrawing" xmlns:wp="http://schemas.openxmlformats.org/drawingml/2006/wordprocessingDrawing" xmlns:w10="urn:schemas-microsoft-com:office:word" xmlns:w="http://schemas.openxmlformats.org/wordprocessingml/2006/main" xmlns:w14="http://schemas.microsoft.com/office/word/2010/wordml" xmlns:w15="http://schemas.microsoft.com/office/word/2012/wordml" xmlns:w16se="http://schemas.microsoft.com/office/word/2015/wordml/symex" xmlns:wpg="http://schemas.microsoft.com/office/word/2010/wordprocessingGroup" xmlns:wpi="http://schemas.microsoft.com/office/word/2010/wordprocessingInk" xmlns:wne="http://schemas.microsoft.com/office/word/2006/wordml" xmlns:wps="http://schemas.microsoft.com/office/word/2010/wordprocessingShape" mc:Ignorable="w14 w15 w16se wp14">
   <w:footnote w:type="separator" w:id="-1">
     <w:p>
       <w:pPr>
@@ -2573,20 +2588,20 @@
 </file>
 
 <file path=word/header1.xml><?xml version="1.0" encoding="utf-8"?>
-<w:hdr xmlns:wpc="http://schemas.microsoft.com/office/word/2010/wordprocessingCanvas" xmlns:cx="http://schemas.microsoft.com/office/drawing/2014/chartex" xmlns:cx1="http://schemas.microsoft.com/office/drawing/2015/9/8/chartex" xmlns:cx2="http://schemas.microsoft.com/office/drawing/2015/10/21/chartex" xmlns:cx3="http://schemas.microsoft.com/office/drawing/2016/5/9/chartex" xmlns:cx4="http://schemas.microsoft.com/office/drawing/2016/5/10/chartex" xmlns:cx5="http://schemas.microsoft.com/office/drawing/2016/5/11/chartex" xmlns:cx6="http://schemas.microsoft.com/office/drawing/2016/5/12/chartex" xmlns:cx7="http://schemas.microsoft.com/office/drawing/2016/5/13/chartex" xmlns:cx8="http://schemas.microsoft.com/office/drawing/2016/5/14/chartex" xmlns:mc="http://schemas.openxmlformats.org/markup-compatibility/2006" xmlns:aink="http://schemas.microsoft.com/office/drawing/2016/ink" xmlns:am3d="http://schemas.microsoft.com/office/drawing/2017/model3d" xmlns:o="urn:schemas-microsoft-com:office:office" xmlns:r="http://schemas.openxmlformats.org/officeDocument/2006/relationships" xmlns:m="http://schemas.openxmlformats.org/officeDocument/2006/math" xmlns:v="urn:schemas-microsoft-com:vml" xmlns:wp14="http://schemas.microsoft.com/office/word/2010/wordprocessingDrawing" xmlns:wp="http://schemas.openxmlformats.org/drawingml/2006/wordprocessingDrawing" xmlns:w10="urn:schemas-microsoft-com:office:word" xmlns:w="http://schemas.openxmlformats.org/wordprocessingml/2006/main" xmlns:w14="http://schemas.microsoft.com/office/word/2010/wordml" xmlns:w15="http://schemas.microsoft.com/office/word/2012/wordml" xmlns:w16cex="http://schemas.microsoft.com/office/word/2018/wordml/cex" xmlns:w16cid="http://schemas.microsoft.com/office/word/2016/wordml/cid" xmlns:w16="http://schemas.microsoft.com/office/word/2018/wordml" xmlns:w16sdtdh="http://schemas.microsoft.com/office/word/2020/wordml/sdtdatahash" xmlns:w16se="http://schemas.microsoft.com/office/word/2015/wordml/symex" xmlns:wpg="http://schemas.microsoft.com/office/word/2010/wordprocessingGroup" xmlns:wpi="http://schemas.microsoft.com/office/word/2010/wordprocessingInk" xmlns:wne="http://schemas.microsoft.com/office/word/2006/wordml" xmlns:wps="http://schemas.microsoft.com/office/word/2010/wordprocessingShape" mc:Ignorable="w14 w15 w16se w16cid w16 w16cex w16sdtdh wp14">
+<w:hdr xmlns:wpc="http://schemas.microsoft.com/office/word/2010/wordprocessingCanvas" xmlns:cx="http://schemas.microsoft.com/office/drawing/2014/chartex" xmlns:cx1="http://schemas.microsoft.com/office/drawing/2015/9/8/chartex" xmlns:mc="http://schemas.openxmlformats.org/markup-compatibility/2006" xmlns:o="urn:schemas-microsoft-com:office:office" xmlns:r="http://schemas.openxmlformats.org/officeDocument/2006/relationships" xmlns:m="http://schemas.openxmlformats.org/officeDocument/2006/math" xmlns:v="urn:schemas-microsoft-com:vml" xmlns:wp14="http://schemas.microsoft.com/office/word/2010/wordprocessingDrawing" xmlns:wp="http://schemas.openxmlformats.org/drawingml/2006/wordprocessingDrawing" xmlns:w10="urn:schemas-microsoft-com:office:word" xmlns:w="http://schemas.openxmlformats.org/wordprocessingml/2006/main" xmlns:w14="http://schemas.microsoft.com/office/word/2010/wordml" xmlns:w15="http://schemas.microsoft.com/office/word/2012/wordml" xmlns:w16se="http://schemas.microsoft.com/office/word/2015/wordml/symex" xmlns:wpg="http://schemas.microsoft.com/office/word/2010/wordprocessingGroup" xmlns:wpi="http://schemas.microsoft.com/office/word/2010/wordprocessingInk" xmlns:wne="http://schemas.microsoft.com/office/word/2006/wordml" xmlns:wps="http://schemas.microsoft.com/office/word/2010/wordprocessingShape" mc:Ignorable="w14 w15 w16se wp14">
   <w:p>
     <w:pPr>
-      <w:pStyle w:val="Intestazione"/>
+      <w:pStyle w:val="Header"/>
     </w:pPr>
   </w:p>
 </w:hdr>
 </file>
 
 <file path=word/header2.xml><?xml version="1.0" encoding="utf-8"?>
-<w:hdr xmlns:wpc="http://schemas.microsoft.com/office/word/2010/wordprocessingCanvas" xmlns:cx="http://schemas.microsoft.com/office/drawing/2014/chartex" xmlns:cx1="http://schemas.microsoft.com/office/drawing/2015/9/8/chartex" xmlns:cx2="http://schemas.microsoft.com/office/drawing/2015/10/21/chartex" xmlns:cx3="http://schemas.microsoft.com/office/drawing/2016/5/9/chartex" xmlns:cx4="http://schemas.microsoft.com/office/drawing/2016/5/10/chartex" xmlns:cx5="http://schemas.microsoft.com/office/drawing/2016/5/11/chartex" xmlns:cx6="http://schemas.microsoft.com/office/drawing/2016/5/12/chartex" xmlns:cx7="http://schemas.microsoft.com/office/drawing/2016/5/13/chartex" xmlns:cx8="http://schemas.microsoft.com/office/drawing/2016/5/14/chartex" xmlns:mc="http://schemas.openxmlformats.org/markup-compatibility/2006" xmlns:aink="http://schemas.microsoft.com/office/drawing/2016/ink" xmlns:am3d="http://schemas.microsoft.com/office/drawing/2017/model3d" xmlns:o="urn:schemas-microsoft-com:office:office" xmlns:r="http://schemas.openxmlformats.org/officeDocument/2006/relationships" xmlns:m="http://schemas.openxmlformats.org/officeDocument/2006/math" xmlns:v="urn:schemas-microsoft-com:vml" xmlns:wp14="http://schemas.microsoft.com/office/word/2010/wordprocessingDrawing" xmlns:wp="http://schemas.openxmlformats.org/drawingml/2006/wordprocessingDrawing" xmlns:w10="urn:schemas-microsoft-com:office:word" xmlns:w="http://schemas.openxmlformats.org/wordprocessingml/2006/main" xmlns:w14="http://schemas.microsoft.com/office/word/2010/wordml" xmlns:w15="http://schemas.microsoft.com/office/word/2012/wordml" xmlns:w16cex="http://schemas.microsoft.com/office/word/2018/wordml/cex" xmlns:w16cid="http://schemas.microsoft.com/office/word/2016/wordml/cid" xmlns:w16="http://schemas.microsoft.com/office/word/2018/wordml" xmlns:w16sdtdh="http://schemas.microsoft.com/office/word/2020/wordml/sdtdatahash" xmlns:w16se="http://schemas.microsoft.com/office/word/2015/wordml/symex" xmlns:wpg="http://schemas.microsoft.com/office/word/2010/wordprocessingGroup" xmlns:wpi="http://schemas.microsoft.com/office/word/2010/wordprocessingInk" xmlns:wne="http://schemas.microsoft.com/office/word/2006/wordml" xmlns:wps="http://schemas.microsoft.com/office/word/2010/wordprocessingShape" mc:Ignorable="w14 w15 w16se w16cid w16 w16cex w16sdtdh wp14">
+<w:hdr xmlns:wpc="http://schemas.microsoft.com/office/word/2010/wordprocessingCanvas" xmlns:cx="http://schemas.microsoft.com/office/drawing/2014/chartex" xmlns:cx1="http://schemas.microsoft.com/office/drawing/2015/9/8/chartex" xmlns:mc="http://schemas.openxmlformats.org/markup-compatibility/2006" xmlns:o="urn:schemas-microsoft-com:office:office" xmlns:r="http://schemas.openxmlformats.org/officeDocument/2006/relationships" xmlns:m="http://schemas.openxmlformats.org/officeDocument/2006/math" xmlns:v="urn:schemas-microsoft-com:vml" xmlns:wp14="http://schemas.microsoft.com/office/word/2010/wordprocessingDrawing" xmlns:wp="http://schemas.openxmlformats.org/drawingml/2006/wordprocessingDrawing" xmlns:w10="urn:schemas-microsoft-com:office:word" xmlns:w="http://schemas.openxmlformats.org/wordprocessingml/2006/main" xmlns:w14="http://schemas.microsoft.com/office/word/2010/wordml" xmlns:w15="http://schemas.microsoft.com/office/word/2012/wordml" xmlns:w16se="http://schemas.microsoft.com/office/word/2015/wordml/symex" xmlns:wpg="http://schemas.microsoft.com/office/word/2010/wordprocessingGroup" xmlns:wpi="http://schemas.microsoft.com/office/word/2010/wordprocessingInk" xmlns:wne="http://schemas.microsoft.com/office/word/2006/wordml" xmlns:wps="http://schemas.microsoft.com/office/word/2010/wordprocessingShape" mc:Ignorable="w14 w15 w16se wp14">
   <w:p>
     <w:pPr>
-      <w:pStyle w:val="Intestazione"/>
+      <w:pStyle w:val="Header"/>
     </w:pPr>
     <w:r>
       <w:rPr>
@@ -2657,7 +2672,7 @@
   </w:p>
   <w:p>
     <w:pPr>
-      <w:pStyle w:val="Intestazione"/>
+      <w:pStyle w:val="Header"/>
       <w:jc w:val="center"/>
     </w:pPr>
     <w:r>
@@ -2735,7 +2750,7 @@
   </w:p>
   <w:p>
     <w:pPr>
-      <w:pStyle w:val="Intestazione"/>
+      <w:pStyle w:val="Header"/>
       <w:jc w:val="center"/>
       <w:rPr>
         <w:rFonts w:ascii="Garamond" w:hAnsi="Garamond"/>
@@ -2813,7 +2828,7 @@
   </w:p>
   <w:p>
     <w:pPr>
-      <w:pStyle w:val="Intestazione"/>
+      <w:pStyle w:val="Header"/>
       <w:jc w:val="center"/>
       <w:rPr>
         <w:rFonts w:ascii="Garamond" w:hAnsi="Garamond"/>
@@ -2824,7 +2839,7 @@
   </w:p>
   <w:p>
     <w:pPr>
-      <w:pStyle w:val="Intestazione"/>
+      <w:pStyle w:val="Header"/>
       <w:jc w:val="center"/>
       <w:rPr>
         <w:rFonts w:ascii="Garamond" w:hAnsi="Garamond"/>
@@ -2835,7 +2850,7 @@
   </w:p>
   <w:p>
     <w:pPr>
-      <w:pStyle w:val="Intestazione"/>
+      <w:pStyle w:val="Header"/>
       <w:jc w:val="center"/>
       <w:rPr>
         <w:rFonts w:ascii="Garamond" w:hAnsi="Garamond"/>
@@ -2848,10 +2863,10 @@
 </file>
 
 <file path=word/header3.xml><?xml version="1.0" encoding="utf-8"?>
-<w:hdr xmlns:wpc="http://schemas.microsoft.com/office/word/2010/wordprocessingCanvas" xmlns:cx="http://schemas.microsoft.com/office/drawing/2014/chartex" xmlns:cx1="http://schemas.microsoft.com/office/drawing/2015/9/8/chartex" xmlns:cx2="http://schemas.microsoft.com/office/drawing/2015/10/21/chartex" xmlns:cx3="http://schemas.microsoft.com/office/drawing/2016/5/9/chartex" xmlns:cx4="http://schemas.microsoft.com/office/drawing/2016/5/10/chartex" xmlns:cx5="http://schemas.microsoft.com/office/drawing/2016/5/11/chartex" xmlns:cx6="http://schemas.microsoft.com/office/drawing/2016/5/12/chartex" xmlns:cx7="http://schemas.microsoft.com/office/drawing/2016/5/13/chartex" xmlns:cx8="http://schemas.microsoft.com/office/drawing/2016/5/14/chartex" xmlns:mc="http://schemas.openxmlformats.org/markup-compatibility/2006" xmlns:aink="http://schemas.microsoft.com/office/drawing/2016/ink" xmlns:am3d="http://schemas.microsoft.com/office/drawing/2017/model3d" xmlns:o="urn:schemas-microsoft-com:office:office" xmlns:r="http://schemas.openxmlformats.org/officeDocument/2006/relationships" xmlns:m="http://schemas.openxmlformats.org/officeDocument/2006/math" xmlns:v="urn:schemas-microsoft-com:vml" xmlns:wp14="http://schemas.microsoft.com/office/word/2010/wordprocessingDrawing" xmlns:wp="http://schemas.openxmlformats.org/drawingml/2006/wordprocessingDrawing" xmlns:w10="urn:schemas-microsoft-com:office:word" xmlns:w="http://schemas.openxmlformats.org/wordprocessingml/2006/main" xmlns:w14="http://schemas.microsoft.com/office/word/2010/wordml" xmlns:w15="http://schemas.microsoft.com/office/word/2012/wordml" xmlns:w16cex="http://schemas.microsoft.com/office/word/2018/wordml/cex" xmlns:w16cid="http://schemas.microsoft.com/office/word/2016/wordml/cid" xmlns:w16="http://schemas.microsoft.com/office/word/2018/wordml" xmlns:w16sdtdh="http://schemas.microsoft.com/office/word/2020/wordml/sdtdatahash" xmlns:w16se="http://schemas.microsoft.com/office/word/2015/wordml/symex" xmlns:wpg="http://schemas.microsoft.com/office/word/2010/wordprocessingGroup" xmlns:wpi="http://schemas.microsoft.com/office/word/2010/wordprocessingInk" xmlns:wne="http://schemas.microsoft.com/office/word/2006/wordml" xmlns:wps="http://schemas.microsoft.com/office/word/2010/wordprocessingShape" mc:Ignorable="w14 w15 w16se w16cid w16 w16cex w16sdtdh wp14">
+<w:hdr xmlns:wpc="http://schemas.microsoft.com/office/word/2010/wordprocessingCanvas" xmlns:cx="http://schemas.microsoft.com/office/drawing/2014/chartex" xmlns:cx1="http://schemas.microsoft.com/office/drawing/2015/9/8/chartex" xmlns:mc="http://schemas.openxmlformats.org/markup-compatibility/2006" xmlns:o="urn:schemas-microsoft-com:office:office" xmlns:r="http://schemas.openxmlformats.org/officeDocument/2006/relationships" xmlns:m="http://schemas.openxmlformats.org/officeDocument/2006/math" xmlns:v="urn:schemas-microsoft-com:vml" xmlns:wp14="http://schemas.microsoft.com/office/word/2010/wordprocessingDrawing" xmlns:wp="http://schemas.openxmlformats.org/drawingml/2006/wordprocessingDrawing" xmlns:w10="urn:schemas-microsoft-com:office:word" xmlns:w="http://schemas.openxmlformats.org/wordprocessingml/2006/main" xmlns:w14="http://schemas.microsoft.com/office/word/2010/wordml" xmlns:w15="http://schemas.microsoft.com/office/word/2012/wordml" xmlns:w16se="http://schemas.microsoft.com/office/word/2015/wordml/symex" xmlns:wpg="http://schemas.microsoft.com/office/word/2010/wordprocessingGroup" xmlns:wpi="http://schemas.microsoft.com/office/word/2010/wordprocessingInk" xmlns:wne="http://schemas.microsoft.com/office/word/2006/wordml" xmlns:wps="http://schemas.microsoft.com/office/word/2010/wordprocessingShape" mc:Ignorable="w14 w15 w16se wp14">
   <w:p>
     <w:pPr>
-      <w:pStyle w:val="Intestazione"/>
+      <w:pStyle w:val="Header"/>
       <w:rPr>
         <w:sz w:val="24"/>
         <w:szCs w:val="24"/>
@@ -2940,7 +2955,7 @@
   </w:p>
   <w:p>
     <w:pPr>
-      <w:pStyle w:val="Intestazione"/>
+      <w:pStyle w:val="Header"/>
       <w:rPr>
         <w:sz w:val="24"/>
         <w:szCs w:val="24"/>
@@ -2949,7 +2964,7 @@
   </w:p>
   <w:p>
     <w:pPr>
-      <w:pStyle w:val="Intestazione"/>
+      <w:pStyle w:val="Header"/>
       <w:jc w:val="center"/>
       <w:rPr>
         <w:rFonts w:ascii="Century Gothic" w:hAnsi="Century Gothic"/>
@@ -3042,7 +3057,7 @@
   </w:p>
   <w:p>
     <w:pPr>
-      <w:pStyle w:val="Intestazione"/>
+      <w:pStyle w:val="Header"/>
       <w:jc w:val="center"/>
       <w:rPr>
         <w:rFonts w:ascii="Century Gothic" w:hAnsi="Century Gothic"/>
@@ -3109,7 +3124,7 @@
   </w:p>
   <w:p>
     <w:pPr>
-      <w:pStyle w:val="Intestazione"/>
+      <w:pStyle w:val="Header"/>
       <w:jc w:val="center"/>
       <w:rPr>
         <w:rFonts w:ascii="Century Gothic" w:hAnsi="Century Gothic"/>
@@ -3121,7 +3136,7 @@
   </w:p>
   <w:p>
     <w:pPr>
-      <w:pStyle w:val="Intestazione"/>
+      <w:pStyle w:val="Header"/>
       <w:jc w:val="center"/>
       <w:rPr>
         <w:rFonts w:ascii="Century Gothic" w:hAnsi="Century Gothic"/>
@@ -3135,7 +3150,7 @@
 </file>
 
 <file path=word/numbering.xml><?xml version="1.0" encoding="utf-8"?>
-<w:numbering xmlns:wpc="http://schemas.microsoft.com/office/word/2010/wordprocessingCanvas" xmlns:cx="http://schemas.microsoft.com/office/drawing/2014/chartex" xmlns:cx1="http://schemas.microsoft.com/office/drawing/2015/9/8/chartex" xmlns:cx2="http://schemas.microsoft.com/office/drawing/2015/10/21/chartex" xmlns:cx3="http://schemas.microsoft.com/office/drawing/2016/5/9/chartex" xmlns:cx4="http://schemas.microsoft.com/office/drawing/2016/5/10/chartex" xmlns:cx5="http://schemas.microsoft.com/office/drawing/2016/5/11/chartex" xmlns:cx6="http://schemas.microsoft.com/office/drawing/2016/5/12/chartex" xmlns:cx7="http://schemas.microsoft.com/office/drawing/2016/5/13/chartex" xmlns:cx8="http://schemas.microsoft.com/office/drawing/2016/5/14/chartex" xmlns:mc="http://schemas.openxmlformats.org/markup-compatibility/2006" xmlns:aink="http://schemas.microsoft.com/office/drawing/2016/ink" xmlns:am3d="http://schemas.microsoft.com/office/drawing/2017/model3d" xmlns:o="urn:schemas-microsoft-com:office:office" xmlns:r="http://schemas.openxmlformats.org/officeDocument/2006/relationships" xmlns:m="http://schemas.openxmlformats.org/officeDocument/2006/math" xmlns:v="urn:schemas-microsoft-com:vml" xmlns:wp14="http://schemas.microsoft.com/office/word/2010/wordprocessingDrawing" xmlns:wp="http://schemas.openxmlformats.org/drawingml/2006/wordprocessingDrawing" xmlns:w10="urn:schemas-microsoft-com:office:word" xmlns:w="http://schemas.openxmlformats.org/wordprocessingml/2006/main" xmlns:w14="http://schemas.microsoft.com/office/word/2010/wordml" xmlns:w15="http://schemas.microsoft.com/office/word/2012/wordml" xmlns:w16cex="http://schemas.microsoft.com/office/word/2018/wordml/cex" xmlns:w16cid="http://schemas.microsoft.com/office/word/2016/wordml/cid" xmlns:w16="http://schemas.microsoft.com/office/word/2018/wordml" xmlns:w16sdtdh="http://schemas.microsoft.com/office/word/2020/wordml/sdtdatahash" xmlns:w16se="http://schemas.microsoft.com/office/word/2015/wordml/symex" xmlns:wpg="http://schemas.microsoft.com/office/word/2010/wordprocessingGroup" xmlns:wpi="http://schemas.microsoft.com/office/word/2010/wordprocessingInk" xmlns:wne="http://schemas.microsoft.com/office/word/2006/wordml" xmlns:wps="http://schemas.microsoft.com/office/word/2010/wordprocessingShape" mc:Ignorable="w14 w15 w16se w16cid w16 w16cex w16sdtdh wp14">
+<w:numbering xmlns:wpc="http://schemas.microsoft.com/office/word/2010/wordprocessingCanvas" xmlns:cx="http://schemas.microsoft.com/office/drawing/2014/chartex" xmlns:cx1="http://schemas.microsoft.com/office/drawing/2015/9/8/chartex" xmlns:mc="http://schemas.openxmlformats.org/markup-compatibility/2006" xmlns:o="urn:schemas-microsoft-com:office:office" xmlns:r="http://schemas.openxmlformats.org/officeDocument/2006/relationships" xmlns:m="http://schemas.openxmlformats.org/officeDocument/2006/math" xmlns:v="urn:schemas-microsoft-com:vml" xmlns:wp14="http://schemas.microsoft.com/office/word/2010/wordprocessingDrawing" xmlns:wp="http://schemas.openxmlformats.org/drawingml/2006/wordprocessingDrawing" xmlns:w10="urn:schemas-microsoft-com:office:word" xmlns:w="http://schemas.openxmlformats.org/wordprocessingml/2006/main" xmlns:w14="http://schemas.microsoft.com/office/word/2010/wordml" xmlns:w15="http://schemas.microsoft.com/office/word/2012/wordml" xmlns:w16se="http://schemas.microsoft.com/office/word/2015/wordml/symex" xmlns:wpg="http://schemas.microsoft.com/office/word/2010/wordprocessingGroup" xmlns:wpi="http://schemas.microsoft.com/office/word/2010/wordprocessingInk" xmlns:wne="http://schemas.microsoft.com/office/word/2006/wordml" xmlns:wps="http://schemas.microsoft.com/office/word/2010/wordprocessingShape" mc:Ignorable="w14 w15 w16se wp14">
   <w:abstractNum w:abstractNumId="0" w15:restartNumberingAfterBreak="0">
     <w:nsid w:val="0047449E"/>
     <w:multiLevelType w:val="hybridMultilevel"/>
@@ -5132,7 +5147,7 @@
     <w:lvl w:ilvl="0" w:tplc="A2E47812">
       <w:start w:val="1"/>
       <w:numFmt w:val="decimal"/>
-      <w:pStyle w:val="Sommario1"/>
+      <w:pStyle w:val="TOC1"/>
       <w:lvlText w:val="%1."/>
       <w:lvlJc w:val="left"/>
       <w:pPr>
@@ -6786,7 +6801,7 @@
 </file>
 
 <file path=word/styles.xml><?xml version="1.0" encoding="utf-8"?>
-<w:styles xmlns:mc="http://schemas.openxmlformats.org/markup-compatibility/2006" xmlns:r="http://schemas.openxmlformats.org/officeDocument/2006/relationships" xmlns:w="http://schemas.openxmlformats.org/wordprocessingml/2006/main" xmlns:w14="http://schemas.microsoft.com/office/word/2010/wordml" xmlns:w15="http://schemas.microsoft.com/office/word/2012/wordml" xmlns:w16cex="http://schemas.microsoft.com/office/word/2018/wordml/cex" xmlns:w16cid="http://schemas.microsoft.com/office/word/2016/wordml/cid" xmlns:w16="http://schemas.microsoft.com/office/word/2018/wordml" xmlns:w16sdtdh="http://schemas.microsoft.com/office/word/2020/wordml/sdtdatahash" xmlns:w16se="http://schemas.microsoft.com/office/word/2015/wordml/symex" mc:Ignorable="w14 w15 w16se w16cid w16 w16cex w16sdtdh">
+<w:styles xmlns:mc="http://schemas.openxmlformats.org/markup-compatibility/2006" xmlns:r="http://schemas.openxmlformats.org/officeDocument/2006/relationships" xmlns:w="http://schemas.openxmlformats.org/wordprocessingml/2006/main" xmlns:w14="http://schemas.microsoft.com/office/word/2010/wordml" xmlns:w15="http://schemas.microsoft.com/office/word/2012/wordml" xmlns:w16se="http://schemas.microsoft.com/office/word/2015/wordml/symex" mc:Ignorable="w14 w15 w16se">
   <w:docDefaults>
     <w:rPrDefault>
       <w:rPr>
@@ -6802,7 +6817,7 @@
       </w:pPr>
     </w:pPrDefault>
   </w:docDefaults>
-  <w:latentStyles w:defLockedState="0" w:defUIPriority="99" w:defSemiHidden="0" w:defUnhideWhenUsed="0" w:defQFormat="0" w:count="376">
+  <w:latentStyles w:defLockedState="0" w:defUIPriority="99" w:defSemiHidden="0" w:defUnhideWhenUsed="0" w:defQFormat="0" w:count="371">
     <w:lsdException w:name="Normal" w:uiPriority="0" w:qFormat="1"/>
     <w:lsdException w:name="heading 1" w:uiPriority="9" w:qFormat="1"/>
     <w:lsdException w:name="heading 2" w:semiHidden="1" w:uiPriority="0" w:unhideWhenUsed="1" w:qFormat="1"/>
@@ -7174,13 +7189,8 @@
     <w:lsdException w:name="List Table 5 Dark Accent 6" w:uiPriority="50"/>
     <w:lsdException w:name="List Table 6 Colorful Accent 6" w:uiPriority="51"/>
     <w:lsdException w:name="List Table 7 Colorful Accent 6" w:uiPriority="52"/>
-    <w:lsdException w:name="Mention" w:semiHidden="1" w:unhideWhenUsed="1"/>
-    <w:lsdException w:name="Smart Hyperlink" w:semiHidden="1" w:unhideWhenUsed="1"/>
-    <w:lsdException w:name="Hashtag" w:semiHidden="1" w:unhideWhenUsed="1"/>
-    <w:lsdException w:name="Unresolved Mention" w:semiHidden="1" w:unhideWhenUsed="1"/>
-    <w:lsdException w:name="Smart Link" w:semiHidden="1" w:unhideWhenUsed="1"/>
   </w:latentStyles>
-  <w:style w:type="paragraph" w:default="1" w:styleId="Normale">
+  <w:style w:type="paragraph" w:default="1" w:styleId="Normal">
     <w:name w:val="Normal"/>
     <w:qFormat/>
     <w:rsid w:val="003D1A42"/>
@@ -7188,11 +7198,11 @@
       <w:spacing w:after="40"/>
     </w:pPr>
   </w:style>
-  <w:style w:type="paragraph" w:styleId="Titolo1">
+  <w:style w:type="paragraph" w:styleId="Heading1">
     <w:name w:val="heading 1"/>
-    <w:basedOn w:val="Normale"/>
-    <w:next w:val="Normale"/>
-    <w:link w:val="Titolo1Carattere"/>
+    <w:basedOn w:val="Normal"/>
+    <w:next w:val="Normal"/>
+    <w:link w:val="Heading1Char"/>
     <w:uiPriority w:val="9"/>
     <w:qFormat/>
     <w:rsid w:val="005C3DBA"/>
@@ -7209,11 +7219,11 @@
       <w:szCs w:val="32"/>
     </w:rPr>
   </w:style>
-  <w:style w:type="paragraph" w:styleId="Titolo2">
+  <w:style w:type="paragraph" w:styleId="Heading2">
     <w:name w:val="heading 2"/>
-    <w:basedOn w:val="Normale"/>
-    <w:next w:val="Normale"/>
-    <w:link w:val="Titolo2Carattere"/>
+    <w:basedOn w:val="Normal"/>
+    <w:next w:val="Normal"/>
+    <w:link w:val="Heading2Char"/>
     <w:unhideWhenUsed/>
     <w:qFormat/>
     <w:rsid w:val="005060F1"/>
@@ -7230,11 +7240,11 @@
       <w:szCs w:val="26"/>
     </w:rPr>
   </w:style>
-  <w:style w:type="paragraph" w:styleId="Titolo3">
+  <w:style w:type="paragraph" w:styleId="Heading3">
     <w:name w:val="heading 3"/>
-    <w:basedOn w:val="Normale"/>
-    <w:next w:val="Normale"/>
-    <w:link w:val="Titolo3Carattere"/>
+    <w:basedOn w:val="Normal"/>
+    <w:next w:val="Normal"/>
+    <w:link w:val="Heading3Char"/>
     <w:uiPriority w:val="9"/>
     <w:semiHidden/>
     <w:unhideWhenUsed/>
@@ -7253,13 +7263,13 @@
       <w:szCs w:val="24"/>
     </w:rPr>
   </w:style>
-  <w:style w:type="character" w:default="1" w:styleId="Carpredefinitoparagrafo">
+  <w:style w:type="character" w:default="1" w:styleId="DefaultParagraphFont">
     <w:name w:val="Default Paragraph Font"/>
     <w:uiPriority w:val="1"/>
     <w:semiHidden/>
     <w:unhideWhenUsed/>
   </w:style>
-  <w:style w:type="table" w:default="1" w:styleId="Tabellanormale">
+  <w:style w:type="table" w:default="1" w:styleId="TableNormal">
     <w:name w:val="Normal Table"/>
     <w:uiPriority w:val="99"/>
     <w:semiHidden/>
@@ -7274,7 +7284,7 @@
       </w:tblCellMar>
     </w:tblPr>
   </w:style>
-  <w:style w:type="numbering" w:default="1" w:styleId="Nessunelenco">
+  <w:style w:type="numbering" w:default="1" w:styleId="NoList">
     <w:name w:val="No List"/>
     <w:uiPriority w:val="99"/>
     <w:semiHidden/>
@@ -7282,7 +7292,7 @@
   </w:style>
   <w:style w:type="paragraph" w:customStyle="1" w:styleId="GpsTitolo">
     <w:name w:val="Gps Titolo"/>
-    <w:basedOn w:val="Titolo1"/>
+    <w:basedOn w:val="Heading1"/>
     <w:link w:val="GpsTitoloCarattere"/>
     <w:qFormat/>
     <w:rsid w:val="00CE5178"/>
@@ -7303,7 +7313,7 @@
   </w:style>
   <w:style w:type="character" w:customStyle="1" w:styleId="GpsTitoloCarattere">
     <w:name w:val="Gps Titolo Carattere"/>
-    <w:basedOn w:val="TitoloCarattere"/>
+    <w:basedOn w:val="TitleChar"/>
     <w:link w:val="GpsTitolo"/>
     <w:rsid w:val="00CE5178"/>
     <w:rPr>
@@ -7316,11 +7326,11 @@
       <w:u w:color="2A4F1C" w:themeColor="accent1" w:themeShade="80"/>
     </w:rPr>
   </w:style>
-  <w:style w:type="paragraph" w:styleId="Titolo">
+  <w:style w:type="paragraph" w:styleId="Title">
     <w:name w:val="Title"/>
-    <w:basedOn w:val="Normale"/>
-    <w:next w:val="Normale"/>
-    <w:link w:val="TitoloCarattere"/>
+    <w:basedOn w:val="Normal"/>
+    <w:next w:val="Normal"/>
+    <w:link w:val="TitleChar"/>
     <w:uiPriority w:val="10"/>
     <w:qFormat/>
     <w:rsid w:val="005060F1"/>
@@ -7336,10 +7346,10 @@
       <w:szCs w:val="56"/>
     </w:rPr>
   </w:style>
-  <w:style w:type="character" w:customStyle="1" w:styleId="TitoloCarattere">
-    <w:name w:val="Titolo Carattere"/>
-    <w:basedOn w:val="Carpredefinitoparagrafo"/>
-    <w:link w:val="Titolo"/>
+  <w:style w:type="character" w:customStyle="1" w:styleId="TitleChar">
+    <w:name w:val="Title Char"/>
+    <w:basedOn w:val="DefaultParagraphFont"/>
+    <w:link w:val="Title"/>
     <w:uiPriority w:val="10"/>
     <w:rsid w:val="005060F1"/>
     <w:rPr>
@@ -7352,7 +7362,7 @@
   </w:style>
   <w:style w:type="paragraph" w:customStyle="1" w:styleId="GpsParagrafo">
     <w:name w:val="Gps Paragrafo"/>
-    <w:basedOn w:val="Titolo2"/>
+    <w:basedOn w:val="Heading2"/>
     <w:link w:val="GpsParagrafoCarattere"/>
     <w:rsid w:val="00940DAE"/>
     <w:pPr>
@@ -7366,7 +7376,7 @@
   </w:style>
   <w:style w:type="paragraph" w:customStyle="1" w:styleId="Gpstesto">
     <w:name w:val="Gps testo"/>
-    <w:basedOn w:val="Normale"/>
+    <w:basedOn w:val="Normal"/>
     <w:link w:val="GpstestoCarattere"/>
     <w:qFormat/>
     <w:rsid w:val="00940DAE"/>
@@ -7381,7 +7391,7 @@
   </w:style>
   <w:style w:type="character" w:customStyle="1" w:styleId="GpsParagrafoCarattere">
     <w:name w:val="Gps Paragrafo Carattere"/>
-    <w:basedOn w:val="Titolo2Carattere"/>
+    <w:basedOn w:val="Heading2Char"/>
     <w:link w:val="GpsParagrafo"/>
     <w:rsid w:val="00940DAE"/>
     <w:rPr>
@@ -7394,7 +7404,7 @@
   </w:style>
   <w:style w:type="character" w:customStyle="1" w:styleId="GpstestoCarattere">
     <w:name w:val="Gps testo Carattere"/>
-    <w:basedOn w:val="Carpredefinitoparagrafo"/>
+    <w:basedOn w:val="DefaultParagraphFont"/>
     <w:link w:val="Gpstesto"/>
     <w:rsid w:val="00940DAE"/>
     <w:rPr>
@@ -7402,10 +7412,10 @@
       <w:sz w:val="24"/>
     </w:rPr>
   </w:style>
-  <w:style w:type="character" w:customStyle="1" w:styleId="Titolo2Carattere">
-    <w:name w:val="Titolo 2 Carattere"/>
-    <w:basedOn w:val="Carpredefinitoparagrafo"/>
-    <w:link w:val="Titolo2"/>
+  <w:style w:type="character" w:customStyle="1" w:styleId="Heading2Char">
+    <w:name w:val="Heading 2 Char"/>
+    <w:basedOn w:val="DefaultParagraphFont"/>
+    <w:link w:val="Heading2"/>
     <w:uiPriority w:val="9"/>
     <w:semiHidden/>
     <w:rsid w:val="005060F1"/>
@@ -7416,10 +7426,10 @@
       <w:szCs w:val="26"/>
     </w:rPr>
   </w:style>
-  <w:style w:type="character" w:customStyle="1" w:styleId="Titolo1Carattere">
-    <w:name w:val="Titolo 1 Carattere"/>
-    <w:basedOn w:val="Carpredefinitoparagrafo"/>
-    <w:link w:val="Titolo1"/>
+  <w:style w:type="character" w:customStyle="1" w:styleId="Heading1Char">
+    <w:name w:val="Heading 1 Char"/>
+    <w:basedOn w:val="DefaultParagraphFont"/>
+    <w:link w:val="Heading1"/>
     <w:uiPriority w:val="9"/>
     <w:rsid w:val="005C3DBA"/>
     <w:rPr>
@@ -7429,9 +7439,9 @@
       <w:szCs w:val="32"/>
     </w:rPr>
   </w:style>
-  <w:style w:type="paragraph" w:styleId="Titolosommario">
+  <w:style w:type="paragraph" w:styleId="TOCHeading">
     <w:name w:val="TOC Heading"/>
-    <w:basedOn w:val="Titolo1"/>
+    <w:basedOn w:val="Heading1"/>
     <w:next w:val="Gpstesto"/>
     <w:uiPriority w:val="39"/>
     <w:unhideWhenUsed/>
@@ -7448,7 +7458,7 @@
       <w:lang w:eastAsia="it-IT"/>
     </w:rPr>
   </w:style>
-  <w:style w:type="paragraph" w:styleId="Sommario2">
+  <w:style w:type="paragraph" w:styleId="TOC2">
     <w:name w:val="toc 2"/>
     <w:basedOn w:val="Gpstesto"/>
     <w:next w:val="Gpstesto"/>
@@ -7461,9 +7471,9 @@
       <w:ind w:left="220"/>
     </w:pPr>
   </w:style>
-  <w:style w:type="character" w:styleId="Collegamentoipertestuale">
+  <w:style w:type="character" w:styleId="Hyperlink">
     <w:name w:val="Hyperlink"/>
-    <w:basedOn w:val="Carpredefinitoparagrafo"/>
+    <w:basedOn w:val="DefaultParagraphFont"/>
     <w:uiPriority w:val="99"/>
     <w:unhideWhenUsed/>
     <w:rsid w:val="005C3DBA"/>
@@ -7472,7 +7482,7 @@
       <w:u w:val="single"/>
     </w:rPr>
   </w:style>
-  <w:style w:type="paragraph" w:styleId="Sommario1">
+  <w:style w:type="paragraph" w:styleId="TOC1">
     <w:name w:val="toc 1"/>
     <w:basedOn w:val="Gpstesto"/>
     <w:next w:val="Gpstesto"/>
@@ -7491,10 +7501,10 @@
       <w:ind w:left="426"/>
     </w:pPr>
   </w:style>
-  <w:style w:type="paragraph" w:styleId="Intestazione">
+  <w:style w:type="paragraph" w:styleId="Header">
     <w:name w:val="header"/>
-    <w:basedOn w:val="Normale"/>
-    <w:link w:val="IntestazioneCarattere"/>
+    <w:basedOn w:val="Normal"/>
+    <w:link w:val="HeaderChar"/>
     <w:uiPriority w:val="99"/>
     <w:unhideWhenUsed/>
     <w:rsid w:val="00F6438F"/>
@@ -7506,17 +7516,17 @@
       <w:spacing w:after="0" w:line="240" w:lineRule="auto"/>
     </w:pPr>
   </w:style>
-  <w:style w:type="character" w:customStyle="1" w:styleId="IntestazioneCarattere">
-    <w:name w:val="Intestazione Carattere"/>
-    <w:basedOn w:val="Carpredefinitoparagrafo"/>
-    <w:link w:val="Intestazione"/>
+  <w:style w:type="character" w:customStyle="1" w:styleId="HeaderChar">
+    <w:name w:val="Header Char"/>
+    <w:basedOn w:val="DefaultParagraphFont"/>
+    <w:link w:val="Header"/>
     <w:uiPriority w:val="99"/>
     <w:rsid w:val="00F6438F"/>
   </w:style>
-  <w:style w:type="paragraph" w:styleId="Pidipagina">
+  <w:style w:type="paragraph" w:styleId="Footer">
     <w:name w:val="footer"/>
-    <w:basedOn w:val="Normale"/>
-    <w:link w:val="PidipaginaCarattere"/>
+    <w:basedOn w:val="Normal"/>
+    <w:link w:val="FooterChar"/>
     <w:uiPriority w:val="99"/>
     <w:unhideWhenUsed/>
     <w:rsid w:val="00F6438F"/>
@@ -7528,16 +7538,16 @@
       <w:spacing w:after="0" w:line="240" w:lineRule="auto"/>
     </w:pPr>
   </w:style>
-  <w:style w:type="character" w:customStyle="1" w:styleId="PidipaginaCarattere">
-    <w:name w:val="Piè di pagina Carattere"/>
-    <w:basedOn w:val="Carpredefinitoparagrafo"/>
-    <w:link w:val="Pidipagina"/>
+  <w:style w:type="character" w:customStyle="1" w:styleId="FooterChar">
+    <w:name w:val="Footer Char"/>
+    <w:basedOn w:val="DefaultParagraphFont"/>
+    <w:link w:val="Footer"/>
     <w:uiPriority w:val="99"/>
     <w:rsid w:val="00F6438F"/>
   </w:style>
-  <w:style w:type="paragraph" w:styleId="Paragrafoelenco">
+  <w:style w:type="paragraph" w:styleId="ListParagraph">
     <w:name w:val="List Paragraph"/>
-    <w:basedOn w:val="Normale"/>
+    <w:basedOn w:val="Normal"/>
     <w:uiPriority w:val="34"/>
     <w:qFormat/>
     <w:rsid w:val="007904A2"/>
@@ -7548,7 +7558,7 @@
   </w:style>
   <w:style w:type="paragraph" w:customStyle="1" w:styleId="SottotitoloDocumento">
     <w:name w:val="Sottotitolo Documento"/>
-    <w:basedOn w:val="Normale"/>
+    <w:basedOn w:val="Normal"/>
     <w:link w:val="SottotitoloDocumentoCarattere"/>
     <w:qFormat/>
     <w:rsid w:val="004C1221"/>
@@ -7565,9 +7575,9 @@
       <w:lang w:eastAsia="it-IT"/>
     </w:rPr>
   </w:style>
-  <w:style w:type="table" w:styleId="Tabellagriglia5scura-colore1">
+  <w:style w:type="table" w:styleId="GridTable5Dark-Accent1">
     <w:name w:val="Grid Table 5 Dark Accent 1"/>
-    <w:basedOn w:val="Tabellanormale"/>
+    <w:basedOn w:val="TableNormal"/>
     <w:uiPriority w:val="50"/>
     <w:rsid w:val="00940DAE"/>
     <w:pPr>
@@ -7673,7 +7683,7 @@
   </w:style>
   <w:style w:type="character" w:customStyle="1" w:styleId="SottotitoloDocumentoCarattere">
     <w:name w:val="Sottotitolo Documento Carattere"/>
-    <w:basedOn w:val="Carpredefinitoparagrafo"/>
+    <w:basedOn w:val="DefaultParagraphFont"/>
     <w:link w:val="SottotitoloDocumento"/>
     <w:rsid w:val="004C1221"/>
     <w:rPr>
@@ -7686,7 +7696,7 @@
   </w:style>
   <w:style w:type="paragraph" w:customStyle="1" w:styleId="SottotitoliParagrafo">
     <w:name w:val="Sottotitoli Paragrafo"/>
-    <w:basedOn w:val="Titolo2"/>
+    <w:basedOn w:val="Heading2"/>
     <w:link w:val="SottotitoliParagrafoCarattere"/>
     <w:rsid w:val="009D6912"/>
     <w:pPr>
@@ -7704,7 +7714,7 @@
   </w:style>
   <w:style w:type="paragraph" w:customStyle="1" w:styleId="TitoloDocumento">
     <w:name w:val="Titolo Documento"/>
-    <w:basedOn w:val="Normale"/>
+    <w:basedOn w:val="Normal"/>
     <w:link w:val="TitoloDocumentoCarattere"/>
     <w:qFormat/>
     <w:rsid w:val="00CC73AE"/>
@@ -7723,7 +7733,7 @@
   </w:style>
   <w:style w:type="character" w:customStyle="1" w:styleId="SottotitoliParagrafoCarattere">
     <w:name w:val="Sottotitoli Paragrafo Carattere"/>
-    <w:basedOn w:val="Titolo2Carattere"/>
+    <w:basedOn w:val="Heading2Char"/>
     <w:link w:val="SottotitoliParagrafo"/>
     <w:rsid w:val="009D6912"/>
     <w:rPr>
@@ -7737,7 +7747,7 @@
   </w:style>
   <w:style w:type="character" w:customStyle="1" w:styleId="TitoloDocumentoCarattere">
     <w:name w:val="Titolo Documento Carattere"/>
-    <w:basedOn w:val="Carpredefinitoparagrafo"/>
+    <w:basedOn w:val="DefaultParagraphFont"/>
     <w:link w:val="TitoloDocumento"/>
     <w:rsid w:val="00CC73AE"/>
     <w:rPr>
@@ -7748,7 +7758,7 @@
       <w:lang w:eastAsia="it-IT"/>
     </w:rPr>
   </w:style>
-  <w:style w:type="paragraph" w:styleId="Nessunaspaziatura">
+  <w:style w:type="paragraph" w:styleId="NoSpacing">
     <w:name w:val="No Spacing"/>
     <w:uiPriority w:val="1"/>
     <w:qFormat/>
@@ -7830,10 +7840,10 @@
       <w:u w:color="2A4F1C" w:themeColor="accent1" w:themeShade="80"/>
     </w:rPr>
   </w:style>
-  <w:style w:type="character" w:customStyle="1" w:styleId="Titolo3Carattere">
-    <w:name w:val="Titolo 3 Carattere"/>
-    <w:basedOn w:val="Carpredefinitoparagrafo"/>
-    <w:link w:val="Titolo3"/>
+  <w:style w:type="character" w:customStyle="1" w:styleId="Heading3Char">
+    <w:name w:val="Heading 3 Char"/>
+    <w:basedOn w:val="DefaultParagraphFont"/>
+    <w:link w:val="Heading3"/>
     <w:uiPriority w:val="9"/>
     <w:semiHidden/>
     <w:rsid w:val="00840326"/>
@@ -7859,7 +7869,7 @@
       <w:u w:color="2A4F1C" w:themeColor="accent1" w:themeShade="80"/>
     </w:rPr>
   </w:style>
-  <w:style w:type="paragraph" w:styleId="Sommario3">
+  <w:style w:type="paragraph" w:styleId="TOC3">
     <w:name w:val="toc 3"/>
     <w:basedOn w:val="Gpstesto"/>
     <w:next w:val="Gpstesto"/>
@@ -7872,9 +7882,9 @@
       <w:ind w:left="440"/>
     </w:pPr>
   </w:style>
-  <w:style w:type="table" w:styleId="Grigliatabella">
+  <w:style w:type="table" w:styleId="TableGrid">
     <w:name w:val="Table Grid"/>
-    <w:basedOn w:val="Tabellanormale"/>
+    <w:basedOn w:val="TableNormal"/>
     <w:uiPriority w:val="59"/>
     <w:rsid w:val="00242E39"/>
     <w:pPr>
@@ -7994,7 +8004,7 @@
   </w:style>
   <w:style w:type="character" w:customStyle="1" w:styleId="Menzionenonrisolta1">
     <w:name w:val="Menzione non risolta1"/>
-    <w:basedOn w:val="Carpredefinitoparagrafo"/>
+    <w:basedOn w:val="DefaultParagraphFont"/>
     <w:uiPriority w:val="99"/>
     <w:semiHidden/>
     <w:unhideWhenUsed/>
@@ -8004,10 +8014,10 @@
       <w:shd w:val="clear" w:color="auto" w:fill="E1DFDD"/>
     </w:rPr>
   </w:style>
-  <w:style w:type="paragraph" w:styleId="PreformattatoHTML">
+  <w:style w:type="paragraph" w:styleId="HTMLPreformatted">
     <w:name w:val="HTML Preformatted"/>
-    <w:basedOn w:val="Normale"/>
-    <w:link w:val="PreformattatoHTMLCarattere"/>
+    <w:basedOn w:val="Normal"/>
+    <w:link w:val="HTMLPreformattedChar"/>
     <w:uiPriority w:val="99"/>
     <w:semiHidden/>
     <w:unhideWhenUsed/>
@@ -8021,10 +8031,10 @@
       <w:szCs w:val="20"/>
     </w:rPr>
   </w:style>
-  <w:style w:type="character" w:customStyle="1" w:styleId="PreformattatoHTMLCarattere">
-    <w:name w:val="Preformattato HTML Carattere"/>
-    <w:basedOn w:val="Carpredefinitoparagrafo"/>
-    <w:link w:val="PreformattatoHTML"/>
+  <w:style w:type="character" w:customStyle="1" w:styleId="HTMLPreformattedChar">
+    <w:name w:val="HTML Preformatted Char"/>
+    <w:basedOn w:val="DefaultParagraphFont"/>
+    <w:link w:val="HTMLPreformatted"/>
     <w:uiPriority w:val="99"/>
     <w:semiHidden/>
     <w:rsid w:val="00606E18"/>
@@ -8036,8 +8046,8 @@
   </w:style>
   <w:style w:type="table" w:customStyle="1" w:styleId="Tabellagriglia5scura-colore11">
     <w:name w:val="Tabella griglia 5 scura - colore 11"/>
-    <w:basedOn w:val="Tabellanormale"/>
-    <w:next w:val="Tabellagriglia5scura-colore1"/>
+    <w:basedOn w:val="TableNormal"/>
+    <w:next w:val="GridTable5Dark-Accent1"/>
     <w:uiPriority w:val="50"/>
     <w:rsid w:val="00DE5D60"/>
     <w:pPr>
@@ -8143,8 +8153,8 @@
   </w:style>
   <w:style w:type="table" w:customStyle="1" w:styleId="Tabellagriglia5scura-colore12">
     <w:name w:val="Tabella griglia 5 scura - colore 12"/>
-    <w:basedOn w:val="Tabellanormale"/>
-    <w:next w:val="Tabellagriglia5scura-colore1"/>
+    <w:basedOn w:val="TableNormal"/>
+    <w:next w:val="GridTable5Dark-Accent1"/>
     <w:uiPriority w:val="50"/>
     <w:rsid w:val="00DE5D60"/>
     <w:pPr>
@@ -8248,9 +8258,9 @@
       </w:tcPr>
     </w:tblStylePr>
   </w:style>
-  <w:style w:type="character" w:styleId="Menzionenonrisolta">
+  <w:style w:type="character" w:customStyle="1" w:styleId="UnresolvedMention">
     <w:name w:val="Unresolved Mention"/>
-    <w:basedOn w:val="Carpredefinitoparagrafo"/>
+    <w:basedOn w:val="DefaultParagraphFont"/>
     <w:uiPriority w:val="99"/>
     <w:semiHidden/>
     <w:unhideWhenUsed/>
@@ -8529,7 +8539,7 @@
 </file>
 
 <file path=customXml/itemProps1.xml><?xml version="1.0" encoding="utf-8"?>
-<ds:datastoreItem xmlns:ds="http://schemas.openxmlformats.org/officeDocument/2006/customXml" ds:itemID="{E5E90637-5CE5-4C01-A4CE-AD3E26833ADC}">
+<ds:datastoreItem xmlns:ds="http://schemas.openxmlformats.org/officeDocument/2006/customXml" ds:itemID="{7DB77EF7-6862-4C61-BF12-3CE3E5B8280F}">
   <ds:schemaRefs>
     <ds:schemaRef ds:uri="http://schemas.openxmlformats.org/officeDocument/2006/bibliography"/>
   </ds:schemaRefs>

</xml_diff>